<commit_message>
ets errors for prison and wiki
</commit_message>
<xml_diff>
--- a/src/data/Results-Nov.docx
+++ b/src/data/Results-Nov.docx
@@ -369,7 +369,29 @@
                 <w:sz w:val="20"/>
                 <w:szCs w:val="20"/>
               </w:rPr>
-              <w:t>case2_lambda_[1, 4]</w:t>
+              <w:t>case2_lambda</w:t>
+            </w:r>
+            <w:proofErr w:type="gramStart"/>
+            <w:r>
+              <w:rPr>
+                <w:rFonts w:ascii="Arial" w:hAnsi="Arial" w:cs="Arial"/>
+                <w:b/>
+                <w:bCs/>
+                <w:sz w:val="20"/>
+                <w:szCs w:val="20"/>
+              </w:rPr>
+              <w:t>_[</w:t>
+            </w:r>
+            <w:proofErr w:type="gramEnd"/>
+            <w:r>
+              <w:rPr>
+                <w:rFonts w:ascii="Arial" w:hAnsi="Arial" w:cs="Arial"/>
+                <w:b/>
+                <w:bCs/>
+                <w:sz w:val="20"/>
+                <w:szCs w:val="20"/>
+              </w:rPr>
+              <w:t>1, 4]</w:t>
             </w:r>
           </w:p>
         </w:tc>
@@ -2133,7 +2155,29 @@
                 <w:sz w:val="20"/>
                 <w:szCs w:val="20"/>
               </w:rPr>
-              <w:t>case2_lambda_[0.01, 0.09]</w:t>
+              <w:t>case2_lambda</w:t>
+            </w:r>
+            <w:proofErr w:type="gramStart"/>
+            <w:r>
+              <w:rPr>
+                <w:rFonts w:ascii="Arial" w:hAnsi="Arial" w:cs="Arial"/>
+                <w:b/>
+                <w:bCs/>
+                <w:sz w:val="20"/>
+                <w:szCs w:val="20"/>
+              </w:rPr>
+              <w:t>_[</w:t>
+            </w:r>
+            <w:proofErr w:type="gramEnd"/>
+            <w:r>
+              <w:rPr>
+                <w:rFonts w:ascii="Arial" w:hAnsi="Arial" w:cs="Arial"/>
+                <w:b/>
+                <w:bCs/>
+                <w:sz w:val="20"/>
+                <w:szCs w:val="20"/>
+              </w:rPr>
+              <w:t>0.01, 0.09]</w:t>
             </w:r>
           </w:p>
         </w:tc>
@@ -6219,7 +6263,29 @@
                 <w:sz w:val="20"/>
                 <w:szCs w:val="20"/>
               </w:rPr>
-              <w:t>case1_lambda_[0.01, 5]</w:t>
+              <w:t>case1_lambda</w:t>
+            </w:r>
+            <w:proofErr w:type="gramStart"/>
+            <w:r>
+              <w:rPr>
+                <w:rFonts w:ascii="Arial" w:hAnsi="Arial" w:cs="Arial"/>
+                <w:b/>
+                <w:bCs/>
+                <w:sz w:val="20"/>
+                <w:szCs w:val="20"/>
+              </w:rPr>
+              <w:t>_[</w:t>
+            </w:r>
+            <w:proofErr w:type="gramEnd"/>
+            <w:r>
+              <w:rPr>
+                <w:rFonts w:ascii="Arial" w:hAnsi="Arial" w:cs="Arial"/>
+                <w:b/>
+                <w:bCs/>
+                <w:sz w:val="20"/>
+                <w:szCs w:val="20"/>
+              </w:rPr>
+              <w:t>0.01, 5]</w:t>
             </w:r>
           </w:p>
         </w:tc>
@@ -7539,6 +7605,3532 @@
       <w:pPr>
         <w:rPr>
           <w:rFonts w:ascii="Arial" w:hAnsi="Arial" w:cs="Arial"/>
+          <w:sz w:val="20"/>
+          <w:szCs w:val="20"/>
+        </w:rPr>
+      </w:pPr>
+    </w:p>
+    <w:p>
+      <w:pPr>
+        <w:rPr>
+          <w:rFonts w:ascii="Arial" w:hAnsi="Arial" w:cs="Arial"/>
+          <w:sz w:val="20"/>
+          <w:szCs w:val="20"/>
+        </w:rPr>
+      </w:pPr>
+    </w:p>
+    <w:p>
+      <w:pPr>
+        <w:rPr>
+          <w:rFonts w:ascii="Arial" w:hAnsi="Arial" w:cs="Arial"/>
+          <w:b/>
+          <w:bCs/>
+          <w:sz w:val="20"/>
+          <w:szCs w:val="20"/>
+        </w:rPr>
+      </w:pPr>
+      <w:r>
+        <w:rPr>
+          <w:rFonts w:ascii="Arial" w:hAnsi="Arial" w:cs="Arial"/>
+          <w:b/>
+          <w:bCs/>
+          <w:sz w:val="20"/>
+          <w:szCs w:val="20"/>
+        </w:rPr>
+        <w:t>ETS</w:t>
+      </w:r>
+      <w:r>
+        <w:rPr>
+          <w:rFonts w:ascii="Arial" w:hAnsi="Arial" w:cs="Arial"/>
+          <w:b/>
+          <w:bCs/>
+          <w:sz w:val="20"/>
+          <w:szCs w:val="20"/>
+        </w:rPr>
+        <w:t xml:space="preserve"> base forecasts</w:t>
+      </w:r>
+    </w:p>
+    <w:p>
+      <w:pPr>
+        <w:rPr>
+          <w:rFonts w:ascii="Arial" w:hAnsi="Arial" w:cs="Arial"/>
+          <w:b/>
+          <w:bCs/>
+          <w:sz w:val="20"/>
+          <w:szCs w:val="20"/>
+        </w:rPr>
+      </w:pPr>
+    </w:p>
+    <w:p>
+      <w:pPr>
+        <w:rPr>
+          <w:rFonts w:ascii="Arial" w:hAnsi="Arial" w:cs="Arial"/>
+          <w:b/>
+          <w:bCs/>
+          <w:sz w:val="20"/>
+          <w:szCs w:val="20"/>
+        </w:rPr>
+      </w:pPr>
+    </w:p>
+    <w:p>
+      <w:pPr>
+        <w:rPr>
+          <w:rFonts w:ascii="Arial" w:hAnsi="Arial" w:cs="Arial"/>
+          <w:b/>
+          <w:bCs/>
+          <w:sz w:val="20"/>
+          <w:szCs w:val="20"/>
+        </w:rPr>
+      </w:pPr>
+      <w:r>
+        <w:rPr>
+          <w:rFonts w:ascii="Arial" w:hAnsi="Arial" w:cs="Arial"/>
+          <w:b/>
+          <w:bCs/>
+          <w:sz w:val="20"/>
+          <w:szCs w:val="20"/>
+        </w:rPr>
+        <w:t>Labour</w:t>
+      </w:r>
+    </w:p>
+    <w:p>
+      <w:pPr>
+        <w:rPr>
+          <w:rFonts w:ascii="Arial" w:hAnsi="Arial" w:cs="Arial"/>
+          <w:b/>
+          <w:bCs/>
+          <w:sz w:val="20"/>
+          <w:szCs w:val="20"/>
+        </w:rPr>
+      </w:pPr>
+    </w:p>
+    <w:tbl>
+      <w:tblPr>
+        <w:tblW w:w="10018" w:type="dxa"/>
+        <w:tblCellMar>
+          <w:left w:w="0" w:type="dxa"/>
+          <w:right w:w="0" w:type="dxa"/>
+        </w:tblCellMar>
+        <w:tblLook w:val="04A0" w:firstRow="1" w:lastRow="0" w:firstColumn="1" w:lastColumn="0" w:noHBand="0" w:noVBand="1"/>
+      </w:tblPr>
+      <w:tblGrid>
+        <w:gridCol w:w="1611"/>
+        <w:gridCol w:w="2438"/>
+        <w:gridCol w:w="1320"/>
+        <w:gridCol w:w="589"/>
+        <w:gridCol w:w="589"/>
+        <w:gridCol w:w="1203"/>
+        <w:gridCol w:w="1423"/>
+        <w:gridCol w:w="845"/>
+      </w:tblGrid>
+      <w:tr>
+        <w:trPr>
+          <w:trHeight w:val="155"/>
+        </w:trPr>
+        <w:tc>
+          <w:tcPr>
+            <w:tcW w:w="1611" w:type="dxa"/>
+            <w:tcBorders>
+              <w:top w:val="single" w:sz="6" w:space="0" w:color="000000"/>
+              <w:left w:val="single" w:sz="6" w:space="0" w:color="000000"/>
+              <w:bottom w:val="single" w:sz="6" w:space="0" w:color="000000"/>
+              <w:right w:val="single" w:sz="6" w:space="0" w:color="000000"/>
+            </w:tcBorders>
+            <w:shd w:val="clear" w:color="auto" w:fill="B0B3B2"/>
+            <w:tcMar>
+              <w:top w:w="60" w:type="dxa"/>
+              <w:left w:w="60" w:type="dxa"/>
+              <w:bottom w:w="60" w:type="dxa"/>
+              <w:right w:w="60" w:type="dxa"/>
+            </w:tcMar>
+            <w:hideMark/>
+          </w:tcPr>
+          <w:p>
+            <w:pPr>
+              <w:rPr>
+                <w:rFonts w:ascii="Arial" w:hAnsi="Arial" w:cs="Arial"/>
+                <w:b/>
+                <w:bCs/>
+                <w:sz w:val="20"/>
+                <w:szCs w:val="20"/>
+              </w:rPr>
+            </w:pPr>
+          </w:p>
+        </w:tc>
+        <w:tc>
+          <w:tcPr>
+            <w:tcW w:w="2438" w:type="dxa"/>
+            <w:tcBorders>
+              <w:top w:val="single" w:sz="6" w:space="0" w:color="000000"/>
+              <w:left w:val="single" w:sz="6" w:space="0" w:color="000000"/>
+              <w:bottom w:val="single" w:sz="6" w:space="0" w:color="000000"/>
+              <w:right w:val="single" w:sz="6" w:space="0" w:color="000000"/>
+            </w:tcBorders>
+            <w:shd w:val="clear" w:color="auto" w:fill="B0B3B2"/>
+            <w:tcMar>
+              <w:top w:w="60" w:type="dxa"/>
+              <w:left w:w="60" w:type="dxa"/>
+              <w:bottom w:w="60" w:type="dxa"/>
+              <w:right w:w="60" w:type="dxa"/>
+            </w:tcMar>
+            <w:hideMark/>
+          </w:tcPr>
+          <w:p>
+            <w:pPr>
+              <w:rPr>
+                <w:rFonts w:ascii="Arial" w:hAnsi="Arial" w:cs="Arial"/>
+                <w:b/>
+                <w:bCs/>
+                <w:sz w:val="20"/>
+                <w:szCs w:val="20"/>
+              </w:rPr>
+            </w:pPr>
+            <w:r>
+              <w:rPr>
+                <w:rFonts w:ascii="Arial" w:hAnsi="Arial" w:cs="Arial"/>
+                <w:b/>
+                <w:bCs/>
+                <w:sz w:val="20"/>
+                <w:szCs w:val="20"/>
+              </w:rPr>
+              <w:t>case2_lambda</w:t>
+            </w:r>
+            <w:proofErr w:type="gramStart"/>
+            <w:r>
+              <w:rPr>
+                <w:rFonts w:ascii="Arial" w:hAnsi="Arial" w:cs="Arial"/>
+                <w:b/>
+                <w:bCs/>
+                <w:sz w:val="20"/>
+                <w:szCs w:val="20"/>
+              </w:rPr>
+              <w:t>_[</w:t>
+            </w:r>
+            <w:proofErr w:type="gramEnd"/>
+            <w:r>
+              <w:rPr>
+                <w:rFonts w:ascii="Arial" w:hAnsi="Arial" w:cs="Arial"/>
+                <w:b/>
+                <w:bCs/>
+                <w:sz w:val="20"/>
+                <w:szCs w:val="20"/>
+              </w:rPr>
+              <w:t>0.01, 0.09]</w:t>
+            </w:r>
+          </w:p>
+        </w:tc>
+        <w:tc>
+          <w:tcPr>
+            <w:tcW w:w="1320" w:type="dxa"/>
+            <w:tcBorders>
+              <w:top w:val="single" w:sz="6" w:space="0" w:color="000000"/>
+              <w:left w:val="single" w:sz="6" w:space="0" w:color="000000"/>
+              <w:bottom w:val="single" w:sz="6" w:space="0" w:color="000000"/>
+              <w:right w:val="single" w:sz="6" w:space="0" w:color="000000"/>
+            </w:tcBorders>
+            <w:shd w:val="clear" w:color="auto" w:fill="B0B3B2"/>
+            <w:tcMar>
+              <w:top w:w="60" w:type="dxa"/>
+              <w:left w:w="60" w:type="dxa"/>
+              <w:bottom w:w="60" w:type="dxa"/>
+              <w:right w:w="60" w:type="dxa"/>
+            </w:tcMar>
+            <w:hideMark/>
+          </w:tcPr>
+          <w:p>
+            <w:pPr>
+              <w:rPr>
+                <w:rFonts w:ascii="Arial" w:hAnsi="Arial" w:cs="Arial"/>
+                <w:b/>
+                <w:bCs/>
+                <w:sz w:val="20"/>
+                <w:szCs w:val="20"/>
+              </w:rPr>
+            </w:pPr>
+            <w:proofErr w:type="spellStart"/>
+            <w:r>
+              <w:rPr>
+                <w:rFonts w:ascii="Arial" w:hAnsi="Arial" w:cs="Arial"/>
+                <w:b/>
+                <w:bCs/>
+                <w:sz w:val="20"/>
+                <w:szCs w:val="20"/>
+              </w:rPr>
+              <w:t>mintshrink</w:t>
+            </w:r>
+            <w:proofErr w:type="spellEnd"/>
+          </w:p>
+        </w:tc>
+        <w:tc>
+          <w:tcPr>
+            <w:tcW w:w="589" w:type="dxa"/>
+            <w:tcBorders>
+              <w:top w:val="single" w:sz="6" w:space="0" w:color="000000"/>
+              <w:left w:val="single" w:sz="6" w:space="0" w:color="000000"/>
+              <w:bottom w:val="single" w:sz="6" w:space="0" w:color="000000"/>
+              <w:right w:val="single" w:sz="6" w:space="0" w:color="000000"/>
+            </w:tcBorders>
+            <w:shd w:val="clear" w:color="auto" w:fill="B0B3B2"/>
+            <w:tcMar>
+              <w:top w:w="60" w:type="dxa"/>
+              <w:left w:w="60" w:type="dxa"/>
+              <w:bottom w:w="60" w:type="dxa"/>
+              <w:right w:w="60" w:type="dxa"/>
+            </w:tcMar>
+            <w:hideMark/>
+          </w:tcPr>
+          <w:p>
+            <w:pPr>
+              <w:rPr>
+                <w:rFonts w:ascii="Arial" w:hAnsi="Arial" w:cs="Arial"/>
+                <w:b/>
+                <w:bCs/>
+                <w:sz w:val="20"/>
+                <w:szCs w:val="20"/>
+              </w:rPr>
+            </w:pPr>
+            <w:proofErr w:type="spellStart"/>
+            <w:r>
+              <w:rPr>
+                <w:rFonts w:ascii="Arial" w:hAnsi="Arial" w:cs="Arial"/>
+                <w:b/>
+                <w:bCs/>
+                <w:sz w:val="20"/>
+                <w:szCs w:val="20"/>
+              </w:rPr>
+              <w:t>ols</w:t>
+            </w:r>
+            <w:proofErr w:type="spellEnd"/>
+          </w:p>
+        </w:tc>
+        <w:tc>
+          <w:tcPr>
+            <w:tcW w:w="589" w:type="dxa"/>
+            <w:tcBorders>
+              <w:top w:val="single" w:sz="6" w:space="0" w:color="000000"/>
+              <w:left w:val="single" w:sz="6" w:space="0" w:color="000000"/>
+              <w:bottom w:val="single" w:sz="6" w:space="0" w:color="000000"/>
+              <w:right w:val="single" w:sz="6" w:space="0" w:color="000000"/>
+            </w:tcBorders>
+            <w:shd w:val="clear" w:color="auto" w:fill="B0B3B2"/>
+            <w:tcMar>
+              <w:top w:w="60" w:type="dxa"/>
+              <w:left w:w="60" w:type="dxa"/>
+              <w:bottom w:w="60" w:type="dxa"/>
+              <w:right w:w="60" w:type="dxa"/>
+            </w:tcMar>
+            <w:hideMark/>
+          </w:tcPr>
+          <w:p>
+            <w:pPr>
+              <w:rPr>
+                <w:rFonts w:ascii="Arial" w:hAnsi="Arial" w:cs="Arial"/>
+                <w:b/>
+                <w:bCs/>
+                <w:sz w:val="20"/>
+                <w:szCs w:val="20"/>
+              </w:rPr>
+            </w:pPr>
+            <w:proofErr w:type="spellStart"/>
+            <w:r>
+              <w:rPr>
+                <w:rFonts w:ascii="Arial" w:hAnsi="Arial" w:cs="Arial"/>
+                <w:b/>
+                <w:bCs/>
+                <w:sz w:val="20"/>
+                <w:szCs w:val="20"/>
+              </w:rPr>
+              <w:t>wls</w:t>
+            </w:r>
+            <w:proofErr w:type="spellEnd"/>
+          </w:p>
+        </w:tc>
+        <w:tc>
+          <w:tcPr>
+            <w:tcW w:w="1203" w:type="dxa"/>
+            <w:tcBorders>
+              <w:top w:val="single" w:sz="6" w:space="0" w:color="000000"/>
+              <w:left w:val="single" w:sz="6" w:space="0" w:color="000000"/>
+              <w:bottom w:val="single" w:sz="6" w:space="0" w:color="000000"/>
+              <w:right w:val="single" w:sz="6" w:space="0" w:color="000000"/>
+            </w:tcBorders>
+            <w:shd w:val="clear" w:color="auto" w:fill="B0B3B2"/>
+            <w:tcMar>
+              <w:top w:w="60" w:type="dxa"/>
+              <w:left w:w="60" w:type="dxa"/>
+              <w:bottom w:w="60" w:type="dxa"/>
+              <w:right w:w="60" w:type="dxa"/>
+            </w:tcMar>
+            <w:hideMark/>
+          </w:tcPr>
+          <w:p>
+            <w:pPr>
+              <w:rPr>
+                <w:rFonts w:ascii="Arial" w:hAnsi="Arial" w:cs="Arial"/>
+                <w:b/>
+                <w:bCs/>
+                <w:sz w:val="20"/>
+                <w:szCs w:val="20"/>
+              </w:rPr>
+            </w:pPr>
+            <w:proofErr w:type="spellStart"/>
+            <w:r>
+              <w:rPr>
+                <w:rFonts w:ascii="Arial" w:hAnsi="Arial" w:cs="Arial"/>
+                <w:b/>
+                <w:bCs/>
+                <w:sz w:val="20"/>
+                <w:szCs w:val="20"/>
+              </w:rPr>
+              <w:t>bottomup</w:t>
+            </w:r>
+            <w:proofErr w:type="spellEnd"/>
+          </w:p>
+        </w:tc>
+        <w:tc>
+          <w:tcPr>
+            <w:tcW w:w="1423" w:type="dxa"/>
+            <w:tcBorders>
+              <w:top w:val="single" w:sz="6" w:space="0" w:color="000000"/>
+              <w:left w:val="single" w:sz="6" w:space="0" w:color="000000"/>
+              <w:bottom w:val="single" w:sz="6" w:space="0" w:color="000000"/>
+              <w:right w:val="single" w:sz="6" w:space="0" w:color="000000"/>
+            </w:tcBorders>
+            <w:shd w:val="clear" w:color="auto" w:fill="B0B3B2"/>
+            <w:tcMar>
+              <w:top w:w="60" w:type="dxa"/>
+              <w:left w:w="60" w:type="dxa"/>
+              <w:bottom w:w="60" w:type="dxa"/>
+              <w:right w:w="60" w:type="dxa"/>
+            </w:tcMar>
+            <w:hideMark/>
+          </w:tcPr>
+          <w:p>
+            <w:pPr>
+              <w:rPr>
+                <w:rFonts w:ascii="Arial" w:hAnsi="Arial" w:cs="Arial"/>
+                <w:b/>
+                <w:bCs/>
+                <w:sz w:val="20"/>
+                <w:szCs w:val="20"/>
+              </w:rPr>
+            </w:pPr>
+            <w:proofErr w:type="spellStart"/>
+            <w:r>
+              <w:rPr>
+                <w:rFonts w:ascii="Arial" w:hAnsi="Arial" w:cs="Arial"/>
+                <w:b/>
+                <w:bCs/>
+                <w:sz w:val="20"/>
+                <w:szCs w:val="20"/>
+              </w:rPr>
+              <w:t>mintsample</w:t>
+            </w:r>
+            <w:proofErr w:type="spellEnd"/>
+          </w:p>
+        </w:tc>
+        <w:tc>
+          <w:tcPr>
+            <w:tcW w:w="845" w:type="dxa"/>
+            <w:tcBorders>
+              <w:top w:val="single" w:sz="6" w:space="0" w:color="000000"/>
+              <w:left w:val="single" w:sz="6" w:space="0" w:color="000000"/>
+              <w:bottom w:val="single" w:sz="6" w:space="0" w:color="000000"/>
+              <w:right w:val="single" w:sz="6" w:space="0" w:color="000000"/>
+            </w:tcBorders>
+            <w:shd w:val="clear" w:color="auto" w:fill="B0B3B2"/>
+            <w:tcMar>
+              <w:top w:w="60" w:type="dxa"/>
+              <w:left w:w="60" w:type="dxa"/>
+              <w:bottom w:w="60" w:type="dxa"/>
+              <w:right w:w="60" w:type="dxa"/>
+            </w:tcMar>
+            <w:hideMark/>
+          </w:tcPr>
+          <w:p>
+            <w:pPr>
+              <w:rPr>
+                <w:rFonts w:ascii="Arial" w:hAnsi="Arial" w:cs="Arial"/>
+                <w:b/>
+                <w:bCs/>
+                <w:sz w:val="20"/>
+                <w:szCs w:val="20"/>
+              </w:rPr>
+            </w:pPr>
+            <w:r>
+              <w:rPr>
+                <w:rFonts w:ascii="Arial" w:hAnsi="Arial" w:cs="Arial"/>
+                <w:b/>
+                <w:bCs/>
+                <w:sz w:val="20"/>
+                <w:szCs w:val="20"/>
+              </w:rPr>
+              <w:t>erm</w:t>
+            </w:r>
+          </w:p>
+        </w:tc>
+      </w:tr>
+      <w:tr>
+        <w:trPr>
+          <w:trHeight w:val="169"/>
+        </w:trPr>
+        <w:tc>
+          <w:tcPr>
+            <w:tcW w:w="1611" w:type="dxa"/>
+            <w:tcBorders>
+              <w:top w:val="single" w:sz="6" w:space="0" w:color="000000"/>
+              <w:left w:val="single" w:sz="6" w:space="0" w:color="000000"/>
+              <w:bottom w:val="single" w:sz="6" w:space="0" w:color="000000"/>
+              <w:right w:val="single" w:sz="6" w:space="0" w:color="000000"/>
+            </w:tcBorders>
+            <w:shd w:val="clear" w:color="auto" w:fill="D4D4D4"/>
+            <w:tcMar>
+              <w:top w:w="60" w:type="dxa"/>
+              <w:left w:w="60" w:type="dxa"/>
+              <w:bottom w:w="60" w:type="dxa"/>
+              <w:right w:w="60" w:type="dxa"/>
+            </w:tcMar>
+            <w:hideMark/>
+          </w:tcPr>
+          <w:p>
+            <w:pPr>
+              <w:rPr>
+                <w:rFonts w:ascii="Arial" w:hAnsi="Arial" w:cs="Arial"/>
+                <w:b/>
+                <w:bCs/>
+                <w:sz w:val="20"/>
+                <w:szCs w:val="20"/>
+              </w:rPr>
+            </w:pPr>
+            <w:r>
+              <w:rPr>
+                <w:rFonts w:ascii="Arial" w:hAnsi="Arial" w:cs="Arial"/>
+                <w:b/>
+                <w:bCs/>
+                <w:sz w:val="20"/>
+                <w:szCs w:val="20"/>
+              </w:rPr>
+              <w:t>Total Employees</w:t>
+            </w:r>
+          </w:p>
+        </w:tc>
+        <w:tc>
+          <w:tcPr>
+            <w:tcW w:w="2438" w:type="dxa"/>
+            <w:tcBorders>
+              <w:top w:val="single" w:sz="6" w:space="0" w:color="000000"/>
+              <w:left w:val="single" w:sz="6" w:space="0" w:color="000000"/>
+              <w:bottom w:val="single" w:sz="6" w:space="0" w:color="000000"/>
+              <w:right w:val="single" w:sz="6" w:space="0" w:color="000000"/>
+            </w:tcBorders>
+            <w:tcMar>
+              <w:top w:w="60" w:type="dxa"/>
+              <w:left w:w="60" w:type="dxa"/>
+              <w:bottom w:w="60" w:type="dxa"/>
+              <w:right w:w="60" w:type="dxa"/>
+            </w:tcMar>
+            <w:hideMark/>
+          </w:tcPr>
+          <w:p>
+            <w:pPr>
+              <w:rPr>
+                <w:rFonts w:ascii="Arial" w:hAnsi="Arial" w:cs="Arial"/>
+                <w:sz w:val="20"/>
+                <w:szCs w:val="20"/>
+              </w:rPr>
+            </w:pPr>
+            <w:r>
+              <w:rPr>
+                <w:rFonts w:ascii="Arial" w:hAnsi="Arial" w:cs="Arial"/>
+                <w:sz w:val="20"/>
+                <w:szCs w:val="20"/>
+              </w:rPr>
+              <w:t>11.19</w:t>
+            </w:r>
+          </w:p>
+        </w:tc>
+        <w:tc>
+          <w:tcPr>
+            <w:tcW w:w="1320" w:type="dxa"/>
+            <w:tcBorders>
+              <w:top w:val="single" w:sz="6" w:space="0" w:color="000000"/>
+              <w:left w:val="single" w:sz="6" w:space="0" w:color="000000"/>
+              <w:bottom w:val="single" w:sz="6" w:space="0" w:color="000000"/>
+              <w:right w:val="single" w:sz="6" w:space="0" w:color="000000"/>
+            </w:tcBorders>
+            <w:tcMar>
+              <w:top w:w="60" w:type="dxa"/>
+              <w:left w:w="60" w:type="dxa"/>
+              <w:bottom w:w="60" w:type="dxa"/>
+              <w:right w:w="60" w:type="dxa"/>
+            </w:tcMar>
+            <w:hideMark/>
+          </w:tcPr>
+          <w:p>
+            <w:pPr>
+              <w:rPr>
+                <w:rFonts w:ascii="Arial" w:hAnsi="Arial" w:cs="Arial"/>
+                <w:sz w:val="20"/>
+                <w:szCs w:val="20"/>
+              </w:rPr>
+            </w:pPr>
+            <w:r>
+              <w:rPr>
+                <w:rFonts w:ascii="Arial" w:hAnsi="Arial" w:cs="Arial"/>
+                <w:sz w:val="20"/>
+                <w:szCs w:val="20"/>
+              </w:rPr>
+              <w:t>7.71</w:t>
+            </w:r>
+          </w:p>
+        </w:tc>
+        <w:tc>
+          <w:tcPr>
+            <w:tcW w:w="589" w:type="dxa"/>
+            <w:tcBorders>
+              <w:top w:val="single" w:sz="6" w:space="0" w:color="000000"/>
+              <w:left w:val="single" w:sz="6" w:space="0" w:color="000000"/>
+              <w:bottom w:val="single" w:sz="6" w:space="0" w:color="000000"/>
+              <w:right w:val="single" w:sz="6" w:space="0" w:color="000000"/>
+            </w:tcBorders>
+            <w:tcMar>
+              <w:top w:w="60" w:type="dxa"/>
+              <w:left w:w="60" w:type="dxa"/>
+              <w:bottom w:w="60" w:type="dxa"/>
+              <w:right w:w="60" w:type="dxa"/>
+            </w:tcMar>
+            <w:hideMark/>
+          </w:tcPr>
+          <w:p>
+            <w:pPr>
+              <w:rPr>
+                <w:rFonts w:ascii="Arial" w:hAnsi="Arial" w:cs="Arial"/>
+                <w:sz w:val="20"/>
+                <w:szCs w:val="20"/>
+              </w:rPr>
+            </w:pPr>
+            <w:r>
+              <w:rPr>
+                <w:rFonts w:ascii="Arial" w:hAnsi="Arial" w:cs="Arial"/>
+                <w:sz w:val="20"/>
+                <w:szCs w:val="20"/>
+              </w:rPr>
+              <w:t>3.91</w:t>
+            </w:r>
+          </w:p>
+        </w:tc>
+        <w:tc>
+          <w:tcPr>
+            <w:tcW w:w="589" w:type="dxa"/>
+            <w:tcBorders>
+              <w:top w:val="single" w:sz="6" w:space="0" w:color="000000"/>
+              <w:left w:val="single" w:sz="6" w:space="0" w:color="000000"/>
+              <w:bottom w:val="single" w:sz="6" w:space="0" w:color="000000"/>
+              <w:right w:val="single" w:sz="6" w:space="0" w:color="000000"/>
+            </w:tcBorders>
+            <w:tcMar>
+              <w:top w:w="60" w:type="dxa"/>
+              <w:left w:w="60" w:type="dxa"/>
+              <w:bottom w:w="60" w:type="dxa"/>
+              <w:right w:w="60" w:type="dxa"/>
+            </w:tcMar>
+            <w:hideMark/>
+          </w:tcPr>
+          <w:p>
+            <w:pPr>
+              <w:rPr>
+                <w:rFonts w:ascii="Arial" w:hAnsi="Arial" w:cs="Arial"/>
+                <w:sz w:val="20"/>
+                <w:szCs w:val="20"/>
+              </w:rPr>
+            </w:pPr>
+            <w:r>
+              <w:rPr>
+                <w:rFonts w:ascii="Arial" w:hAnsi="Arial" w:cs="Arial"/>
+                <w:sz w:val="20"/>
+                <w:szCs w:val="20"/>
+              </w:rPr>
+              <w:t>3.08</w:t>
+            </w:r>
+          </w:p>
+        </w:tc>
+        <w:tc>
+          <w:tcPr>
+            <w:tcW w:w="1203" w:type="dxa"/>
+            <w:tcBorders>
+              <w:top w:val="single" w:sz="6" w:space="0" w:color="000000"/>
+              <w:left w:val="single" w:sz="6" w:space="0" w:color="000000"/>
+              <w:bottom w:val="single" w:sz="6" w:space="0" w:color="000000"/>
+              <w:right w:val="single" w:sz="6" w:space="0" w:color="000000"/>
+            </w:tcBorders>
+            <w:tcMar>
+              <w:top w:w="60" w:type="dxa"/>
+              <w:left w:w="60" w:type="dxa"/>
+              <w:bottom w:w="60" w:type="dxa"/>
+              <w:right w:w="60" w:type="dxa"/>
+            </w:tcMar>
+            <w:hideMark/>
+          </w:tcPr>
+          <w:p>
+            <w:pPr>
+              <w:rPr>
+                <w:rFonts w:ascii="Arial" w:hAnsi="Arial" w:cs="Arial"/>
+                <w:sz w:val="20"/>
+                <w:szCs w:val="20"/>
+              </w:rPr>
+            </w:pPr>
+            <w:r>
+              <w:rPr>
+                <w:rFonts w:ascii="Arial" w:hAnsi="Arial" w:cs="Arial"/>
+                <w:sz w:val="20"/>
+                <w:szCs w:val="20"/>
+              </w:rPr>
+              <w:t>-14.45</w:t>
+            </w:r>
+          </w:p>
+        </w:tc>
+        <w:tc>
+          <w:tcPr>
+            <w:tcW w:w="1423" w:type="dxa"/>
+            <w:tcBorders>
+              <w:top w:val="single" w:sz="6" w:space="0" w:color="000000"/>
+              <w:left w:val="single" w:sz="6" w:space="0" w:color="000000"/>
+              <w:bottom w:val="single" w:sz="6" w:space="0" w:color="000000"/>
+              <w:right w:val="single" w:sz="6" w:space="0" w:color="000000"/>
+            </w:tcBorders>
+            <w:tcMar>
+              <w:top w:w="60" w:type="dxa"/>
+              <w:left w:w="60" w:type="dxa"/>
+              <w:bottom w:w="60" w:type="dxa"/>
+              <w:right w:w="60" w:type="dxa"/>
+            </w:tcMar>
+            <w:hideMark/>
+          </w:tcPr>
+          <w:p>
+            <w:pPr>
+              <w:rPr>
+                <w:rFonts w:ascii="Arial" w:hAnsi="Arial" w:cs="Arial"/>
+                <w:sz w:val="20"/>
+                <w:szCs w:val="20"/>
+              </w:rPr>
+            </w:pPr>
+            <w:r>
+              <w:rPr>
+                <w:rFonts w:ascii="Arial" w:hAnsi="Arial" w:cs="Arial"/>
+                <w:sz w:val="20"/>
+                <w:szCs w:val="20"/>
+              </w:rPr>
+              <w:t>-11.26</w:t>
+            </w:r>
+          </w:p>
+        </w:tc>
+        <w:tc>
+          <w:tcPr>
+            <w:tcW w:w="845" w:type="dxa"/>
+            <w:tcBorders>
+              <w:top w:val="single" w:sz="6" w:space="0" w:color="000000"/>
+              <w:left w:val="single" w:sz="6" w:space="0" w:color="000000"/>
+              <w:bottom w:val="single" w:sz="6" w:space="0" w:color="000000"/>
+              <w:right w:val="single" w:sz="6" w:space="0" w:color="000000"/>
+            </w:tcBorders>
+            <w:tcMar>
+              <w:top w:w="60" w:type="dxa"/>
+              <w:left w:w="60" w:type="dxa"/>
+              <w:bottom w:w="60" w:type="dxa"/>
+              <w:right w:w="60" w:type="dxa"/>
+            </w:tcMar>
+            <w:hideMark/>
+          </w:tcPr>
+          <w:p>
+            <w:pPr>
+              <w:rPr>
+                <w:rFonts w:ascii="Arial" w:hAnsi="Arial" w:cs="Arial"/>
+                <w:sz w:val="20"/>
+                <w:szCs w:val="20"/>
+              </w:rPr>
+            </w:pPr>
+            <w:r>
+              <w:rPr>
+                <w:rFonts w:ascii="Arial" w:hAnsi="Arial" w:cs="Arial"/>
+                <w:sz w:val="20"/>
+                <w:szCs w:val="20"/>
+              </w:rPr>
+              <w:t>-193.98</w:t>
+            </w:r>
+          </w:p>
+        </w:tc>
+      </w:tr>
+      <w:tr>
+        <w:trPr>
+          <w:trHeight w:val="155"/>
+        </w:trPr>
+        <w:tc>
+          <w:tcPr>
+            <w:tcW w:w="1611" w:type="dxa"/>
+            <w:tcBorders>
+              <w:top w:val="single" w:sz="6" w:space="0" w:color="000000"/>
+              <w:left w:val="single" w:sz="6" w:space="0" w:color="000000"/>
+              <w:bottom w:val="single" w:sz="6" w:space="0" w:color="000000"/>
+              <w:right w:val="single" w:sz="6" w:space="0" w:color="000000"/>
+            </w:tcBorders>
+            <w:shd w:val="clear" w:color="auto" w:fill="D4D4D4"/>
+            <w:tcMar>
+              <w:top w:w="60" w:type="dxa"/>
+              <w:left w:w="60" w:type="dxa"/>
+              <w:bottom w:w="60" w:type="dxa"/>
+              <w:right w:w="60" w:type="dxa"/>
+            </w:tcMar>
+            <w:hideMark/>
+          </w:tcPr>
+          <w:p>
+            <w:pPr>
+              <w:rPr>
+                <w:rFonts w:ascii="Arial" w:hAnsi="Arial" w:cs="Arial"/>
+                <w:b/>
+                <w:bCs/>
+                <w:sz w:val="20"/>
+                <w:szCs w:val="20"/>
+              </w:rPr>
+            </w:pPr>
+            <w:r>
+              <w:rPr>
+                <w:rFonts w:ascii="Arial" w:hAnsi="Arial" w:cs="Arial"/>
+                <w:b/>
+                <w:bCs/>
+                <w:sz w:val="20"/>
+                <w:szCs w:val="20"/>
+              </w:rPr>
+              <w:t>Main Occupation</w:t>
+            </w:r>
+          </w:p>
+        </w:tc>
+        <w:tc>
+          <w:tcPr>
+            <w:tcW w:w="2438" w:type="dxa"/>
+            <w:tcBorders>
+              <w:top w:val="single" w:sz="6" w:space="0" w:color="000000"/>
+              <w:left w:val="single" w:sz="6" w:space="0" w:color="000000"/>
+              <w:bottom w:val="single" w:sz="6" w:space="0" w:color="000000"/>
+              <w:right w:val="single" w:sz="6" w:space="0" w:color="000000"/>
+            </w:tcBorders>
+            <w:tcMar>
+              <w:top w:w="60" w:type="dxa"/>
+              <w:left w:w="60" w:type="dxa"/>
+              <w:bottom w:w="60" w:type="dxa"/>
+              <w:right w:w="60" w:type="dxa"/>
+            </w:tcMar>
+            <w:hideMark/>
+          </w:tcPr>
+          <w:p>
+            <w:pPr>
+              <w:rPr>
+                <w:rFonts w:ascii="Arial" w:hAnsi="Arial" w:cs="Arial"/>
+                <w:sz w:val="20"/>
+                <w:szCs w:val="20"/>
+              </w:rPr>
+            </w:pPr>
+            <w:r>
+              <w:rPr>
+                <w:rFonts w:ascii="Arial" w:hAnsi="Arial" w:cs="Arial"/>
+                <w:sz w:val="20"/>
+                <w:szCs w:val="20"/>
+              </w:rPr>
+              <w:t>0.6</w:t>
+            </w:r>
+          </w:p>
+        </w:tc>
+        <w:tc>
+          <w:tcPr>
+            <w:tcW w:w="1320" w:type="dxa"/>
+            <w:tcBorders>
+              <w:top w:val="single" w:sz="6" w:space="0" w:color="000000"/>
+              <w:left w:val="single" w:sz="6" w:space="0" w:color="000000"/>
+              <w:bottom w:val="single" w:sz="6" w:space="0" w:color="000000"/>
+              <w:right w:val="single" w:sz="6" w:space="0" w:color="000000"/>
+            </w:tcBorders>
+            <w:tcMar>
+              <w:top w:w="60" w:type="dxa"/>
+              <w:left w:w="60" w:type="dxa"/>
+              <w:bottom w:w="60" w:type="dxa"/>
+              <w:right w:w="60" w:type="dxa"/>
+            </w:tcMar>
+            <w:hideMark/>
+          </w:tcPr>
+          <w:p>
+            <w:pPr>
+              <w:rPr>
+                <w:rFonts w:ascii="Arial" w:hAnsi="Arial" w:cs="Arial"/>
+                <w:sz w:val="20"/>
+                <w:szCs w:val="20"/>
+              </w:rPr>
+            </w:pPr>
+            <w:r>
+              <w:rPr>
+                <w:rFonts w:ascii="Arial" w:hAnsi="Arial" w:cs="Arial"/>
+                <w:sz w:val="20"/>
+                <w:szCs w:val="20"/>
+              </w:rPr>
+              <w:t>0.98</w:t>
+            </w:r>
+          </w:p>
+        </w:tc>
+        <w:tc>
+          <w:tcPr>
+            <w:tcW w:w="589" w:type="dxa"/>
+            <w:tcBorders>
+              <w:top w:val="single" w:sz="6" w:space="0" w:color="000000"/>
+              <w:left w:val="single" w:sz="6" w:space="0" w:color="000000"/>
+              <w:bottom w:val="single" w:sz="6" w:space="0" w:color="000000"/>
+              <w:right w:val="single" w:sz="6" w:space="0" w:color="000000"/>
+            </w:tcBorders>
+            <w:tcMar>
+              <w:top w:w="60" w:type="dxa"/>
+              <w:left w:w="60" w:type="dxa"/>
+              <w:bottom w:w="60" w:type="dxa"/>
+              <w:right w:w="60" w:type="dxa"/>
+            </w:tcMar>
+            <w:hideMark/>
+          </w:tcPr>
+          <w:p>
+            <w:pPr>
+              <w:rPr>
+                <w:rFonts w:ascii="Arial" w:hAnsi="Arial" w:cs="Arial"/>
+                <w:sz w:val="20"/>
+                <w:szCs w:val="20"/>
+              </w:rPr>
+            </w:pPr>
+            <w:r>
+              <w:rPr>
+                <w:rFonts w:ascii="Arial" w:hAnsi="Arial" w:cs="Arial"/>
+                <w:sz w:val="20"/>
+                <w:szCs w:val="20"/>
+              </w:rPr>
+              <w:t>1.61</w:t>
+            </w:r>
+          </w:p>
+        </w:tc>
+        <w:tc>
+          <w:tcPr>
+            <w:tcW w:w="589" w:type="dxa"/>
+            <w:tcBorders>
+              <w:top w:val="single" w:sz="6" w:space="0" w:color="000000"/>
+              <w:left w:val="single" w:sz="6" w:space="0" w:color="000000"/>
+              <w:bottom w:val="single" w:sz="6" w:space="0" w:color="000000"/>
+              <w:right w:val="single" w:sz="6" w:space="0" w:color="000000"/>
+            </w:tcBorders>
+            <w:tcMar>
+              <w:top w:w="60" w:type="dxa"/>
+              <w:left w:w="60" w:type="dxa"/>
+              <w:bottom w:w="60" w:type="dxa"/>
+              <w:right w:w="60" w:type="dxa"/>
+            </w:tcMar>
+            <w:hideMark/>
+          </w:tcPr>
+          <w:p>
+            <w:pPr>
+              <w:rPr>
+                <w:rFonts w:ascii="Arial" w:hAnsi="Arial" w:cs="Arial"/>
+                <w:sz w:val="20"/>
+                <w:szCs w:val="20"/>
+              </w:rPr>
+            </w:pPr>
+            <w:r>
+              <w:rPr>
+                <w:rFonts w:ascii="Arial" w:hAnsi="Arial" w:cs="Arial"/>
+                <w:sz w:val="20"/>
+                <w:szCs w:val="20"/>
+              </w:rPr>
+              <w:t>0.97</w:t>
+            </w:r>
+          </w:p>
+        </w:tc>
+        <w:tc>
+          <w:tcPr>
+            <w:tcW w:w="1203" w:type="dxa"/>
+            <w:tcBorders>
+              <w:top w:val="single" w:sz="6" w:space="0" w:color="000000"/>
+              <w:left w:val="single" w:sz="6" w:space="0" w:color="000000"/>
+              <w:bottom w:val="single" w:sz="6" w:space="0" w:color="000000"/>
+              <w:right w:val="single" w:sz="6" w:space="0" w:color="000000"/>
+            </w:tcBorders>
+            <w:tcMar>
+              <w:top w:w="60" w:type="dxa"/>
+              <w:left w:w="60" w:type="dxa"/>
+              <w:bottom w:w="60" w:type="dxa"/>
+              <w:right w:w="60" w:type="dxa"/>
+            </w:tcMar>
+            <w:hideMark/>
+          </w:tcPr>
+          <w:p>
+            <w:pPr>
+              <w:rPr>
+                <w:rFonts w:ascii="Arial" w:hAnsi="Arial" w:cs="Arial"/>
+                <w:sz w:val="20"/>
+                <w:szCs w:val="20"/>
+              </w:rPr>
+            </w:pPr>
+            <w:r>
+              <w:rPr>
+                <w:rFonts w:ascii="Arial" w:hAnsi="Arial" w:cs="Arial"/>
+                <w:sz w:val="20"/>
+                <w:szCs w:val="20"/>
+              </w:rPr>
+              <w:t>-3.47</w:t>
+            </w:r>
+          </w:p>
+        </w:tc>
+        <w:tc>
+          <w:tcPr>
+            <w:tcW w:w="1423" w:type="dxa"/>
+            <w:tcBorders>
+              <w:top w:val="single" w:sz="6" w:space="0" w:color="000000"/>
+              <w:left w:val="single" w:sz="6" w:space="0" w:color="000000"/>
+              <w:bottom w:val="single" w:sz="6" w:space="0" w:color="000000"/>
+              <w:right w:val="single" w:sz="6" w:space="0" w:color="000000"/>
+            </w:tcBorders>
+            <w:tcMar>
+              <w:top w:w="60" w:type="dxa"/>
+              <w:left w:w="60" w:type="dxa"/>
+              <w:bottom w:w="60" w:type="dxa"/>
+              <w:right w:w="60" w:type="dxa"/>
+            </w:tcMar>
+            <w:hideMark/>
+          </w:tcPr>
+          <w:p>
+            <w:pPr>
+              <w:rPr>
+                <w:rFonts w:ascii="Arial" w:hAnsi="Arial" w:cs="Arial"/>
+                <w:sz w:val="20"/>
+                <w:szCs w:val="20"/>
+              </w:rPr>
+            </w:pPr>
+            <w:r>
+              <w:rPr>
+                <w:rFonts w:ascii="Arial" w:hAnsi="Arial" w:cs="Arial"/>
+                <w:sz w:val="20"/>
+                <w:szCs w:val="20"/>
+              </w:rPr>
+              <w:t>-39.39</w:t>
+            </w:r>
+          </w:p>
+        </w:tc>
+        <w:tc>
+          <w:tcPr>
+            <w:tcW w:w="845" w:type="dxa"/>
+            <w:tcBorders>
+              <w:top w:val="single" w:sz="6" w:space="0" w:color="000000"/>
+              <w:left w:val="single" w:sz="6" w:space="0" w:color="000000"/>
+              <w:bottom w:val="single" w:sz="6" w:space="0" w:color="000000"/>
+              <w:right w:val="single" w:sz="6" w:space="0" w:color="000000"/>
+            </w:tcBorders>
+            <w:tcMar>
+              <w:top w:w="60" w:type="dxa"/>
+              <w:left w:w="60" w:type="dxa"/>
+              <w:bottom w:w="60" w:type="dxa"/>
+              <w:right w:w="60" w:type="dxa"/>
+            </w:tcMar>
+            <w:hideMark/>
+          </w:tcPr>
+          <w:p>
+            <w:pPr>
+              <w:rPr>
+                <w:rFonts w:ascii="Arial" w:hAnsi="Arial" w:cs="Arial"/>
+                <w:sz w:val="20"/>
+                <w:szCs w:val="20"/>
+              </w:rPr>
+            </w:pPr>
+            <w:r>
+              <w:rPr>
+                <w:rFonts w:ascii="Arial" w:hAnsi="Arial" w:cs="Arial"/>
+                <w:sz w:val="20"/>
+                <w:szCs w:val="20"/>
+              </w:rPr>
+              <w:t>-201.23</w:t>
+            </w:r>
+          </w:p>
+        </w:tc>
+      </w:tr>
+      <w:tr>
+        <w:trPr>
+          <w:trHeight w:val="155"/>
+        </w:trPr>
+        <w:tc>
+          <w:tcPr>
+            <w:tcW w:w="1611" w:type="dxa"/>
+            <w:tcBorders>
+              <w:top w:val="single" w:sz="6" w:space="0" w:color="000000"/>
+              <w:left w:val="single" w:sz="6" w:space="0" w:color="000000"/>
+              <w:bottom w:val="single" w:sz="6" w:space="0" w:color="000000"/>
+              <w:right w:val="single" w:sz="6" w:space="0" w:color="000000"/>
+            </w:tcBorders>
+            <w:shd w:val="clear" w:color="auto" w:fill="D4D4D4"/>
+            <w:tcMar>
+              <w:top w:w="60" w:type="dxa"/>
+              <w:left w:w="60" w:type="dxa"/>
+              <w:bottom w:w="60" w:type="dxa"/>
+              <w:right w:w="60" w:type="dxa"/>
+            </w:tcMar>
+            <w:hideMark/>
+          </w:tcPr>
+          <w:p>
+            <w:pPr>
+              <w:rPr>
+                <w:rFonts w:ascii="Arial" w:hAnsi="Arial" w:cs="Arial"/>
+                <w:b/>
+                <w:bCs/>
+                <w:sz w:val="20"/>
+                <w:szCs w:val="20"/>
+              </w:rPr>
+            </w:pPr>
+            <w:r>
+              <w:rPr>
+                <w:rFonts w:ascii="Arial" w:hAnsi="Arial" w:cs="Arial"/>
+                <w:b/>
+                <w:bCs/>
+                <w:sz w:val="20"/>
+                <w:szCs w:val="20"/>
+              </w:rPr>
+              <w:t>Employment Status</w:t>
+            </w:r>
+          </w:p>
+        </w:tc>
+        <w:tc>
+          <w:tcPr>
+            <w:tcW w:w="2438" w:type="dxa"/>
+            <w:tcBorders>
+              <w:top w:val="single" w:sz="6" w:space="0" w:color="000000"/>
+              <w:left w:val="single" w:sz="6" w:space="0" w:color="000000"/>
+              <w:bottom w:val="single" w:sz="6" w:space="0" w:color="000000"/>
+              <w:right w:val="single" w:sz="6" w:space="0" w:color="000000"/>
+            </w:tcBorders>
+            <w:tcMar>
+              <w:top w:w="60" w:type="dxa"/>
+              <w:left w:w="60" w:type="dxa"/>
+              <w:bottom w:w="60" w:type="dxa"/>
+              <w:right w:w="60" w:type="dxa"/>
+            </w:tcMar>
+            <w:hideMark/>
+          </w:tcPr>
+          <w:p>
+            <w:pPr>
+              <w:rPr>
+                <w:rFonts w:ascii="Arial" w:hAnsi="Arial" w:cs="Arial"/>
+                <w:sz w:val="20"/>
+                <w:szCs w:val="20"/>
+              </w:rPr>
+            </w:pPr>
+            <w:r>
+              <w:rPr>
+                <w:rFonts w:ascii="Arial" w:hAnsi="Arial" w:cs="Arial"/>
+                <w:sz w:val="20"/>
+                <w:szCs w:val="20"/>
+              </w:rPr>
+              <w:t>5.38</w:t>
+            </w:r>
+          </w:p>
+        </w:tc>
+        <w:tc>
+          <w:tcPr>
+            <w:tcW w:w="1320" w:type="dxa"/>
+            <w:tcBorders>
+              <w:top w:val="single" w:sz="6" w:space="0" w:color="000000"/>
+              <w:left w:val="single" w:sz="6" w:space="0" w:color="000000"/>
+              <w:bottom w:val="single" w:sz="6" w:space="0" w:color="000000"/>
+              <w:right w:val="single" w:sz="6" w:space="0" w:color="000000"/>
+            </w:tcBorders>
+            <w:tcMar>
+              <w:top w:w="60" w:type="dxa"/>
+              <w:left w:w="60" w:type="dxa"/>
+              <w:bottom w:w="60" w:type="dxa"/>
+              <w:right w:w="60" w:type="dxa"/>
+            </w:tcMar>
+            <w:hideMark/>
+          </w:tcPr>
+          <w:p>
+            <w:pPr>
+              <w:rPr>
+                <w:rFonts w:ascii="Arial" w:hAnsi="Arial" w:cs="Arial"/>
+                <w:sz w:val="20"/>
+                <w:szCs w:val="20"/>
+              </w:rPr>
+            </w:pPr>
+            <w:r>
+              <w:rPr>
+                <w:rFonts w:ascii="Arial" w:hAnsi="Arial" w:cs="Arial"/>
+                <w:sz w:val="20"/>
+                <w:szCs w:val="20"/>
+              </w:rPr>
+              <w:t>4.63</w:t>
+            </w:r>
+          </w:p>
+        </w:tc>
+        <w:tc>
+          <w:tcPr>
+            <w:tcW w:w="589" w:type="dxa"/>
+            <w:tcBorders>
+              <w:top w:val="single" w:sz="6" w:space="0" w:color="000000"/>
+              <w:left w:val="single" w:sz="6" w:space="0" w:color="000000"/>
+              <w:bottom w:val="single" w:sz="6" w:space="0" w:color="000000"/>
+              <w:right w:val="single" w:sz="6" w:space="0" w:color="000000"/>
+            </w:tcBorders>
+            <w:tcMar>
+              <w:top w:w="60" w:type="dxa"/>
+              <w:left w:w="60" w:type="dxa"/>
+              <w:bottom w:w="60" w:type="dxa"/>
+              <w:right w:w="60" w:type="dxa"/>
+            </w:tcMar>
+            <w:hideMark/>
+          </w:tcPr>
+          <w:p>
+            <w:pPr>
+              <w:rPr>
+                <w:rFonts w:ascii="Arial" w:hAnsi="Arial" w:cs="Arial"/>
+                <w:sz w:val="20"/>
+                <w:szCs w:val="20"/>
+              </w:rPr>
+            </w:pPr>
+            <w:r>
+              <w:rPr>
+                <w:rFonts w:ascii="Arial" w:hAnsi="Arial" w:cs="Arial"/>
+                <w:sz w:val="20"/>
+                <w:szCs w:val="20"/>
+              </w:rPr>
+              <w:t>3.2</w:t>
+            </w:r>
+          </w:p>
+        </w:tc>
+        <w:tc>
+          <w:tcPr>
+            <w:tcW w:w="589" w:type="dxa"/>
+            <w:tcBorders>
+              <w:top w:val="single" w:sz="6" w:space="0" w:color="000000"/>
+              <w:left w:val="single" w:sz="6" w:space="0" w:color="000000"/>
+              <w:bottom w:val="single" w:sz="6" w:space="0" w:color="000000"/>
+              <w:right w:val="single" w:sz="6" w:space="0" w:color="000000"/>
+            </w:tcBorders>
+            <w:tcMar>
+              <w:top w:w="60" w:type="dxa"/>
+              <w:left w:w="60" w:type="dxa"/>
+              <w:bottom w:w="60" w:type="dxa"/>
+              <w:right w:w="60" w:type="dxa"/>
+            </w:tcMar>
+            <w:hideMark/>
+          </w:tcPr>
+          <w:p>
+            <w:pPr>
+              <w:rPr>
+                <w:rFonts w:ascii="Arial" w:hAnsi="Arial" w:cs="Arial"/>
+                <w:sz w:val="20"/>
+                <w:szCs w:val="20"/>
+              </w:rPr>
+            </w:pPr>
+            <w:r>
+              <w:rPr>
+                <w:rFonts w:ascii="Arial" w:hAnsi="Arial" w:cs="Arial"/>
+                <w:sz w:val="20"/>
+                <w:szCs w:val="20"/>
+              </w:rPr>
+              <w:t>3.74</w:t>
+            </w:r>
+          </w:p>
+        </w:tc>
+        <w:tc>
+          <w:tcPr>
+            <w:tcW w:w="1203" w:type="dxa"/>
+            <w:tcBorders>
+              <w:top w:val="single" w:sz="6" w:space="0" w:color="000000"/>
+              <w:left w:val="single" w:sz="6" w:space="0" w:color="000000"/>
+              <w:bottom w:val="single" w:sz="6" w:space="0" w:color="000000"/>
+              <w:right w:val="single" w:sz="6" w:space="0" w:color="000000"/>
+            </w:tcBorders>
+            <w:tcMar>
+              <w:top w:w="60" w:type="dxa"/>
+              <w:left w:w="60" w:type="dxa"/>
+              <w:bottom w:w="60" w:type="dxa"/>
+              <w:right w:w="60" w:type="dxa"/>
+            </w:tcMar>
+            <w:hideMark/>
+          </w:tcPr>
+          <w:p>
+            <w:pPr>
+              <w:rPr>
+                <w:rFonts w:ascii="Arial" w:hAnsi="Arial" w:cs="Arial"/>
+                <w:sz w:val="20"/>
+                <w:szCs w:val="20"/>
+              </w:rPr>
+            </w:pPr>
+            <w:r>
+              <w:rPr>
+                <w:rFonts w:ascii="Arial" w:hAnsi="Arial" w:cs="Arial"/>
+                <w:sz w:val="20"/>
+                <w:szCs w:val="20"/>
+              </w:rPr>
+              <w:t>2.5</w:t>
+            </w:r>
+          </w:p>
+        </w:tc>
+        <w:tc>
+          <w:tcPr>
+            <w:tcW w:w="1423" w:type="dxa"/>
+            <w:tcBorders>
+              <w:top w:val="single" w:sz="6" w:space="0" w:color="000000"/>
+              <w:left w:val="single" w:sz="6" w:space="0" w:color="000000"/>
+              <w:bottom w:val="single" w:sz="6" w:space="0" w:color="000000"/>
+              <w:right w:val="single" w:sz="6" w:space="0" w:color="000000"/>
+            </w:tcBorders>
+            <w:tcMar>
+              <w:top w:w="60" w:type="dxa"/>
+              <w:left w:w="60" w:type="dxa"/>
+              <w:bottom w:w="60" w:type="dxa"/>
+              <w:right w:w="60" w:type="dxa"/>
+            </w:tcMar>
+            <w:hideMark/>
+          </w:tcPr>
+          <w:p>
+            <w:pPr>
+              <w:rPr>
+                <w:rFonts w:ascii="Arial" w:hAnsi="Arial" w:cs="Arial"/>
+                <w:sz w:val="20"/>
+                <w:szCs w:val="20"/>
+              </w:rPr>
+            </w:pPr>
+            <w:r>
+              <w:rPr>
+                <w:rFonts w:ascii="Arial" w:hAnsi="Arial" w:cs="Arial"/>
+                <w:sz w:val="20"/>
+                <w:szCs w:val="20"/>
+              </w:rPr>
+              <w:t>-28.74</w:t>
+            </w:r>
+          </w:p>
+        </w:tc>
+        <w:tc>
+          <w:tcPr>
+            <w:tcW w:w="845" w:type="dxa"/>
+            <w:tcBorders>
+              <w:top w:val="single" w:sz="6" w:space="0" w:color="000000"/>
+              <w:left w:val="single" w:sz="6" w:space="0" w:color="000000"/>
+              <w:bottom w:val="single" w:sz="6" w:space="0" w:color="000000"/>
+              <w:right w:val="single" w:sz="6" w:space="0" w:color="000000"/>
+            </w:tcBorders>
+            <w:tcMar>
+              <w:top w:w="60" w:type="dxa"/>
+              <w:left w:w="60" w:type="dxa"/>
+              <w:bottom w:w="60" w:type="dxa"/>
+              <w:right w:w="60" w:type="dxa"/>
+            </w:tcMar>
+            <w:hideMark/>
+          </w:tcPr>
+          <w:p>
+            <w:pPr>
+              <w:rPr>
+                <w:rFonts w:ascii="Arial" w:hAnsi="Arial" w:cs="Arial"/>
+                <w:sz w:val="20"/>
+                <w:szCs w:val="20"/>
+              </w:rPr>
+            </w:pPr>
+            <w:r>
+              <w:rPr>
+                <w:rFonts w:ascii="Arial" w:hAnsi="Arial" w:cs="Arial"/>
+                <w:sz w:val="20"/>
+                <w:szCs w:val="20"/>
+              </w:rPr>
+              <w:t>-198.55</w:t>
+            </w:r>
+          </w:p>
+        </w:tc>
+      </w:tr>
+      <w:tr>
+        <w:trPr>
+          <w:trHeight w:val="155"/>
+        </w:trPr>
+        <w:tc>
+          <w:tcPr>
+            <w:tcW w:w="1611" w:type="dxa"/>
+            <w:tcBorders>
+              <w:top w:val="single" w:sz="6" w:space="0" w:color="000000"/>
+              <w:left w:val="single" w:sz="6" w:space="0" w:color="000000"/>
+              <w:bottom w:val="single" w:sz="6" w:space="0" w:color="000000"/>
+              <w:right w:val="single" w:sz="6" w:space="0" w:color="000000"/>
+            </w:tcBorders>
+            <w:shd w:val="clear" w:color="auto" w:fill="D4D4D4"/>
+            <w:tcMar>
+              <w:top w:w="60" w:type="dxa"/>
+              <w:left w:w="60" w:type="dxa"/>
+              <w:bottom w:w="60" w:type="dxa"/>
+              <w:right w:w="60" w:type="dxa"/>
+            </w:tcMar>
+            <w:hideMark/>
+          </w:tcPr>
+          <w:p>
+            <w:pPr>
+              <w:rPr>
+                <w:rFonts w:ascii="Arial" w:hAnsi="Arial" w:cs="Arial"/>
+                <w:b/>
+                <w:bCs/>
+                <w:sz w:val="20"/>
+                <w:szCs w:val="20"/>
+              </w:rPr>
+            </w:pPr>
+            <w:r>
+              <w:rPr>
+                <w:rFonts w:ascii="Arial" w:hAnsi="Arial" w:cs="Arial"/>
+                <w:b/>
+                <w:bCs/>
+                <w:sz w:val="20"/>
+                <w:szCs w:val="20"/>
+              </w:rPr>
+              <w:t>Gender</w:t>
+            </w:r>
+          </w:p>
+        </w:tc>
+        <w:tc>
+          <w:tcPr>
+            <w:tcW w:w="2438" w:type="dxa"/>
+            <w:tcBorders>
+              <w:top w:val="single" w:sz="6" w:space="0" w:color="000000"/>
+              <w:left w:val="single" w:sz="6" w:space="0" w:color="000000"/>
+              <w:bottom w:val="single" w:sz="6" w:space="0" w:color="000000"/>
+              <w:right w:val="single" w:sz="6" w:space="0" w:color="000000"/>
+            </w:tcBorders>
+            <w:tcMar>
+              <w:top w:w="60" w:type="dxa"/>
+              <w:left w:w="60" w:type="dxa"/>
+              <w:bottom w:w="60" w:type="dxa"/>
+              <w:right w:w="60" w:type="dxa"/>
+            </w:tcMar>
+            <w:hideMark/>
+          </w:tcPr>
+          <w:p>
+            <w:pPr>
+              <w:rPr>
+                <w:rFonts w:ascii="Arial" w:hAnsi="Arial" w:cs="Arial"/>
+                <w:sz w:val="20"/>
+                <w:szCs w:val="20"/>
+              </w:rPr>
+            </w:pPr>
+            <w:r>
+              <w:rPr>
+                <w:rFonts w:ascii="Arial" w:hAnsi="Arial" w:cs="Arial"/>
+                <w:sz w:val="20"/>
+                <w:szCs w:val="20"/>
+              </w:rPr>
+              <w:t>1.82</w:t>
+            </w:r>
+          </w:p>
+        </w:tc>
+        <w:tc>
+          <w:tcPr>
+            <w:tcW w:w="1320" w:type="dxa"/>
+            <w:tcBorders>
+              <w:top w:val="single" w:sz="6" w:space="0" w:color="000000"/>
+              <w:left w:val="single" w:sz="6" w:space="0" w:color="000000"/>
+              <w:bottom w:val="single" w:sz="6" w:space="0" w:color="000000"/>
+              <w:right w:val="single" w:sz="6" w:space="0" w:color="000000"/>
+            </w:tcBorders>
+            <w:tcMar>
+              <w:top w:w="60" w:type="dxa"/>
+              <w:left w:w="60" w:type="dxa"/>
+              <w:bottom w:w="60" w:type="dxa"/>
+              <w:right w:w="60" w:type="dxa"/>
+            </w:tcMar>
+            <w:hideMark/>
+          </w:tcPr>
+          <w:p>
+            <w:pPr>
+              <w:rPr>
+                <w:rFonts w:ascii="Arial" w:hAnsi="Arial" w:cs="Arial"/>
+                <w:sz w:val="20"/>
+                <w:szCs w:val="20"/>
+              </w:rPr>
+            </w:pPr>
+            <w:r>
+              <w:rPr>
+                <w:rFonts w:ascii="Arial" w:hAnsi="Arial" w:cs="Arial"/>
+                <w:sz w:val="20"/>
+                <w:szCs w:val="20"/>
+              </w:rPr>
+              <w:t>0.88</w:t>
+            </w:r>
+          </w:p>
+        </w:tc>
+        <w:tc>
+          <w:tcPr>
+            <w:tcW w:w="589" w:type="dxa"/>
+            <w:tcBorders>
+              <w:top w:val="single" w:sz="6" w:space="0" w:color="000000"/>
+              <w:left w:val="single" w:sz="6" w:space="0" w:color="000000"/>
+              <w:bottom w:val="single" w:sz="6" w:space="0" w:color="000000"/>
+              <w:right w:val="single" w:sz="6" w:space="0" w:color="000000"/>
+            </w:tcBorders>
+            <w:tcMar>
+              <w:top w:w="60" w:type="dxa"/>
+              <w:left w:w="60" w:type="dxa"/>
+              <w:bottom w:w="60" w:type="dxa"/>
+              <w:right w:w="60" w:type="dxa"/>
+            </w:tcMar>
+            <w:hideMark/>
+          </w:tcPr>
+          <w:p>
+            <w:pPr>
+              <w:rPr>
+                <w:rFonts w:ascii="Arial" w:hAnsi="Arial" w:cs="Arial"/>
+                <w:sz w:val="20"/>
+                <w:szCs w:val="20"/>
+              </w:rPr>
+            </w:pPr>
+            <w:r>
+              <w:rPr>
+                <w:rFonts w:ascii="Arial" w:hAnsi="Arial" w:cs="Arial"/>
+                <w:sz w:val="20"/>
+                <w:szCs w:val="20"/>
+              </w:rPr>
+              <w:t>0.42</w:t>
+            </w:r>
+          </w:p>
+        </w:tc>
+        <w:tc>
+          <w:tcPr>
+            <w:tcW w:w="589" w:type="dxa"/>
+            <w:tcBorders>
+              <w:top w:val="single" w:sz="6" w:space="0" w:color="000000"/>
+              <w:left w:val="single" w:sz="6" w:space="0" w:color="000000"/>
+              <w:bottom w:val="single" w:sz="6" w:space="0" w:color="000000"/>
+              <w:right w:val="single" w:sz="6" w:space="0" w:color="000000"/>
+            </w:tcBorders>
+            <w:tcMar>
+              <w:top w:w="60" w:type="dxa"/>
+              <w:left w:w="60" w:type="dxa"/>
+              <w:bottom w:w="60" w:type="dxa"/>
+              <w:right w:w="60" w:type="dxa"/>
+            </w:tcMar>
+            <w:hideMark/>
+          </w:tcPr>
+          <w:p>
+            <w:pPr>
+              <w:rPr>
+                <w:rFonts w:ascii="Arial" w:hAnsi="Arial" w:cs="Arial"/>
+                <w:sz w:val="20"/>
+                <w:szCs w:val="20"/>
+              </w:rPr>
+            </w:pPr>
+            <w:r>
+              <w:rPr>
+                <w:rFonts w:ascii="Arial" w:hAnsi="Arial" w:cs="Arial"/>
+                <w:sz w:val="20"/>
+                <w:szCs w:val="20"/>
+              </w:rPr>
+              <w:t>0.12</w:t>
+            </w:r>
+          </w:p>
+        </w:tc>
+        <w:tc>
+          <w:tcPr>
+            <w:tcW w:w="1203" w:type="dxa"/>
+            <w:tcBorders>
+              <w:top w:val="single" w:sz="6" w:space="0" w:color="000000"/>
+              <w:left w:val="single" w:sz="6" w:space="0" w:color="000000"/>
+              <w:bottom w:val="single" w:sz="6" w:space="0" w:color="000000"/>
+              <w:right w:val="single" w:sz="6" w:space="0" w:color="000000"/>
+            </w:tcBorders>
+            <w:tcMar>
+              <w:top w:w="60" w:type="dxa"/>
+              <w:left w:w="60" w:type="dxa"/>
+              <w:bottom w:w="60" w:type="dxa"/>
+              <w:right w:w="60" w:type="dxa"/>
+            </w:tcMar>
+            <w:hideMark/>
+          </w:tcPr>
+          <w:p>
+            <w:pPr>
+              <w:rPr>
+                <w:rFonts w:ascii="Arial" w:hAnsi="Arial" w:cs="Arial"/>
+                <w:sz w:val="20"/>
+                <w:szCs w:val="20"/>
+              </w:rPr>
+            </w:pPr>
+            <w:r>
+              <w:rPr>
+                <w:rFonts w:ascii="Arial" w:hAnsi="Arial" w:cs="Arial"/>
+                <w:sz w:val="20"/>
+                <w:szCs w:val="20"/>
+              </w:rPr>
+              <w:t>0.0</w:t>
+            </w:r>
+          </w:p>
+        </w:tc>
+        <w:tc>
+          <w:tcPr>
+            <w:tcW w:w="1423" w:type="dxa"/>
+            <w:tcBorders>
+              <w:top w:val="single" w:sz="6" w:space="0" w:color="000000"/>
+              <w:left w:val="single" w:sz="6" w:space="0" w:color="000000"/>
+              <w:bottom w:val="single" w:sz="6" w:space="0" w:color="000000"/>
+              <w:right w:val="single" w:sz="6" w:space="0" w:color="000000"/>
+            </w:tcBorders>
+            <w:tcMar>
+              <w:top w:w="60" w:type="dxa"/>
+              <w:left w:w="60" w:type="dxa"/>
+              <w:bottom w:w="60" w:type="dxa"/>
+              <w:right w:w="60" w:type="dxa"/>
+            </w:tcMar>
+            <w:hideMark/>
+          </w:tcPr>
+          <w:p>
+            <w:pPr>
+              <w:rPr>
+                <w:rFonts w:ascii="Arial" w:hAnsi="Arial" w:cs="Arial"/>
+                <w:sz w:val="20"/>
+                <w:szCs w:val="20"/>
+              </w:rPr>
+            </w:pPr>
+            <w:r>
+              <w:rPr>
+                <w:rFonts w:ascii="Arial" w:hAnsi="Arial" w:cs="Arial"/>
+                <w:sz w:val="20"/>
+                <w:szCs w:val="20"/>
+              </w:rPr>
+              <w:t>-35.08</w:t>
+            </w:r>
+          </w:p>
+        </w:tc>
+        <w:tc>
+          <w:tcPr>
+            <w:tcW w:w="845" w:type="dxa"/>
+            <w:tcBorders>
+              <w:top w:val="single" w:sz="6" w:space="0" w:color="000000"/>
+              <w:left w:val="single" w:sz="6" w:space="0" w:color="000000"/>
+              <w:bottom w:val="single" w:sz="6" w:space="0" w:color="000000"/>
+              <w:right w:val="single" w:sz="6" w:space="0" w:color="000000"/>
+            </w:tcBorders>
+            <w:tcMar>
+              <w:top w:w="60" w:type="dxa"/>
+              <w:left w:w="60" w:type="dxa"/>
+              <w:bottom w:w="60" w:type="dxa"/>
+              <w:right w:w="60" w:type="dxa"/>
+            </w:tcMar>
+            <w:hideMark/>
+          </w:tcPr>
+          <w:p>
+            <w:pPr>
+              <w:rPr>
+                <w:rFonts w:ascii="Arial" w:hAnsi="Arial" w:cs="Arial"/>
+                <w:sz w:val="20"/>
+                <w:szCs w:val="20"/>
+              </w:rPr>
+            </w:pPr>
+            <w:r>
+              <w:rPr>
+                <w:rFonts w:ascii="Arial" w:hAnsi="Arial" w:cs="Arial"/>
+                <w:sz w:val="20"/>
+                <w:szCs w:val="20"/>
+              </w:rPr>
+              <w:t>-196.74</w:t>
+            </w:r>
+          </w:p>
+        </w:tc>
+      </w:tr>
+      <w:tr>
+        <w:trPr>
+          <w:trHeight w:val="155"/>
+        </w:trPr>
+        <w:tc>
+          <w:tcPr>
+            <w:tcW w:w="1611" w:type="dxa"/>
+            <w:tcBorders>
+              <w:top w:val="single" w:sz="6" w:space="0" w:color="000000"/>
+              <w:left w:val="single" w:sz="6" w:space="0" w:color="000000"/>
+              <w:bottom w:val="single" w:sz="6" w:space="0" w:color="000000"/>
+              <w:right w:val="single" w:sz="6" w:space="0" w:color="000000"/>
+            </w:tcBorders>
+            <w:shd w:val="clear" w:color="auto" w:fill="D4D4D4"/>
+            <w:tcMar>
+              <w:top w:w="60" w:type="dxa"/>
+              <w:left w:w="60" w:type="dxa"/>
+              <w:bottom w:w="60" w:type="dxa"/>
+              <w:right w:w="60" w:type="dxa"/>
+            </w:tcMar>
+            <w:hideMark/>
+          </w:tcPr>
+          <w:p>
+            <w:pPr>
+              <w:rPr>
+                <w:rFonts w:ascii="Arial" w:hAnsi="Arial" w:cs="Arial"/>
+                <w:b/>
+                <w:bCs/>
+                <w:sz w:val="20"/>
+                <w:szCs w:val="20"/>
+              </w:rPr>
+            </w:pPr>
+            <w:r>
+              <w:rPr>
+                <w:rFonts w:ascii="Arial" w:hAnsi="Arial" w:cs="Arial"/>
+                <w:b/>
+                <w:bCs/>
+                <w:sz w:val="20"/>
+                <w:szCs w:val="20"/>
+              </w:rPr>
+              <w:t>Overall</w:t>
+            </w:r>
+          </w:p>
+        </w:tc>
+        <w:tc>
+          <w:tcPr>
+            <w:tcW w:w="2438" w:type="dxa"/>
+            <w:tcBorders>
+              <w:top w:val="single" w:sz="6" w:space="0" w:color="000000"/>
+              <w:left w:val="single" w:sz="6" w:space="0" w:color="000000"/>
+              <w:bottom w:val="single" w:sz="6" w:space="0" w:color="000000"/>
+              <w:right w:val="single" w:sz="6" w:space="0" w:color="000000"/>
+            </w:tcBorders>
+            <w:tcMar>
+              <w:top w:w="60" w:type="dxa"/>
+              <w:left w:w="60" w:type="dxa"/>
+              <w:bottom w:w="60" w:type="dxa"/>
+              <w:right w:w="60" w:type="dxa"/>
+            </w:tcMar>
+            <w:hideMark/>
+          </w:tcPr>
+          <w:p>
+            <w:pPr>
+              <w:rPr>
+                <w:rFonts w:ascii="Arial" w:hAnsi="Arial" w:cs="Arial"/>
+                <w:sz w:val="20"/>
+                <w:szCs w:val="20"/>
+              </w:rPr>
+            </w:pPr>
+            <w:r>
+              <w:rPr>
+                <w:rFonts w:ascii="Arial" w:hAnsi="Arial" w:cs="Arial"/>
+                <w:sz w:val="20"/>
+                <w:szCs w:val="20"/>
+              </w:rPr>
+              <w:t>4.17</w:t>
+            </w:r>
+          </w:p>
+        </w:tc>
+        <w:tc>
+          <w:tcPr>
+            <w:tcW w:w="1320" w:type="dxa"/>
+            <w:tcBorders>
+              <w:top w:val="single" w:sz="6" w:space="0" w:color="000000"/>
+              <w:left w:val="single" w:sz="6" w:space="0" w:color="000000"/>
+              <w:bottom w:val="single" w:sz="6" w:space="0" w:color="000000"/>
+              <w:right w:val="single" w:sz="6" w:space="0" w:color="000000"/>
+            </w:tcBorders>
+            <w:tcMar>
+              <w:top w:w="60" w:type="dxa"/>
+              <w:left w:w="60" w:type="dxa"/>
+              <w:bottom w:w="60" w:type="dxa"/>
+              <w:right w:w="60" w:type="dxa"/>
+            </w:tcMar>
+            <w:hideMark/>
+          </w:tcPr>
+          <w:p>
+            <w:pPr>
+              <w:rPr>
+                <w:rFonts w:ascii="Arial" w:hAnsi="Arial" w:cs="Arial"/>
+                <w:sz w:val="20"/>
+                <w:szCs w:val="20"/>
+              </w:rPr>
+            </w:pPr>
+            <w:r>
+              <w:rPr>
+                <w:rFonts w:ascii="Arial" w:hAnsi="Arial" w:cs="Arial"/>
+                <w:sz w:val="20"/>
+                <w:szCs w:val="20"/>
+              </w:rPr>
+              <w:t>3.21</w:t>
+            </w:r>
+          </w:p>
+        </w:tc>
+        <w:tc>
+          <w:tcPr>
+            <w:tcW w:w="589" w:type="dxa"/>
+            <w:tcBorders>
+              <w:top w:val="single" w:sz="6" w:space="0" w:color="000000"/>
+              <w:left w:val="single" w:sz="6" w:space="0" w:color="000000"/>
+              <w:bottom w:val="single" w:sz="6" w:space="0" w:color="000000"/>
+              <w:right w:val="single" w:sz="6" w:space="0" w:color="000000"/>
+            </w:tcBorders>
+            <w:tcMar>
+              <w:top w:w="60" w:type="dxa"/>
+              <w:left w:w="60" w:type="dxa"/>
+              <w:bottom w:w="60" w:type="dxa"/>
+              <w:right w:w="60" w:type="dxa"/>
+            </w:tcMar>
+            <w:hideMark/>
+          </w:tcPr>
+          <w:p>
+            <w:pPr>
+              <w:rPr>
+                <w:rFonts w:ascii="Arial" w:hAnsi="Arial" w:cs="Arial"/>
+                <w:sz w:val="20"/>
+                <w:szCs w:val="20"/>
+              </w:rPr>
+            </w:pPr>
+            <w:r>
+              <w:rPr>
+                <w:rFonts w:ascii="Arial" w:hAnsi="Arial" w:cs="Arial"/>
+                <w:sz w:val="20"/>
+                <w:szCs w:val="20"/>
+              </w:rPr>
+              <w:t>2.18</w:t>
+            </w:r>
+          </w:p>
+        </w:tc>
+        <w:tc>
+          <w:tcPr>
+            <w:tcW w:w="589" w:type="dxa"/>
+            <w:tcBorders>
+              <w:top w:val="single" w:sz="6" w:space="0" w:color="000000"/>
+              <w:left w:val="single" w:sz="6" w:space="0" w:color="000000"/>
+              <w:bottom w:val="single" w:sz="6" w:space="0" w:color="000000"/>
+              <w:right w:val="single" w:sz="6" w:space="0" w:color="000000"/>
+            </w:tcBorders>
+            <w:tcMar>
+              <w:top w:w="60" w:type="dxa"/>
+              <w:left w:w="60" w:type="dxa"/>
+              <w:bottom w:w="60" w:type="dxa"/>
+              <w:right w:w="60" w:type="dxa"/>
+            </w:tcMar>
+            <w:hideMark/>
+          </w:tcPr>
+          <w:p>
+            <w:pPr>
+              <w:rPr>
+                <w:rFonts w:ascii="Arial" w:hAnsi="Arial" w:cs="Arial"/>
+                <w:sz w:val="20"/>
+                <w:szCs w:val="20"/>
+              </w:rPr>
+            </w:pPr>
+            <w:r>
+              <w:rPr>
+                <w:rFonts w:ascii="Arial" w:hAnsi="Arial" w:cs="Arial"/>
+                <w:sz w:val="20"/>
+                <w:szCs w:val="20"/>
+              </w:rPr>
+              <w:t>1.95</w:t>
+            </w:r>
+          </w:p>
+        </w:tc>
+        <w:tc>
+          <w:tcPr>
+            <w:tcW w:w="1203" w:type="dxa"/>
+            <w:tcBorders>
+              <w:top w:val="single" w:sz="6" w:space="0" w:color="000000"/>
+              <w:left w:val="single" w:sz="6" w:space="0" w:color="000000"/>
+              <w:bottom w:val="single" w:sz="6" w:space="0" w:color="000000"/>
+              <w:right w:val="single" w:sz="6" w:space="0" w:color="000000"/>
+            </w:tcBorders>
+            <w:tcMar>
+              <w:top w:w="60" w:type="dxa"/>
+              <w:left w:w="60" w:type="dxa"/>
+              <w:bottom w:w="60" w:type="dxa"/>
+              <w:right w:w="60" w:type="dxa"/>
+            </w:tcMar>
+            <w:hideMark/>
+          </w:tcPr>
+          <w:p>
+            <w:pPr>
+              <w:rPr>
+                <w:rFonts w:ascii="Arial" w:hAnsi="Arial" w:cs="Arial"/>
+                <w:sz w:val="20"/>
+                <w:szCs w:val="20"/>
+              </w:rPr>
+            </w:pPr>
+            <w:r>
+              <w:rPr>
+                <w:rFonts w:ascii="Arial" w:hAnsi="Arial" w:cs="Arial"/>
+                <w:sz w:val="20"/>
+                <w:szCs w:val="20"/>
+              </w:rPr>
+              <w:t>-2.76</w:t>
+            </w:r>
+          </w:p>
+        </w:tc>
+        <w:tc>
+          <w:tcPr>
+            <w:tcW w:w="1423" w:type="dxa"/>
+            <w:tcBorders>
+              <w:top w:val="single" w:sz="6" w:space="0" w:color="000000"/>
+              <w:left w:val="single" w:sz="6" w:space="0" w:color="000000"/>
+              <w:bottom w:val="single" w:sz="6" w:space="0" w:color="000000"/>
+              <w:right w:val="single" w:sz="6" w:space="0" w:color="000000"/>
+            </w:tcBorders>
+            <w:tcMar>
+              <w:top w:w="60" w:type="dxa"/>
+              <w:left w:w="60" w:type="dxa"/>
+              <w:bottom w:w="60" w:type="dxa"/>
+              <w:right w:w="60" w:type="dxa"/>
+            </w:tcMar>
+            <w:hideMark/>
+          </w:tcPr>
+          <w:p>
+            <w:pPr>
+              <w:rPr>
+                <w:rFonts w:ascii="Arial" w:hAnsi="Arial" w:cs="Arial"/>
+                <w:sz w:val="20"/>
+                <w:szCs w:val="20"/>
+              </w:rPr>
+            </w:pPr>
+            <w:r>
+              <w:rPr>
+                <w:rFonts w:ascii="Arial" w:hAnsi="Arial" w:cs="Arial"/>
+                <w:sz w:val="20"/>
+                <w:szCs w:val="20"/>
+              </w:rPr>
+              <w:t>-30.26</w:t>
+            </w:r>
+          </w:p>
+        </w:tc>
+        <w:tc>
+          <w:tcPr>
+            <w:tcW w:w="845" w:type="dxa"/>
+            <w:tcBorders>
+              <w:top w:val="single" w:sz="6" w:space="0" w:color="000000"/>
+              <w:left w:val="single" w:sz="6" w:space="0" w:color="000000"/>
+              <w:bottom w:val="single" w:sz="6" w:space="0" w:color="000000"/>
+              <w:right w:val="single" w:sz="6" w:space="0" w:color="000000"/>
+            </w:tcBorders>
+            <w:tcMar>
+              <w:top w:w="60" w:type="dxa"/>
+              <w:left w:w="60" w:type="dxa"/>
+              <w:bottom w:w="60" w:type="dxa"/>
+              <w:right w:w="60" w:type="dxa"/>
+            </w:tcMar>
+            <w:hideMark/>
+          </w:tcPr>
+          <w:p>
+            <w:pPr>
+              <w:rPr>
+                <w:rFonts w:ascii="Arial" w:hAnsi="Arial" w:cs="Arial"/>
+                <w:sz w:val="20"/>
+                <w:szCs w:val="20"/>
+              </w:rPr>
+            </w:pPr>
+            <w:r>
+              <w:rPr>
+                <w:rFonts w:ascii="Arial" w:hAnsi="Arial" w:cs="Arial"/>
+                <w:sz w:val="20"/>
+                <w:szCs w:val="20"/>
+              </w:rPr>
+              <w:t>-198.06</w:t>
+            </w:r>
+          </w:p>
+        </w:tc>
+      </w:tr>
+    </w:tbl>
+    <w:p>
+      <w:pPr>
+        <w:rPr>
+          <w:rFonts w:ascii="Arial" w:hAnsi="Arial" w:cs="Arial"/>
+          <w:b/>
+          <w:bCs/>
+          <w:sz w:val="20"/>
+          <w:szCs w:val="20"/>
+        </w:rPr>
+      </w:pPr>
+    </w:p>
+    <w:p>
+      <w:pPr>
+        <w:rPr>
+          <w:rFonts w:ascii="Arial" w:hAnsi="Arial" w:cs="Arial"/>
+          <w:b/>
+          <w:bCs/>
+          <w:sz w:val="20"/>
+          <w:szCs w:val="20"/>
+        </w:rPr>
+      </w:pPr>
+    </w:p>
+    <w:p>
+      <w:pPr>
+        <w:rPr>
+          <w:rFonts w:ascii="Arial" w:hAnsi="Arial" w:cs="Arial"/>
+          <w:b/>
+          <w:bCs/>
+          <w:sz w:val="20"/>
+          <w:szCs w:val="20"/>
+        </w:rPr>
+      </w:pPr>
+    </w:p>
+    <w:p>
+      <w:pPr>
+        <w:rPr>
+          <w:rFonts w:ascii="Arial" w:hAnsi="Arial" w:cs="Arial"/>
+          <w:b/>
+          <w:bCs/>
+          <w:sz w:val="20"/>
+          <w:szCs w:val="20"/>
+        </w:rPr>
+      </w:pPr>
+    </w:p>
+    <w:p>
+      <w:pPr>
+        <w:rPr>
+          <w:rFonts w:ascii="Arial" w:hAnsi="Arial" w:cs="Arial"/>
+          <w:b/>
+          <w:bCs/>
+          <w:sz w:val="20"/>
+          <w:szCs w:val="20"/>
+        </w:rPr>
+      </w:pPr>
+      <w:r>
+        <w:rPr>
+          <w:rFonts w:ascii="Arial" w:hAnsi="Arial" w:cs="Arial"/>
+          <w:b/>
+          <w:bCs/>
+          <w:sz w:val="20"/>
+          <w:szCs w:val="20"/>
+        </w:rPr>
+        <w:lastRenderedPageBreak/>
+        <w:t>Tourism</w:t>
+      </w:r>
+    </w:p>
+    <w:p>
+      <w:pPr>
+        <w:rPr>
+          <w:rFonts w:ascii="Arial" w:hAnsi="Arial" w:cs="Arial"/>
+          <w:b/>
+          <w:bCs/>
+          <w:sz w:val="20"/>
+          <w:szCs w:val="20"/>
+        </w:rPr>
+      </w:pPr>
+    </w:p>
+    <w:tbl>
+      <w:tblPr>
+        <w:tblW w:w="9805" w:type="dxa"/>
+        <w:tblCellMar>
+          <w:left w:w="0" w:type="dxa"/>
+          <w:right w:w="0" w:type="dxa"/>
+        </w:tblCellMar>
+        <w:tblLook w:val="04A0" w:firstRow="1" w:lastRow="0" w:firstColumn="1" w:lastColumn="0" w:noHBand="0" w:noVBand="1"/>
+      </w:tblPr>
+      <w:tblGrid>
+        <w:gridCol w:w="1143"/>
+        <w:gridCol w:w="2111"/>
+        <w:gridCol w:w="1808"/>
+        <w:gridCol w:w="597"/>
+        <w:gridCol w:w="1339"/>
+        <w:gridCol w:w="728"/>
+        <w:gridCol w:w="1221"/>
+        <w:gridCol w:w="858"/>
+      </w:tblGrid>
+      <w:tr>
+        <w:trPr>
+          <w:trHeight w:val="169"/>
+        </w:trPr>
+        <w:tc>
+          <w:tcPr>
+            <w:tcW w:w="1144" w:type="dxa"/>
+            <w:tcBorders>
+              <w:top w:val="single" w:sz="6" w:space="0" w:color="000000"/>
+              <w:left w:val="single" w:sz="6" w:space="0" w:color="000000"/>
+              <w:bottom w:val="single" w:sz="6" w:space="0" w:color="000000"/>
+              <w:right w:val="single" w:sz="6" w:space="0" w:color="000000"/>
+            </w:tcBorders>
+            <w:shd w:val="clear" w:color="auto" w:fill="B0B3B2"/>
+            <w:tcMar>
+              <w:top w:w="60" w:type="dxa"/>
+              <w:left w:w="60" w:type="dxa"/>
+              <w:bottom w:w="60" w:type="dxa"/>
+              <w:right w:w="60" w:type="dxa"/>
+            </w:tcMar>
+            <w:hideMark/>
+          </w:tcPr>
+          <w:p>
+            <w:pPr>
+              <w:rPr>
+                <w:rFonts w:ascii="Arial" w:hAnsi="Arial" w:cs="Arial"/>
+                <w:b/>
+                <w:bCs/>
+                <w:sz w:val="20"/>
+                <w:szCs w:val="20"/>
+              </w:rPr>
+            </w:pPr>
+          </w:p>
+        </w:tc>
+        <w:tc>
+          <w:tcPr>
+            <w:tcW w:w="2109" w:type="dxa"/>
+            <w:tcBorders>
+              <w:top w:val="single" w:sz="6" w:space="0" w:color="000000"/>
+              <w:left w:val="single" w:sz="6" w:space="0" w:color="000000"/>
+              <w:bottom w:val="single" w:sz="6" w:space="0" w:color="000000"/>
+              <w:right w:val="single" w:sz="6" w:space="0" w:color="000000"/>
+            </w:tcBorders>
+            <w:shd w:val="clear" w:color="auto" w:fill="B0B3B2"/>
+            <w:tcMar>
+              <w:top w:w="60" w:type="dxa"/>
+              <w:left w:w="60" w:type="dxa"/>
+              <w:bottom w:w="60" w:type="dxa"/>
+              <w:right w:w="60" w:type="dxa"/>
+            </w:tcMar>
+            <w:hideMark/>
+          </w:tcPr>
+          <w:p>
+            <w:pPr>
+              <w:rPr>
+                <w:rFonts w:ascii="Arial" w:hAnsi="Arial" w:cs="Arial"/>
+                <w:b/>
+                <w:bCs/>
+                <w:sz w:val="20"/>
+                <w:szCs w:val="20"/>
+              </w:rPr>
+            </w:pPr>
+            <w:r>
+              <w:rPr>
+                <w:rFonts w:ascii="Arial" w:hAnsi="Arial" w:cs="Arial"/>
+                <w:b/>
+                <w:bCs/>
+                <w:sz w:val="20"/>
+                <w:szCs w:val="20"/>
+              </w:rPr>
+              <w:t>case2_lambda</w:t>
+            </w:r>
+            <w:proofErr w:type="gramStart"/>
+            <w:r>
+              <w:rPr>
+                <w:rFonts w:ascii="Arial" w:hAnsi="Arial" w:cs="Arial"/>
+                <w:b/>
+                <w:bCs/>
+                <w:sz w:val="20"/>
+                <w:szCs w:val="20"/>
+              </w:rPr>
+              <w:t>_[</w:t>
+            </w:r>
+            <w:proofErr w:type="gramEnd"/>
+            <w:r>
+              <w:rPr>
+                <w:rFonts w:ascii="Arial" w:hAnsi="Arial" w:cs="Arial"/>
+                <w:b/>
+                <w:bCs/>
+                <w:sz w:val="20"/>
+                <w:szCs w:val="20"/>
+              </w:rPr>
+              <w:t>0.01, 0.09]</w:t>
+            </w:r>
+          </w:p>
+        </w:tc>
+        <w:tc>
+          <w:tcPr>
+            <w:tcW w:w="1809" w:type="dxa"/>
+            <w:tcBorders>
+              <w:top w:val="single" w:sz="6" w:space="0" w:color="000000"/>
+              <w:left w:val="single" w:sz="6" w:space="0" w:color="000000"/>
+              <w:bottom w:val="single" w:sz="6" w:space="0" w:color="000000"/>
+              <w:right w:val="single" w:sz="6" w:space="0" w:color="000000"/>
+            </w:tcBorders>
+            <w:shd w:val="clear" w:color="auto" w:fill="B0B3B2"/>
+            <w:tcMar>
+              <w:top w:w="60" w:type="dxa"/>
+              <w:left w:w="60" w:type="dxa"/>
+              <w:bottom w:w="60" w:type="dxa"/>
+              <w:right w:w="60" w:type="dxa"/>
+            </w:tcMar>
+            <w:hideMark/>
+          </w:tcPr>
+          <w:p>
+            <w:pPr>
+              <w:rPr>
+                <w:rFonts w:ascii="Arial" w:hAnsi="Arial" w:cs="Arial"/>
+                <w:b/>
+                <w:bCs/>
+                <w:sz w:val="20"/>
+                <w:szCs w:val="20"/>
+              </w:rPr>
+            </w:pPr>
+            <w:proofErr w:type="spellStart"/>
+            <w:r>
+              <w:rPr>
+                <w:rFonts w:ascii="Arial" w:hAnsi="Arial" w:cs="Arial"/>
+                <w:b/>
+                <w:bCs/>
+                <w:sz w:val="20"/>
+                <w:szCs w:val="20"/>
+              </w:rPr>
+              <w:t>mintsample</w:t>
+            </w:r>
+            <w:proofErr w:type="spellEnd"/>
+          </w:p>
+        </w:tc>
+        <w:tc>
+          <w:tcPr>
+            <w:tcW w:w="597" w:type="dxa"/>
+            <w:tcBorders>
+              <w:top w:val="single" w:sz="6" w:space="0" w:color="000000"/>
+              <w:left w:val="single" w:sz="6" w:space="0" w:color="000000"/>
+              <w:bottom w:val="single" w:sz="6" w:space="0" w:color="000000"/>
+              <w:right w:val="single" w:sz="6" w:space="0" w:color="000000"/>
+            </w:tcBorders>
+            <w:shd w:val="clear" w:color="auto" w:fill="B0B3B2"/>
+            <w:tcMar>
+              <w:top w:w="60" w:type="dxa"/>
+              <w:left w:w="60" w:type="dxa"/>
+              <w:bottom w:w="60" w:type="dxa"/>
+              <w:right w:w="60" w:type="dxa"/>
+            </w:tcMar>
+            <w:hideMark/>
+          </w:tcPr>
+          <w:p>
+            <w:pPr>
+              <w:rPr>
+                <w:rFonts w:ascii="Arial" w:hAnsi="Arial" w:cs="Arial"/>
+                <w:b/>
+                <w:bCs/>
+                <w:sz w:val="20"/>
+                <w:szCs w:val="20"/>
+              </w:rPr>
+            </w:pPr>
+            <w:proofErr w:type="spellStart"/>
+            <w:r>
+              <w:rPr>
+                <w:rFonts w:ascii="Arial" w:hAnsi="Arial" w:cs="Arial"/>
+                <w:b/>
+                <w:bCs/>
+                <w:sz w:val="20"/>
+                <w:szCs w:val="20"/>
+              </w:rPr>
+              <w:t>ols</w:t>
+            </w:r>
+            <w:proofErr w:type="spellEnd"/>
+          </w:p>
+        </w:tc>
+        <w:tc>
+          <w:tcPr>
+            <w:tcW w:w="1339" w:type="dxa"/>
+            <w:tcBorders>
+              <w:top w:val="single" w:sz="6" w:space="0" w:color="000000"/>
+              <w:left w:val="single" w:sz="6" w:space="0" w:color="000000"/>
+              <w:bottom w:val="single" w:sz="6" w:space="0" w:color="000000"/>
+              <w:right w:val="single" w:sz="6" w:space="0" w:color="000000"/>
+            </w:tcBorders>
+            <w:shd w:val="clear" w:color="auto" w:fill="B0B3B2"/>
+            <w:tcMar>
+              <w:top w:w="60" w:type="dxa"/>
+              <w:left w:w="60" w:type="dxa"/>
+              <w:bottom w:w="60" w:type="dxa"/>
+              <w:right w:w="60" w:type="dxa"/>
+            </w:tcMar>
+            <w:hideMark/>
+          </w:tcPr>
+          <w:p>
+            <w:pPr>
+              <w:rPr>
+                <w:rFonts w:ascii="Arial" w:hAnsi="Arial" w:cs="Arial"/>
+                <w:b/>
+                <w:bCs/>
+                <w:sz w:val="20"/>
+                <w:szCs w:val="20"/>
+              </w:rPr>
+            </w:pPr>
+            <w:proofErr w:type="spellStart"/>
+            <w:r>
+              <w:rPr>
+                <w:rFonts w:ascii="Arial" w:hAnsi="Arial" w:cs="Arial"/>
+                <w:b/>
+                <w:bCs/>
+                <w:sz w:val="20"/>
+                <w:szCs w:val="20"/>
+              </w:rPr>
+              <w:t>mintshrink</w:t>
+            </w:r>
+            <w:proofErr w:type="spellEnd"/>
+          </w:p>
+        </w:tc>
+        <w:tc>
+          <w:tcPr>
+            <w:tcW w:w="728" w:type="dxa"/>
+            <w:tcBorders>
+              <w:top w:val="single" w:sz="6" w:space="0" w:color="000000"/>
+              <w:left w:val="single" w:sz="6" w:space="0" w:color="000000"/>
+              <w:bottom w:val="single" w:sz="6" w:space="0" w:color="000000"/>
+              <w:right w:val="single" w:sz="6" w:space="0" w:color="000000"/>
+            </w:tcBorders>
+            <w:shd w:val="clear" w:color="auto" w:fill="B0B3B2"/>
+            <w:tcMar>
+              <w:top w:w="60" w:type="dxa"/>
+              <w:left w:w="60" w:type="dxa"/>
+              <w:bottom w:w="60" w:type="dxa"/>
+              <w:right w:w="60" w:type="dxa"/>
+            </w:tcMar>
+            <w:hideMark/>
+          </w:tcPr>
+          <w:p>
+            <w:pPr>
+              <w:rPr>
+                <w:rFonts w:ascii="Arial" w:hAnsi="Arial" w:cs="Arial"/>
+                <w:b/>
+                <w:bCs/>
+                <w:sz w:val="20"/>
+                <w:szCs w:val="20"/>
+              </w:rPr>
+            </w:pPr>
+            <w:proofErr w:type="spellStart"/>
+            <w:r>
+              <w:rPr>
+                <w:rFonts w:ascii="Arial" w:hAnsi="Arial" w:cs="Arial"/>
+                <w:b/>
+                <w:bCs/>
+                <w:sz w:val="20"/>
+                <w:szCs w:val="20"/>
+              </w:rPr>
+              <w:t>wls</w:t>
+            </w:r>
+            <w:proofErr w:type="spellEnd"/>
+          </w:p>
+        </w:tc>
+        <w:tc>
+          <w:tcPr>
+            <w:tcW w:w="1221" w:type="dxa"/>
+            <w:tcBorders>
+              <w:top w:val="single" w:sz="6" w:space="0" w:color="000000"/>
+              <w:left w:val="single" w:sz="6" w:space="0" w:color="000000"/>
+              <w:bottom w:val="single" w:sz="6" w:space="0" w:color="000000"/>
+              <w:right w:val="single" w:sz="6" w:space="0" w:color="000000"/>
+            </w:tcBorders>
+            <w:shd w:val="clear" w:color="auto" w:fill="B0B3B2"/>
+            <w:tcMar>
+              <w:top w:w="60" w:type="dxa"/>
+              <w:left w:w="60" w:type="dxa"/>
+              <w:bottom w:w="60" w:type="dxa"/>
+              <w:right w:w="60" w:type="dxa"/>
+            </w:tcMar>
+            <w:hideMark/>
+          </w:tcPr>
+          <w:p>
+            <w:pPr>
+              <w:rPr>
+                <w:rFonts w:ascii="Arial" w:hAnsi="Arial" w:cs="Arial"/>
+                <w:b/>
+                <w:bCs/>
+                <w:sz w:val="20"/>
+                <w:szCs w:val="20"/>
+              </w:rPr>
+            </w:pPr>
+            <w:proofErr w:type="spellStart"/>
+            <w:r>
+              <w:rPr>
+                <w:rFonts w:ascii="Arial" w:hAnsi="Arial" w:cs="Arial"/>
+                <w:b/>
+                <w:bCs/>
+                <w:sz w:val="20"/>
+                <w:szCs w:val="20"/>
+              </w:rPr>
+              <w:t>bottomup</w:t>
+            </w:r>
+            <w:proofErr w:type="spellEnd"/>
+          </w:p>
+        </w:tc>
+        <w:tc>
+          <w:tcPr>
+            <w:tcW w:w="858" w:type="dxa"/>
+            <w:tcBorders>
+              <w:top w:val="single" w:sz="6" w:space="0" w:color="000000"/>
+              <w:left w:val="single" w:sz="6" w:space="0" w:color="000000"/>
+              <w:bottom w:val="single" w:sz="6" w:space="0" w:color="000000"/>
+              <w:right w:val="single" w:sz="6" w:space="0" w:color="000000"/>
+            </w:tcBorders>
+            <w:shd w:val="clear" w:color="auto" w:fill="B0B3B2"/>
+            <w:tcMar>
+              <w:top w:w="60" w:type="dxa"/>
+              <w:left w:w="60" w:type="dxa"/>
+              <w:bottom w:w="60" w:type="dxa"/>
+              <w:right w:w="60" w:type="dxa"/>
+            </w:tcMar>
+            <w:hideMark/>
+          </w:tcPr>
+          <w:p>
+            <w:pPr>
+              <w:rPr>
+                <w:rFonts w:ascii="Arial" w:hAnsi="Arial" w:cs="Arial"/>
+                <w:b/>
+                <w:bCs/>
+                <w:sz w:val="20"/>
+                <w:szCs w:val="20"/>
+              </w:rPr>
+            </w:pPr>
+            <w:r>
+              <w:rPr>
+                <w:rFonts w:ascii="Arial" w:hAnsi="Arial" w:cs="Arial"/>
+                <w:b/>
+                <w:bCs/>
+                <w:sz w:val="20"/>
+                <w:szCs w:val="20"/>
+              </w:rPr>
+              <w:t>erm</w:t>
+            </w:r>
+          </w:p>
+        </w:tc>
+      </w:tr>
+      <w:tr>
+        <w:trPr>
+          <w:trHeight w:val="184"/>
+        </w:trPr>
+        <w:tc>
+          <w:tcPr>
+            <w:tcW w:w="1144" w:type="dxa"/>
+            <w:tcBorders>
+              <w:top w:val="single" w:sz="6" w:space="0" w:color="000000"/>
+              <w:left w:val="single" w:sz="6" w:space="0" w:color="000000"/>
+              <w:bottom w:val="single" w:sz="6" w:space="0" w:color="000000"/>
+              <w:right w:val="single" w:sz="6" w:space="0" w:color="000000"/>
+            </w:tcBorders>
+            <w:shd w:val="clear" w:color="auto" w:fill="D4D4D4"/>
+            <w:tcMar>
+              <w:top w:w="60" w:type="dxa"/>
+              <w:left w:w="60" w:type="dxa"/>
+              <w:bottom w:w="60" w:type="dxa"/>
+              <w:right w:w="60" w:type="dxa"/>
+            </w:tcMar>
+            <w:hideMark/>
+          </w:tcPr>
+          <w:p>
+            <w:pPr>
+              <w:rPr>
+                <w:rFonts w:ascii="Arial" w:hAnsi="Arial" w:cs="Arial"/>
+                <w:b/>
+                <w:bCs/>
+                <w:sz w:val="20"/>
+                <w:szCs w:val="20"/>
+              </w:rPr>
+            </w:pPr>
+            <w:r>
+              <w:rPr>
+                <w:rFonts w:ascii="Arial" w:hAnsi="Arial" w:cs="Arial"/>
+                <w:b/>
+                <w:bCs/>
+                <w:sz w:val="20"/>
+                <w:szCs w:val="20"/>
+              </w:rPr>
+              <w:t>Australia</w:t>
+            </w:r>
+          </w:p>
+        </w:tc>
+        <w:tc>
+          <w:tcPr>
+            <w:tcW w:w="2109" w:type="dxa"/>
+            <w:tcBorders>
+              <w:top w:val="single" w:sz="6" w:space="0" w:color="000000"/>
+              <w:left w:val="single" w:sz="6" w:space="0" w:color="000000"/>
+              <w:bottom w:val="single" w:sz="6" w:space="0" w:color="000000"/>
+              <w:right w:val="single" w:sz="6" w:space="0" w:color="000000"/>
+            </w:tcBorders>
+            <w:tcMar>
+              <w:top w:w="60" w:type="dxa"/>
+              <w:left w:w="60" w:type="dxa"/>
+              <w:bottom w:w="60" w:type="dxa"/>
+              <w:right w:w="60" w:type="dxa"/>
+            </w:tcMar>
+            <w:hideMark/>
+          </w:tcPr>
+          <w:p>
+            <w:pPr>
+              <w:rPr>
+                <w:rFonts w:ascii="Arial" w:hAnsi="Arial" w:cs="Arial"/>
+                <w:sz w:val="20"/>
+                <w:szCs w:val="20"/>
+              </w:rPr>
+            </w:pPr>
+            <w:r>
+              <w:rPr>
+                <w:rFonts w:ascii="Arial" w:hAnsi="Arial" w:cs="Arial"/>
+                <w:sz w:val="20"/>
+                <w:szCs w:val="20"/>
+              </w:rPr>
+              <w:t>11.2</w:t>
+            </w:r>
+          </w:p>
+        </w:tc>
+        <w:tc>
+          <w:tcPr>
+            <w:tcW w:w="1809" w:type="dxa"/>
+            <w:tcBorders>
+              <w:top w:val="single" w:sz="6" w:space="0" w:color="000000"/>
+              <w:left w:val="single" w:sz="6" w:space="0" w:color="000000"/>
+              <w:bottom w:val="single" w:sz="6" w:space="0" w:color="000000"/>
+              <w:right w:val="single" w:sz="6" w:space="0" w:color="000000"/>
+            </w:tcBorders>
+            <w:tcMar>
+              <w:top w:w="60" w:type="dxa"/>
+              <w:left w:w="60" w:type="dxa"/>
+              <w:bottom w:w="60" w:type="dxa"/>
+              <w:right w:w="60" w:type="dxa"/>
+            </w:tcMar>
+            <w:hideMark/>
+          </w:tcPr>
+          <w:p>
+            <w:pPr>
+              <w:rPr>
+                <w:rFonts w:ascii="Arial" w:hAnsi="Arial" w:cs="Arial"/>
+                <w:sz w:val="20"/>
+                <w:szCs w:val="20"/>
+              </w:rPr>
+            </w:pPr>
+            <w:r>
+              <w:rPr>
+                <w:rFonts w:ascii="Arial" w:hAnsi="Arial" w:cs="Arial"/>
+                <w:sz w:val="20"/>
+                <w:szCs w:val="20"/>
+              </w:rPr>
+              <w:t>1.95</w:t>
+            </w:r>
+          </w:p>
+        </w:tc>
+        <w:tc>
+          <w:tcPr>
+            <w:tcW w:w="597" w:type="dxa"/>
+            <w:tcBorders>
+              <w:top w:val="single" w:sz="6" w:space="0" w:color="000000"/>
+              <w:left w:val="single" w:sz="6" w:space="0" w:color="000000"/>
+              <w:bottom w:val="single" w:sz="6" w:space="0" w:color="000000"/>
+              <w:right w:val="single" w:sz="6" w:space="0" w:color="000000"/>
+            </w:tcBorders>
+            <w:tcMar>
+              <w:top w:w="60" w:type="dxa"/>
+              <w:left w:w="60" w:type="dxa"/>
+              <w:bottom w:w="60" w:type="dxa"/>
+              <w:right w:w="60" w:type="dxa"/>
+            </w:tcMar>
+            <w:hideMark/>
+          </w:tcPr>
+          <w:p>
+            <w:pPr>
+              <w:rPr>
+                <w:rFonts w:ascii="Arial" w:hAnsi="Arial" w:cs="Arial"/>
+                <w:sz w:val="20"/>
+                <w:szCs w:val="20"/>
+              </w:rPr>
+            </w:pPr>
+            <w:r>
+              <w:rPr>
+                <w:rFonts w:ascii="Arial" w:hAnsi="Arial" w:cs="Arial"/>
+                <w:sz w:val="20"/>
+                <w:szCs w:val="20"/>
+              </w:rPr>
+              <w:t>-1.23</w:t>
+            </w:r>
+          </w:p>
+        </w:tc>
+        <w:tc>
+          <w:tcPr>
+            <w:tcW w:w="1339" w:type="dxa"/>
+            <w:tcBorders>
+              <w:top w:val="single" w:sz="6" w:space="0" w:color="000000"/>
+              <w:left w:val="single" w:sz="6" w:space="0" w:color="000000"/>
+              <w:bottom w:val="single" w:sz="6" w:space="0" w:color="000000"/>
+              <w:right w:val="single" w:sz="6" w:space="0" w:color="000000"/>
+            </w:tcBorders>
+            <w:tcMar>
+              <w:top w:w="60" w:type="dxa"/>
+              <w:left w:w="60" w:type="dxa"/>
+              <w:bottom w:w="60" w:type="dxa"/>
+              <w:right w:w="60" w:type="dxa"/>
+            </w:tcMar>
+            <w:hideMark/>
+          </w:tcPr>
+          <w:p>
+            <w:pPr>
+              <w:rPr>
+                <w:rFonts w:ascii="Arial" w:hAnsi="Arial" w:cs="Arial"/>
+                <w:sz w:val="20"/>
+                <w:szCs w:val="20"/>
+              </w:rPr>
+            </w:pPr>
+            <w:r>
+              <w:rPr>
+                <w:rFonts w:ascii="Arial" w:hAnsi="Arial" w:cs="Arial"/>
+                <w:sz w:val="20"/>
+                <w:szCs w:val="20"/>
+              </w:rPr>
+              <w:t>-22.63</w:t>
+            </w:r>
+          </w:p>
+        </w:tc>
+        <w:tc>
+          <w:tcPr>
+            <w:tcW w:w="728" w:type="dxa"/>
+            <w:tcBorders>
+              <w:top w:val="single" w:sz="6" w:space="0" w:color="000000"/>
+              <w:left w:val="single" w:sz="6" w:space="0" w:color="000000"/>
+              <w:bottom w:val="single" w:sz="6" w:space="0" w:color="000000"/>
+              <w:right w:val="single" w:sz="6" w:space="0" w:color="000000"/>
+            </w:tcBorders>
+            <w:tcMar>
+              <w:top w:w="60" w:type="dxa"/>
+              <w:left w:w="60" w:type="dxa"/>
+              <w:bottom w:w="60" w:type="dxa"/>
+              <w:right w:w="60" w:type="dxa"/>
+            </w:tcMar>
+            <w:hideMark/>
+          </w:tcPr>
+          <w:p>
+            <w:pPr>
+              <w:rPr>
+                <w:rFonts w:ascii="Arial" w:hAnsi="Arial" w:cs="Arial"/>
+                <w:sz w:val="20"/>
+                <w:szCs w:val="20"/>
+              </w:rPr>
+            </w:pPr>
+            <w:r>
+              <w:rPr>
+                <w:rFonts w:ascii="Arial" w:hAnsi="Arial" w:cs="Arial"/>
+                <w:sz w:val="20"/>
+                <w:szCs w:val="20"/>
+              </w:rPr>
+              <w:t>-29.43</w:t>
+            </w:r>
+          </w:p>
+        </w:tc>
+        <w:tc>
+          <w:tcPr>
+            <w:tcW w:w="1221" w:type="dxa"/>
+            <w:tcBorders>
+              <w:top w:val="single" w:sz="6" w:space="0" w:color="000000"/>
+              <w:left w:val="single" w:sz="6" w:space="0" w:color="000000"/>
+              <w:bottom w:val="single" w:sz="6" w:space="0" w:color="000000"/>
+              <w:right w:val="single" w:sz="6" w:space="0" w:color="000000"/>
+            </w:tcBorders>
+            <w:tcMar>
+              <w:top w:w="60" w:type="dxa"/>
+              <w:left w:w="60" w:type="dxa"/>
+              <w:bottom w:w="60" w:type="dxa"/>
+              <w:right w:w="60" w:type="dxa"/>
+            </w:tcMar>
+            <w:hideMark/>
+          </w:tcPr>
+          <w:p>
+            <w:pPr>
+              <w:rPr>
+                <w:rFonts w:ascii="Arial" w:hAnsi="Arial" w:cs="Arial"/>
+                <w:sz w:val="20"/>
+                <w:szCs w:val="20"/>
+              </w:rPr>
+            </w:pPr>
+            <w:r>
+              <w:rPr>
+                <w:rFonts w:ascii="Arial" w:hAnsi="Arial" w:cs="Arial"/>
+                <w:sz w:val="20"/>
+                <w:szCs w:val="20"/>
+              </w:rPr>
+              <w:t>-59.15</w:t>
+            </w:r>
+          </w:p>
+        </w:tc>
+        <w:tc>
+          <w:tcPr>
+            <w:tcW w:w="858" w:type="dxa"/>
+            <w:tcBorders>
+              <w:top w:val="single" w:sz="6" w:space="0" w:color="000000"/>
+              <w:left w:val="single" w:sz="6" w:space="0" w:color="000000"/>
+              <w:bottom w:val="single" w:sz="6" w:space="0" w:color="000000"/>
+              <w:right w:val="single" w:sz="6" w:space="0" w:color="000000"/>
+            </w:tcBorders>
+            <w:tcMar>
+              <w:top w:w="60" w:type="dxa"/>
+              <w:left w:w="60" w:type="dxa"/>
+              <w:bottom w:w="60" w:type="dxa"/>
+              <w:right w:w="60" w:type="dxa"/>
+            </w:tcMar>
+            <w:hideMark/>
+          </w:tcPr>
+          <w:p>
+            <w:pPr>
+              <w:rPr>
+                <w:rFonts w:ascii="Arial" w:hAnsi="Arial" w:cs="Arial"/>
+                <w:sz w:val="20"/>
+                <w:szCs w:val="20"/>
+              </w:rPr>
+            </w:pPr>
+            <w:r>
+              <w:rPr>
+                <w:rFonts w:ascii="Arial" w:hAnsi="Arial" w:cs="Arial"/>
+                <w:sz w:val="20"/>
+                <w:szCs w:val="20"/>
+              </w:rPr>
+              <w:t>-127.71</w:t>
+            </w:r>
+          </w:p>
+        </w:tc>
+      </w:tr>
+      <w:tr>
+        <w:trPr>
+          <w:trHeight w:val="169"/>
+        </w:trPr>
+        <w:tc>
+          <w:tcPr>
+            <w:tcW w:w="1144" w:type="dxa"/>
+            <w:tcBorders>
+              <w:top w:val="single" w:sz="6" w:space="0" w:color="000000"/>
+              <w:left w:val="single" w:sz="6" w:space="0" w:color="000000"/>
+              <w:bottom w:val="single" w:sz="6" w:space="0" w:color="000000"/>
+              <w:right w:val="single" w:sz="6" w:space="0" w:color="000000"/>
+            </w:tcBorders>
+            <w:shd w:val="clear" w:color="auto" w:fill="D4D4D4"/>
+            <w:tcMar>
+              <w:top w:w="60" w:type="dxa"/>
+              <w:left w:w="60" w:type="dxa"/>
+              <w:bottom w:w="60" w:type="dxa"/>
+              <w:right w:w="60" w:type="dxa"/>
+            </w:tcMar>
+            <w:hideMark/>
+          </w:tcPr>
+          <w:p>
+            <w:pPr>
+              <w:rPr>
+                <w:rFonts w:ascii="Arial" w:hAnsi="Arial" w:cs="Arial"/>
+                <w:b/>
+                <w:bCs/>
+                <w:sz w:val="20"/>
+                <w:szCs w:val="20"/>
+              </w:rPr>
+            </w:pPr>
+            <w:r>
+              <w:rPr>
+                <w:rFonts w:ascii="Arial" w:hAnsi="Arial" w:cs="Arial"/>
+                <w:b/>
+                <w:bCs/>
+                <w:sz w:val="20"/>
+                <w:szCs w:val="20"/>
+              </w:rPr>
+              <w:t>States</w:t>
+            </w:r>
+          </w:p>
+        </w:tc>
+        <w:tc>
+          <w:tcPr>
+            <w:tcW w:w="2109" w:type="dxa"/>
+            <w:tcBorders>
+              <w:top w:val="single" w:sz="6" w:space="0" w:color="000000"/>
+              <w:left w:val="single" w:sz="6" w:space="0" w:color="000000"/>
+              <w:bottom w:val="single" w:sz="6" w:space="0" w:color="000000"/>
+              <w:right w:val="single" w:sz="6" w:space="0" w:color="000000"/>
+            </w:tcBorders>
+            <w:tcMar>
+              <w:top w:w="60" w:type="dxa"/>
+              <w:left w:w="60" w:type="dxa"/>
+              <w:bottom w:w="60" w:type="dxa"/>
+              <w:right w:w="60" w:type="dxa"/>
+            </w:tcMar>
+            <w:hideMark/>
+          </w:tcPr>
+          <w:p>
+            <w:pPr>
+              <w:rPr>
+                <w:rFonts w:ascii="Arial" w:hAnsi="Arial" w:cs="Arial"/>
+                <w:sz w:val="20"/>
+                <w:szCs w:val="20"/>
+              </w:rPr>
+            </w:pPr>
+            <w:r>
+              <w:rPr>
+                <w:rFonts w:ascii="Arial" w:hAnsi="Arial" w:cs="Arial"/>
+                <w:sz w:val="20"/>
+                <w:szCs w:val="20"/>
+              </w:rPr>
+              <w:t>7.98</w:t>
+            </w:r>
+          </w:p>
+        </w:tc>
+        <w:tc>
+          <w:tcPr>
+            <w:tcW w:w="1809" w:type="dxa"/>
+            <w:tcBorders>
+              <w:top w:val="single" w:sz="6" w:space="0" w:color="000000"/>
+              <w:left w:val="single" w:sz="6" w:space="0" w:color="000000"/>
+              <w:bottom w:val="single" w:sz="6" w:space="0" w:color="000000"/>
+              <w:right w:val="single" w:sz="6" w:space="0" w:color="000000"/>
+            </w:tcBorders>
+            <w:tcMar>
+              <w:top w:w="60" w:type="dxa"/>
+              <w:left w:w="60" w:type="dxa"/>
+              <w:bottom w:w="60" w:type="dxa"/>
+              <w:right w:w="60" w:type="dxa"/>
+            </w:tcMar>
+            <w:hideMark/>
+          </w:tcPr>
+          <w:p>
+            <w:pPr>
+              <w:rPr>
+                <w:rFonts w:ascii="Arial" w:hAnsi="Arial" w:cs="Arial"/>
+                <w:sz w:val="20"/>
+                <w:szCs w:val="20"/>
+              </w:rPr>
+            </w:pPr>
+            <w:r>
+              <w:rPr>
+                <w:rFonts w:ascii="Arial" w:hAnsi="Arial" w:cs="Arial"/>
+                <w:sz w:val="20"/>
+                <w:szCs w:val="20"/>
+              </w:rPr>
+              <w:t>2.23</w:t>
+            </w:r>
+          </w:p>
+        </w:tc>
+        <w:tc>
+          <w:tcPr>
+            <w:tcW w:w="597" w:type="dxa"/>
+            <w:tcBorders>
+              <w:top w:val="single" w:sz="6" w:space="0" w:color="000000"/>
+              <w:left w:val="single" w:sz="6" w:space="0" w:color="000000"/>
+              <w:bottom w:val="single" w:sz="6" w:space="0" w:color="000000"/>
+              <w:right w:val="single" w:sz="6" w:space="0" w:color="000000"/>
+            </w:tcBorders>
+            <w:tcMar>
+              <w:top w:w="60" w:type="dxa"/>
+              <w:left w:w="60" w:type="dxa"/>
+              <w:bottom w:w="60" w:type="dxa"/>
+              <w:right w:w="60" w:type="dxa"/>
+            </w:tcMar>
+            <w:hideMark/>
+          </w:tcPr>
+          <w:p>
+            <w:pPr>
+              <w:rPr>
+                <w:rFonts w:ascii="Arial" w:hAnsi="Arial" w:cs="Arial"/>
+                <w:sz w:val="20"/>
+                <w:szCs w:val="20"/>
+              </w:rPr>
+            </w:pPr>
+            <w:r>
+              <w:rPr>
+                <w:rFonts w:ascii="Arial" w:hAnsi="Arial" w:cs="Arial"/>
+                <w:sz w:val="20"/>
+                <w:szCs w:val="20"/>
+              </w:rPr>
+              <w:t>3.37</w:t>
+            </w:r>
+          </w:p>
+        </w:tc>
+        <w:tc>
+          <w:tcPr>
+            <w:tcW w:w="1339" w:type="dxa"/>
+            <w:tcBorders>
+              <w:top w:val="single" w:sz="6" w:space="0" w:color="000000"/>
+              <w:left w:val="single" w:sz="6" w:space="0" w:color="000000"/>
+              <w:bottom w:val="single" w:sz="6" w:space="0" w:color="000000"/>
+              <w:right w:val="single" w:sz="6" w:space="0" w:color="000000"/>
+            </w:tcBorders>
+            <w:tcMar>
+              <w:top w:w="60" w:type="dxa"/>
+              <w:left w:w="60" w:type="dxa"/>
+              <w:bottom w:w="60" w:type="dxa"/>
+              <w:right w:w="60" w:type="dxa"/>
+            </w:tcMar>
+            <w:hideMark/>
+          </w:tcPr>
+          <w:p>
+            <w:pPr>
+              <w:rPr>
+                <w:rFonts w:ascii="Arial" w:hAnsi="Arial" w:cs="Arial"/>
+                <w:sz w:val="20"/>
+                <w:szCs w:val="20"/>
+              </w:rPr>
+            </w:pPr>
+            <w:r>
+              <w:rPr>
+                <w:rFonts w:ascii="Arial" w:hAnsi="Arial" w:cs="Arial"/>
+                <w:sz w:val="20"/>
+                <w:szCs w:val="20"/>
+              </w:rPr>
+              <w:t>-3.82</w:t>
+            </w:r>
+          </w:p>
+        </w:tc>
+        <w:tc>
+          <w:tcPr>
+            <w:tcW w:w="728" w:type="dxa"/>
+            <w:tcBorders>
+              <w:top w:val="single" w:sz="6" w:space="0" w:color="000000"/>
+              <w:left w:val="single" w:sz="6" w:space="0" w:color="000000"/>
+              <w:bottom w:val="single" w:sz="6" w:space="0" w:color="000000"/>
+              <w:right w:val="single" w:sz="6" w:space="0" w:color="000000"/>
+            </w:tcBorders>
+            <w:tcMar>
+              <w:top w:w="60" w:type="dxa"/>
+              <w:left w:w="60" w:type="dxa"/>
+              <w:bottom w:w="60" w:type="dxa"/>
+              <w:right w:w="60" w:type="dxa"/>
+            </w:tcMar>
+            <w:hideMark/>
+          </w:tcPr>
+          <w:p>
+            <w:pPr>
+              <w:rPr>
+                <w:rFonts w:ascii="Arial" w:hAnsi="Arial" w:cs="Arial"/>
+                <w:sz w:val="20"/>
+                <w:szCs w:val="20"/>
+              </w:rPr>
+            </w:pPr>
+            <w:r>
+              <w:rPr>
+                <w:rFonts w:ascii="Arial" w:hAnsi="Arial" w:cs="Arial"/>
+                <w:sz w:val="20"/>
+                <w:szCs w:val="20"/>
+              </w:rPr>
+              <w:t>-6.49</w:t>
+            </w:r>
+          </w:p>
+        </w:tc>
+        <w:tc>
+          <w:tcPr>
+            <w:tcW w:w="1221" w:type="dxa"/>
+            <w:tcBorders>
+              <w:top w:val="single" w:sz="6" w:space="0" w:color="000000"/>
+              <w:left w:val="single" w:sz="6" w:space="0" w:color="000000"/>
+              <w:bottom w:val="single" w:sz="6" w:space="0" w:color="000000"/>
+              <w:right w:val="single" w:sz="6" w:space="0" w:color="000000"/>
+            </w:tcBorders>
+            <w:tcMar>
+              <w:top w:w="60" w:type="dxa"/>
+              <w:left w:w="60" w:type="dxa"/>
+              <w:bottom w:w="60" w:type="dxa"/>
+              <w:right w:w="60" w:type="dxa"/>
+            </w:tcMar>
+            <w:hideMark/>
+          </w:tcPr>
+          <w:p>
+            <w:pPr>
+              <w:rPr>
+                <w:rFonts w:ascii="Arial" w:hAnsi="Arial" w:cs="Arial"/>
+                <w:sz w:val="20"/>
+                <w:szCs w:val="20"/>
+              </w:rPr>
+            </w:pPr>
+            <w:r>
+              <w:rPr>
+                <w:rFonts w:ascii="Arial" w:hAnsi="Arial" w:cs="Arial"/>
+                <w:sz w:val="20"/>
+                <w:szCs w:val="20"/>
+              </w:rPr>
+              <w:t>-20.4</w:t>
+            </w:r>
+          </w:p>
+        </w:tc>
+        <w:tc>
+          <w:tcPr>
+            <w:tcW w:w="858" w:type="dxa"/>
+            <w:tcBorders>
+              <w:top w:val="single" w:sz="6" w:space="0" w:color="000000"/>
+              <w:left w:val="single" w:sz="6" w:space="0" w:color="000000"/>
+              <w:bottom w:val="single" w:sz="6" w:space="0" w:color="000000"/>
+              <w:right w:val="single" w:sz="6" w:space="0" w:color="000000"/>
+            </w:tcBorders>
+            <w:tcMar>
+              <w:top w:w="60" w:type="dxa"/>
+              <w:left w:w="60" w:type="dxa"/>
+              <w:bottom w:w="60" w:type="dxa"/>
+              <w:right w:w="60" w:type="dxa"/>
+            </w:tcMar>
+            <w:hideMark/>
+          </w:tcPr>
+          <w:p>
+            <w:pPr>
+              <w:rPr>
+                <w:rFonts w:ascii="Arial" w:hAnsi="Arial" w:cs="Arial"/>
+                <w:sz w:val="20"/>
+                <w:szCs w:val="20"/>
+              </w:rPr>
+            </w:pPr>
+            <w:r>
+              <w:rPr>
+                <w:rFonts w:ascii="Arial" w:hAnsi="Arial" w:cs="Arial"/>
+                <w:sz w:val="20"/>
+                <w:szCs w:val="20"/>
+              </w:rPr>
+              <w:t>-103.51</w:t>
+            </w:r>
+          </w:p>
+        </w:tc>
+      </w:tr>
+      <w:tr>
+        <w:trPr>
+          <w:trHeight w:val="169"/>
+        </w:trPr>
+        <w:tc>
+          <w:tcPr>
+            <w:tcW w:w="1144" w:type="dxa"/>
+            <w:tcBorders>
+              <w:top w:val="single" w:sz="6" w:space="0" w:color="000000"/>
+              <w:left w:val="single" w:sz="6" w:space="0" w:color="000000"/>
+              <w:bottom w:val="single" w:sz="6" w:space="0" w:color="000000"/>
+              <w:right w:val="single" w:sz="6" w:space="0" w:color="000000"/>
+            </w:tcBorders>
+            <w:shd w:val="clear" w:color="auto" w:fill="D4D4D4"/>
+            <w:tcMar>
+              <w:top w:w="60" w:type="dxa"/>
+              <w:left w:w="60" w:type="dxa"/>
+              <w:bottom w:w="60" w:type="dxa"/>
+              <w:right w:w="60" w:type="dxa"/>
+            </w:tcMar>
+            <w:hideMark/>
+          </w:tcPr>
+          <w:p>
+            <w:pPr>
+              <w:rPr>
+                <w:rFonts w:ascii="Arial" w:hAnsi="Arial" w:cs="Arial"/>
+                <w:b/>
+                <w:bCs/>
+                <w:sz w:val="20"/>
+                <w:szCs w:val="20"/>
+              </w:rPr>
+            </w:pPr>
+            <w:r>
+              <w:rPr>
+                <w:rFonts w:ascii="Arial" w:hAnsi="Arial" w:cs="Arial"/>
+                <w:b/>
+                <w:bCs/>
+                <w:sz w:val="20"/>
+                <w:szCs w:val="20"/>
+              </w:rPr>
+              <w:t>Regions</w:t>
+            </w:r>
+          </w:p>
+        </w:tc>
+        <w:tc>
+          <w:tcPr>
+            <w:tcW w:w="2109" w:type="dxa"/>
+            <w:tcBorders>
+              <w:top w:val="single" w:sz="6" w:space="0" w:color="000000"/>
+              <w:left w:val="single" w:sz="6" w:space="0" w:color="000000"/>
+              <w:bottom w:val="single" w:sz="6" w:space="0" w:color="000000"/>
+              <w:right w:val="single" w:sz="6" w:space="0" w:color="000000"/>
+            </w:tcBorders>
+            <w:tcMar>
+              <w:top w:w="60" w:type="dxa"/>
+              <w:left w:w="60" w:type="dxa"/>
+              <w:bottom w:w="60" w:type="dxa"/>
+              <w:right w:w="60" w:type="dxa"/>
+            </w:tcMar>
+            <w:hideMark/>
+          </w:tcPr>
+          <w:p>
+            <w:pPr>
+              <w:rPr>
+                <w:rFonts w:ascii="Arial" w:hAnsi="Arial" w:cs="Arial"/>
+                <w:sz w:val="20"/>
+                <w:szCs w:val="20"/>
+              </w:rPr>
+            </w:pPr>
+            <w:r>
+              <w:rPr>
+                <w:rFonts w:ascii="Arial" w:hAnsi="Arial" w:cs="Arial"/>
+                <w:sz w:val="20"/>
+                <w:szCs w:val="20"/>
+              </w:rPr>
+              <w:t>4.3</w:t>
+            </w:r>
+          </w:p>
+        </w:tc>
+        <w:tc>
+          <w:tcPr>
+            <w:tcW w:w="1809" w:type="dxa"/>
+            <w:tcBorders>
+              <w:top w:val="single" w:sz="6" w:space="0" w:color="000000"/>
+              <w:left w:val="single" w:sz="6" w:space="0" w:color="000000"/>
+              <w:bottom w:val="single" w:sz="6" w:space="0" w:color="000000"/>
+              <w:right w:val="single" w:sz="6" w:space="0" w:color="000000"/>
+            </w:tcBorders>
+            <w:tcMar>
+              <w:top w:w="60" w:type="dxa"/>
+              <w:left w:w="60" w:type="dxa"/>
+              <w:bottom w:w="60" w:type="dxa"/>
+              <w:right w:w="60" w:type="dxa"/>
+            </w:tcMar>
+            <w:hideMark/>
+          </w:tcPr>
+          <w:p>
+            <w:pPr>
+              <w:rPr>
+                <w:rFonts w:ascii="Arial" w:hAnsi="Arial" w:cs="Arial"/>
+                <w:sz w:val="20"/>
+                <w:szCs w:val="20"/>
+              </w:rPr>
+            </w:pPr>
+            <w:r>
+              <w:rPr>
+                <w:rFonts w:ascii="Arial" w:hAnsi="Arial" w:cs="Arial"/>
+                <w:sz w:val="20"/>
+                <w:szCs w:val="20"/>
+              </w:rPr>
+              <w:t>2.43</w:t>
+            </w:r>
+          </w:p>
+        </w:tc>
+        <w:tc>
+          <w:tcPr>
+            <w:tcW w:w="597" w:type="dxa"/>
+            <w:tcBorders>
+              <w:top w:val="single" w:sz="6" w:space="0" w:color="000000"/>
+              <w:left w:val="single" w:sz="6" w:space="0" w:color="000000"/>
+              <w:bottom w:val="single" w:sz="6" w:space="0" w:color="000000"/>
+              <w:right w:val="single" w:sz="6" w:space="0" w:color="000000"/>
+            </w:tcBorders>
+            <w:tcMar>
+              <w:top w:w="60" w:type="dxa"/>
+              <w:left w:w="60" w:type="dxa"/>
+              <w:bottom w:w="60" w:type="dxa"/>
+              <w:right w:w="60" w:type="dxa"/>
+            </w:tcMar>
+            <w:hideMark/>
+          </w:tcPr>
+          <w:p>
+            <w:pPr>
+              <w:rPr>
+                <w:rFonts w:ascii="Arial" w:hAnsi="Arial" w:cs="Arial"/>
+                <w:sz w:val="20"/>
+                <w:szCs w:val="20"/>
+              </w:rPr>
+            </w:pPr>
+            <w:r>
+              <w:rPr>
+                <w:rFonts w:ascii="Arial" w:hAnsi="Arial" w:cs="Arial"/>
+                <w:sz w:val="20"/>
+                <w:szCs w:val="20"/>
+              </w:rPr>
+              <w:t>3.33</w:t>
+            </w:r>
+          </w:p>
+        </w:tc>
+        <w:tc>
+          <w:tcPr>
+            <w:tcW w:w="1339" w:type="dxa"/>
+            <w:tcBorders>
+              <w:top w:val="single" w:sz="6" w:space="0" w:color="000000"/>
+              <w:left w:val="single" w:sz="6" w:space="0" w:color="000000"/>
+              <w:bottom w:val="single" w:sz="6" w:space="0" w:color="000000"/>
+              <w:right w:val="single" w:sz="6" w:space="0" w:color="000000"/>
+            </w:tcBorders>
+            <w:tcMar>
+              <w:top w:w="60" w:type="dxa"/>
+              <w:left w:w="60" w:type="dxa"/>
+              <w:bottom w:w="60" w:type="dxa"/>
+              <w:right w:w="60" w:type="dxa"/>
+            </w:tcMar>
+            <w:hideMark/>
+          </w:tcPr>
+          <w:p>
+            <w:pPr>
+              <w:rPr>
+                <w:rFonts w:ascii="Arial" w:hAnsi="Arial" w:cs="Arial"/>
+                <w:sz w:val="20"/>
+                <w:szCs w:val="20"/>
+              </w:rPr>
+            </w:pPr>
+            <w:r>
+              <w:rPr>
+                <w:rFonts w:ascii="Arial" w:hAnsi="Arial" w:cs="Arial"/>
+                <w:sz w:val="20"/>
+                <w:szCs w:val="20"/>
+              </w:rPr>
+              <w:t>3.84</w:t>
+            </w:r>
+          </w:p>
+        </w:tc>
+        <w:tc>
+          <w:tcPr>
+            <w:tcW w:w="728" w:type="dxa"/>
+            <w:tcBorders>
+              <w:top w:val="single" w:sz="6" w:space="0" w:color="000000"/>
+              <w:left w:val="single" w:sz="6" w:space="0" w:color="000000"/>
+              <w:bottom w:val="single" w:sz="6" w:space="0" w:color="000000"/>
+              <w:right w:val="single" w:sz="6" w:space="0" w:color="000000"/>
+            </w:tcBorders>
+            <w:tcMar>
+              <w:top w:w="60" w:type="dxa"/>
+              <w:left w:w="60" w:type="dxa"/>
+              <w:bottom w:w="60" w:type="dxa"/>
+              <w:right w:w="60" w:type="dxa"/>
+            </w:tcMar>
+            <w:hideMark/>
+          </w:tcPr>
+          <w:p>
+            <w:pPr>
+              <w:rPr>
+                <w:rFonts w:ascii="Arial" w:hAnsi="Arial" w:cs="Arial"/>
+                <w:sz w:val="20"/>
+                <w:szCs w:val="20"/>
+              </w:rPr>
+            </w:pPr>
+            <w:r>
+              <w:rPr>
+                <w:rFonts w:ascii="Arial" w:hAnsi="Arial" w:cs="Arial"/>
+                <w:sz w:val="20"/>
+                <w:szCs w:val="20"/>
+              </w:rPr>
+              <w:t>3.38</w:t>
+            </w:r>
+          </w:p>
+        </w:tc>
+        <w:tc>
+          <w:tcPr>
+            <w:tcW w:w="1221" w:type="dxa"/>
+            <w:tcBorders>
+              <w:top w:val="single" w:sz="6" w:space="0" w:color="000000"/>
+              <w:left w:val="single" w:sz="6" w:space="0" w:color="000000"/>
+              <w:bottom w:val="single" w:sz="6" w:space="0" w:color="000000"/>
+              <w:right w:val="single" w:sz="6" w:space="0" w:color="000000"/>
+            </w:tcBorders>
+            <w:tcMar>
+              <w:top w:w="60" w:type="dxa"/>
+              <w:left w:w="60" w:type="dxa"/>
+              <w:bottom w:w="60" w:type="dxa"/>
+              <w:right w:w="60" w:type="dxa"/>
+            </w:tcMar>
+            <w:hideMark/>
+          </w:tcPr>
+          <w:p>
+            <w:pPr>
+              <w:rPr>
+                <w:rFonts w:ascii="Arial" w:hAnsi="Arial" w:cs="Arial"/>
+                <w:sz w:val="20"/>
+                <w:szCs w:val="20"/>
+              </w:rPr>
+            </w:pPr>
+            <w:r>
+              <w:rPr>
+                <w:rFonts w:ascii="Arial" w:hAnsi="Arial" w:cs="Arial"/>
+                <w:sz w:val="20"/>
+                <w:szCs w:val="20"/>
+              </w:rPr>
+              <w:t>0.0</w:t>
+            </w:r>
+          </w:p>
+        </w:tc>
+        <w:tc>
+          <w:tcPr>
+            <w:tcW w:w="858" w:type="dxa"/>
+            <w:tcBorders>
+              <w:top w:val="single" w:sz="6" w:space="0" w:color="000000"/>
+              <w:left w:val="single" w:sz="6" w:space="0" w:color="000000"/>
+              <w:bottom w:val="single" w:sz="6" w:space="0" w:color="000000"/>
+              <w:right w:val="single" w:sz="6" w:space="0" w:color="000000"/>
+            </w:tcBorders>
+            <w:tcMar>
+              <w:top w:w="60" w:type="dxa"/>
+              <w:left w:w="60" w:type="dxa"/>
+              <w:bottom w:w="60" w:type="dxa"/>
+              <w:right w:w="60" w:type="dxa"/>
+            </w:tcMar>
+            <w:hideMark/>
+          </w:tcPr>
+          <w:p>
+            <w:pPr>
+              <w:rPr>
+                <w:rFonts w:ascii="Arial" w:hAnsi="Arial" w:cs="Arial"/>
+                <w:sz w:val="20"/>
+                <w:szCs w:val="20"/>
+              </w:rPr>
+            </w:pPr>
+            <w:r>
+              <w:rPr>
+                <w:rFonts w:ascii="Arial" w:hAnsi="Arial" w:cs="Arial"/>
+                <w:sz w:val="20"/>
+                <w:szCs w:val="20"/>
+              </w:rPr>
+              <w:t>-102.37</w:t>
+            </w:r>
+          </w:p>
+        </w:tc>
+      </w:tr>
+      <w:tr>
+        <w:trPr>
+          <w:trHeight w:val="169"/>
+        </w:trPr>
+        <w:tc>
+          <w:tcPr>
+            <w:tcW w:w="1144" w:type="dxa"/>
+            <w:tcBorders>
+              <w:top w:val="single" w:sz="6" w:space="0" w:color="000000"/>
+              <w:left w:val="single" w:sz="6" w:space="0" w:color="000000"/>
+              <w:bottom w:val="single" w:sz="6" w:space="0" w:color="000000"/>
+              <w:right w:val="single" w:sz="6" w:space="0" w:color="000000"/>
+            </w:tcBorders>
+            <w:shd w:val="clear" w:color="auto" w:fill="D4D4D4"/>
+            <w:tcMar>
+              <w:top w:w="60" w:type="dxa"/>
+              <w:left w:w="60" w:type="dxa"/>
+              <w:bottom w:w="60" w:type="dxa"/>
+              <w:right w:w="60" w:type="dxa"/>
+            </w:tcMar>
+            <w:hideMark/>
+          </w:tcPr>
+          <w:p>
+            <w:pPr>
+              <w:rPr>
+                <w:rFonts w:ascii="Arial" w:hAnsi="Arial" w:cs="Arial"/>
+                <w:b/>
+                <w:bCs/>
+                <w:sz w:val="20"/>
+                <w:szCs w:val="20"/>
+              </w:rPr>
+            </w:pPr>
+            <w:r>
+              <w:rPr>
+                <w:rFonts w:ascii="Arial" w:hAnsi="Arial" w:cs="Arial"/>
+                <w:b/>
+                <w:bCs/>
+                <w:sz w:val="20"/>
+                <w:szCs w:val="20"/>
+              </w:rPr>
+              <w:t>Overall</w:t>
+            </w:r>
+          </w:p>
+        </w:tc>
+        <w:tc>
+          <w:tcPr>
+            <w:tcW w:w="2109" w:type="dxa"/>
+            <w:tcBorders>
+              <w:top w:val="single" w:sz="6" w:space="0" w:color="000000"/>
+              <w:left w:val="single" w:sz="6" w:space="0" w:color="000000"/>
+              <w:bottom w:val="single" w:sz="6" w:space="0" w:color="000000"/>
+              <w:right w:val="single" w:sz="6" w:space="0" w:color="000000"/>
+            </w:tcBorders>
+            <w:tcMar>
+              <w:top w:w="60" w:type="dxa"/>
+              <w:left w:w="60" w:type="dxa"/>
+              <w:bottom w:w="60" w:type="dxa"/>
+              <w:right w:w="60" w:type="dxa"/>
+            </w:tcMar>
+            <w:hideMark/>
+          </w:tcPr>
+          <w:p>
+            <w:pPr>
+              <w:rPr>
+                <w:rFonts w:ascii="Arial" w:hAnsi="Arial" w:cs="Arial"/>
+                <w:sz w:val="20"/>
+                <w:szCs w:val="20"/>
+              </w:rPr>
+            </w:pPr>
+            <w:r>
+              <w:rPr>
+                <w:rFonts w:ascii="Arial" w:hAnsi="Arial" w:cs="Arial"/>
+                <w:sz w:val="20"/>
+                <w:szCs w:val="20"/>
+              </w:rPr>
+              <w:t>9.18</w:t>
+            </w:r>
+          </w:p>
+        </w:tc>
+        <w:tc>
+          <w:tcPr>
+            <w:tcW w:w="1809" w:type="dxa"/>
+            <w:tcBorders>
+              <w:top w:val="single" w:sz="6" w:space="0" w:color="000000"/>
+              <w:left w:val="single" w:sz="6" w:space="0" w:color="000000"/>
+              <w:bottom w:val="single" w:sz="6" w:space="0" w:color="000000"/>
+              <w:right w:val="single" w:sz="6" w:space="0" w:color="000000"/>
+            </w:tcBorders>
+            <w:tcMar>
+              <w:top w:w="60" w:type="dxa"/>
+              <w:left w:w="60" w:type="dxa"/>
+              <w:bottom w:w="60" w:type="dxa"/>
+              <w:right w:w="60" w:type="dxa"/>
+            </w:tcMar>
+            <w:hideMark/>
+          </w:tcPr>
+          <w:p>
+            <w:pPr>
+              <w:rPr>
+                <w:rFonts w:ascii="Arial" w:hAnsi="Arial" w:cs="Arial"/>
+                <w:sz w:val="20"/>
+                <w:szCs w:val="20"/>
+              </w:rPr>
+            </w:pPr>
+            <w:r>
+              <w:rPr>
+                <w:rFonts w:ascii="Arial" w:hAnsi="Arial" w:cs="Arial"/>
+                <w:sz w:val="20"/>
+                <w:szCs w:val="20"/>
+              </w:rPr>
+              <w:t>2.11</w:t>
+            </w:r>
+          </w:p>
+        </w:tc>
+        <w:tc>
+          <w:tcPr>
+            <w:tcW w:w="597" w:type="dxa"/>
+            <w:tcBorders>
+              <w:top w:val="single" w:sz="6" w:space="0" w:color="000000"/>
+              <w:left w:val="single" w:sz="6" w:space="0" w:color="000000"/>
+              <w:bottom w:val="single" w:sz="6" w:space="0" w:color="000000"/>
+              <w:right w:val="single" w:sz="6" w:space="0" w:color="000000"/>
+            </w:tcBorders>
+            <w:tcMar>
+              <w:top w:w="60" w:type="dxa"/>
+              <w:left w:w="60" w:type="dxa"/>
+              <w:bottom w:w="60" w:type="dxa"/>
+              <w:right w:w="60" w:type="dxa"/>
+            </w:tcMar>
+            <w:hideMark/>
+          </w:tcPr>
+          <w:p>
+            <w:pPr>
+              <w:rPr>
+                <w:rFonts w:ascii="Arial" w:hAnsi="Arial" w:cs="Arial"/>
+                <w:sz w:val="20"/>
+                <w:szCs w:val="20"/>
+              </w:rPr>
+            </w:pPr>
+            <w:r>
+              <w:rPr>
+                <w:rFonts w:ascii="Arial" w:hAnsi="Arial" w:cs="Arial"/>
+                <w:sz w:val="20"/>
+                <w:szCs w:val="20"/>
+              </w:rPr>
+              <w:t>0.8</w:t>
+            </w:r>
+          </w:p>
+        </w:tc>
+        <w:tc>
+          <w:tcPr>
+            <w:tcW w:w="1339" w:type="dxa"/>
+            <w:tcBorders>
+              <w:top w:val="single" w:sz="6" w:space="0" w:color="000000"/>
+              <w:left w:val="single" w:sz="6" w:space="0" w:color="000000"/>
+              <w:bottom w:val="single" w:sz="6" w:space="0" w:color="000000"/>
+              <w:right w:val="single" w:sz="6" w:space="0" w:color="000000"/>
+            </w:tcBorders>
+            <w:tcMar>
+              <w:top w:w="60" w:type="dxa"/>
+              <w:left w:w="60" w:type="dxa"/>
+              <w:bottom w:w="60" w:type="dxa"/>
+              <w:right w:w="60" w:type="dxa"/>
+            </w:tcMar>
+            <w:hideMark/>
+          </w:tcPr>
+          <w:p>
+            <w:pPr>
+              <w:rPr>
+                <w:rFonts w:ascii="Arial" w:hAnsi="Arial" w:cs="Arial"/>
+                <w:sz w:val="20"/>
+                <w:szCs w:val="20"/>
+              </w:rPr>
+            </w:pPr>
+            <w:r>
+              <w:rPr>
+                <w:rFonts w:ascii="Arial" w:hAnsi="Arial" w:cs="Arial"/>
+                <w:sz w:val="20"/>
+                <w:szCs w:val="20"/>
+              </w:rPr>
+              <w:t>-13.06</w:t>
+            </w:r>
+          </w:p>
+        </w:tc>
+        <w:tc>
+          <w:tcPr>
+            <w:tcW w:w="728" w:type="dxa"/>
+            <w:tcBorders>
+              <w:top w:val="single" w:sz="6" w:space="0" w:color="000000"/>
+              <w:left w:val="single" w:sz="6" w:space="0" w:color="000000"/>
+              <w:bottom w:val="single" w:sz="6" w:space="0" w:color="000000"/>
+              <w:right w:val="single" w:sz="6" w:space="0" w:color="000000"/>
+            </w:tcBorders>
+            <w:tcMar>
+              <w:top w:w="60" w:type="dxa"/>
+              <w:left w:w="60" w:type="dxa"/>
+              <w:bottom w:w="60" w:type="dxa"/>
+              <w:right w:w="60" w:type="dxa"/>
+            </w:tcMar>
+            <w:hideMark/>
+          </w:tcPr>
+          <w:p>
+            <w:pPr>
+              <w:rPr>
+                <w:rFonts w:ascii="Arial" w:hAnsi="Arial" w:cs="Arial"/>
+                <w:sz w:val="20"/>
+                <w:szCs w:val="20"/>
+              </w:rPr>
+            </w:pPr>
+            <w:r>
+              <w:rPr>
+                <w:rFonts w:ascii="Arial" w:hAnsi="Arial" w:cs="Arial"/>
+                <w:sz w:val="20"/>
+                <w:szCs w:val="20"/>
+              </w:rPr>
+              <w:t>-17.66</w:t>
+            </w:r>
+          </w:p>
+        </w:tc>
+        <w:tc>
+          <w:tcPr>
+            <w:tcW w:w="1221" w:type="dxa"/>
+            <w:tcBorders>
+              <w:top w:val="single" w:sz="6" w:space="0" w:color="000000"/>
+              <w:left w:val="single" w:sz="6" w:space="0" w:color="000000"/>
+              <w:bottom w:val="single" w:sz="6" w:space="0" w:color="000000"/>
+              <w:right w:val="single" w:sz="6" w:space="0" w:color="000000"/>
+            </w:tcBorders>
+            <w:tcMar>
+              <w:top w:w="60" w:type="dxa"/>
+              <w:left w:w="60" w:type="dxa"/>
+              <w:bottom w:w="60" w:type="dxa"/>
+              <w:right w:w="60" w:type="dxa"/>
+            </w:tcMar>
+            <w:hideMark/>
+          </w:tcPr>
+          <w:p>
+            <w:pPr>
+              <w:rPr>
+                <w:rFonts w:ascii="Arial" w:hAnsi="Arial" w:cs="Arial"/>
+                <w:sz w:val="20"/>
+                <w:szCs w:val="20"/>
+              </w:rPr>
+            </w:pPr>
+            <w:r>
+              <w:rPr>
+                <w:rFonts w:ascii="Arial" w:hAnsi="Arial" w:cs="Arial"/>
+                <w:sz w:val="20"/>
+                <w:szCs w:val="20"/>
+              </w:rPr>
+              <w:t>-38.68</w:t>
+            </w:r>
+          </w:p>
+        </w:tc>
+        <w:tc>
+          <w:tcPr>
+            <w:tcW w:w="858" w:type="dxa"/>
+            <w:tcBorders>
+              <w:top w:val="single" w:sz="6" w:space="0" w:color="000000"/>
+              <w:left w:val="single" w:sz="6" w:space="0" w:color="000000"/>
+              <w:bottom w:val="single" w:sz="6" w:space="0" w:color="000000"/>
+              <w:right w:val="single" w:sz="6" w:space="0" w:color="000000"/>
+            </w:tcBorders>
+            <w:tcMar>
+              <w:top w:w="60" w:type="dxa"/>
+              <w:left w:w="60" w:type="dxa"/>
+              <w:bottom w:w="60" w:type="dxa"/>
+              <w:right w:w="60" w:type="dxa"/>
+            </w:tcMar>
+            <w:hideMark/>
+          </w:tcPr>
+          <w:p>
+            <w:pPr>
+              <w:rPr>
+                <w:rFonts w:ascii="Arial" w:hAnsi="Arial" w:cs="Arial"/>
+                <w:sz w:val="20"/>
+                <w:szCs w:val="20"/>
+              </w:rPr>
+            </w:pPr>
+            <w:r>
+              <w:rPr>
+                <w:rFonts w:ascii="Arial" w:hAnsi="Arial" w:cs="Arial"/>
+                <w:sz w:val="20"/>
+                <w:szCs w:val="20"/>
+              </w:rPr>
+              <w:t>-116.79</w:t>
+            </w:r>
+          </w:p>
+        </w:tc>
+      </w:tr>
+    </w:tbl>
+    <w:p>
+      <w:pPr>
+        <w:rPr>
+          <w:rFonts w:ascii="Arial" w:hAnsi="Arial" w:cs="Arial"/>
+          <w:b/>
+          <w:bCs/>
           <w:sz w:val="20"/>
           <w:szCs w:val="20"/>
         </w:rPr>

</xml_diff>

<commit_message>
figures for paper and results added
</commit_message>
<xml_diff>
--- a/src/data/Results-Nov.docx
+++ b/src/data/Results-Nov.docx
@@ -8,8 +8,8 @@
           <w:rFonts w:ascii="Arial" w:hAnsi="Arial" w:cs="Arial"/>
           <w:b/>
           <w:bCs/>
-          <w:sz w:val="20"/>
-          <w:szCs w:val="20"/>
+          <w:sz w:val="36"/>
+          <w:szCs w:val="36"/>
         </w:rPr>
       </w:pPr>
       <w:r>
@@ -17,8 +17,8 @@
           <w:rFonts w:ascii="Arial" w:hAnsi="Arial" w:cs="Arial"/>
           <w:b/>
           <w:bCs/>
-          <w:sz w:val="20"/>
-          <w:szCs w:val="20"/>
+          <w:sz w:val="36"/>
+          <w:szCs w:val="36"/>
         </w:rPr>
         <w:t>Results</w:t>
       </w:r>
@@ -90,8 +90,8 @@
           <w:rFonts w:ascii="Arial" w:hAnsi="Arial" w:cs="Arial"/>
           <w:b/>
           <w:bCs/>
-          <w:sz w:val="20"/>
-          <w:szCs w:val="20"/>
+          <w:sz w:val="36"/>
+          <w:szCs w:val="36"/>
         </w:rPr>
       </w:pPr>
       <w:r>
@@ -99,8 +99,8 @@
           <w:rFonts w:ascii="Arial" w:hAnsi="Arial" w:cs="Arial"/>
           <w:b/>
           <w:bCs/>
-          <w:sz w:val="20"/>
-          <w:szCs w:val="20"/>
+          <w:sz w:val="36"/>
+          <w:szCs w:val="36"/>
         </w:rPr>
         <w:t>ARIMA base forecasts</w:t>
       </w:r>
@@ -7637,8 +7637,74 @@
           <w:sz w:val="20"/>
           <w:szCs w:val="20"/>
         </w:rPr>
-        <w:t>ETS</w:t>
+        <w:br w:type="page"/>
       </w:r>
+    </w:p>
+    <w:p>
+      <w:pPr>
+        <w:rPr>
+          <w:rFonts w:ascii="Arial" w:hAnsi="Arial" w:cs="Arial"/>
+          <w:b/>
+          <w:bCs/>
+          <w:sz w:val="36"/>
+          <w:szCs w:val="36"/>
+        </w:rPr>
+      </w:pPr>
+      <w:r>
+        <w:rPr>
+          <w:rFonts w:ascii="Arial" w:hAnsi="Arial" w:cs="Arial"/>
+          <w:b/>
+          <w:bCs/>
+          <w:sz w:val="36"/>
+          <w:szCs w:val="36"/>
+        </w:rPr>
+        <w:lastRenderedPageBreak/>
+        <w:t>ETS base forecasts</w:t>
+      </w:r>
+    </w:p>
+    <w:p>
+      <w:pPr>
+        <w:rPr>
+          <w:rFonts w:ascii="Arial" w:hAnsi="Arial" w:cs="Arial"/>
+          <w:b/>
+          <w:bCs/>
+          <w:sz w:val="20"/>
+          <w:szCs w:val="20"/>
+        </w:rPr>
+      </w:pPr>
+    </w:p>
+    <w:p>
+      <w:pPr>
+        <w:rPr>
+          <w:rFonts w:ascii="Arial" w:hAnsi="Arial" w:cs="Arial"/>
+          <w:b/>
+          <w:bCs/>
+          <w:sz w:val="20"/>
+          <w:szCs w:val="20"/>
+        </w:rPr>
+      </w:pPr>
+    </w:p>
+    <w:p>
+      <w:pPr>
+        <w:rPr>
+          <w:rFonts w:ascii="Arial" w:hAnsi="Arial" w:cs="Arial"/>
+          <w:b/>
+          <w:bCs/>
+          <w:sz w:val="20"/>
+          <w:szCs w:val="20"/>
+        </w:rPr>
+      </w:pPr>
+    </w:p>
+    <w:p>
+      <w:pPr>
+        <w:rPr>
+          <w:rFonts w:ascii="Arial" w:hAnsi="Arial" w:cs="Arial"/>
+          <w:b/>
+          <w:bCs/>
+          <w:sz w:val="20"/>
+          <w:szCs w:val="20"/>
+        </w:rPr>
+      </w:pPr>
       <w:r>
         <w:rPr>
           <w:rFonts w:ascii="Arial" w:hAnsi="Arial" w:cs="Arial"/>
@@ -7647,8 +7713,4056 @@
           <w:sz w:val="20"/>
           <w:szCs w:val="20"/>
         </w:rPr>
-        <w:t xml:space="preserve"> base forecasts</w:t>
+        <w:t>Prison</w:t>
       </w:r>
+    </w:p>
+    <w:p>
+      <w:pPr>
+        <w:rPr>
+          <w:rFonts w:ascii="Arial" w:hAnsi="Arial" w:cs="Arial"/>
+          <w:b/>
+          <w:bCs/>
+          <w:sz w:val="20"/>
+          <w:szCs w:val="20"/>
+        </w:rPr>
+      </w:pPr>
+    </w:p>
+    <w:tbl>
+      <w:tblPr>
+        <w:tblW w:w="9813" w:type="dxa"/>
+        <w:tblCellMar>
+          <w:left w:w="0" w:type="dxa"/>
+          <w:right w:w="0" w:type="dxa"/>
+        </w:tblCellMar>
+        <w:tblLook w:val="04A0" w:firstRow="1" w:lastRow="0" w:firstColumn="1" w:lastColumn="0" w:noHBand="0" w:noVBand="1"/>
+      </w:tblPr>
+      <w:tblGrid>
+        <w:gridCol w:w="1704"/>
+        <w:gridCol w:w="1641"/>
+        <w:gridCol w:w="732"/>
+        <w:gridCol w:w="732"/>
+        <w:gridCol w:w="2457"/>
+        <w:gridCol w:w="1496"/>
+        <w:gridCol w:w="1051"/>
+      </w:tblGrid>
+      <w:tr>
+        <w:trPr>
+          <w:trHeight w:val="148"/>
+        </w:trPr>
+        <w:tc>
+          <w:tcPr>
+            <w:tcW w:w="1704" w:type="dxa"/>
+            <w:tcBorders>
+              <w:top w:val="single" w:sz="6" w:space="0" w:color="000000"/>
+              <w:left w:val="single" w:sz="6" w:space="0" w:color="000000"/>
+              <w:bottom w:val="single" w:sz="6" w:space="0" w:color="000000"/>
+              <w:right w:val="single" w:sz="6" w:space="0" w:color="000000"/>
+            </w:tcBorders>
+            <w:shd w:val="clear" w:color="auto" w:fill="B0B3B2"/>
+            <w:tcMar>
+              <w:top w:w="60" w:type="dxa"/>
+              <w:left w:w="60" w:type="dxa"/>
+              <w:bottom w:w="60" w:type="dxa"/>
+              <w:right w:w="60" w:type="dxa"/>
+            </w:tcMar>
+            <w:hideMark/>
+          </w:tcPr>
+          <w:p>
+            <w:pPr>
+              <w:rPr>
+                <w:rFonts w:ascii="Arial" w:hAnsi="Arial" w:cs="Arial"/>
+                <w:b/>
+                <w:bCs/>
+                <w:sz w:val="20"/>
+                <w:szCs w:val="20"/>
+              </w:rPr>
+            </w:pPr>
+          </w:p>
+        </w:tc>
+        <w:tc>
+          <w:tcPr>
+            <w:tcW w:w="1641" w:type="dxa"/>
+            <w:tcBorders>
+              <w:top w:val="single" w:sz="6" w:space="0" w:color="000000"/>
+              <w:left w:val="single" w:sz="6" w:space="0" w:color="000000"/>
+              <w:bottom w:val="single" w:sz="6" w:space="0" w:color="000000"/>
+              <w:right w:val="single" w:sz="6" w:space="0" w:color="000000"/>
+            </w:tcBorders>
+            <w:shd w:val="clear" w:color="auto" w:fill="B0B3B2"/>
+            <w:tcMar>
+              <w:top w:w="60" w:type="dxa"/>
+              <w:left w:w="60" w:type="dxa"/>
+              <w:bottom w:w="60" w:type="dxa"/>
+              <w:right w:w="60" w:type="dxa"/>
+            </w:tcMar>
+            <w:hideMark/>
+          </w:tcPr>
+          <w:p>
+            <w:pPr>
+              <w:rPr>
+                <w:rFonts w:ascii="Arial" w:hAnsi="Arial" w:cs="Arial"/>
+                <w:b/>
+                <w:bCs/>
+                <w:sz w:val="20"/>
+                <w:szCs w:val="20"/>
+              </w:rPr>
+            </w:pPr>
+            <w:proofErr w:type="spellStart"/>
+            <w:r>
+              <w:rPr>
+                <w:rFonts w:ascii="Arial" w:hAnsi="Arial" w:cs="Arial"/>
+                <w:b/>
+                <w:bCs/>
+                <w:sz w:val="20"/>
+                <w:szCs w:val="20"/>
+              </w:rPr>
+              <w:t>mintshrink</w:t>
+            </w:r>
+            <w:proofErr w:type="spellEnd"/>
+          </w:p>
+        </w:tc>
+        <w:tc>
+          <w:tcPr>
+            <w:tcW w:w="732" w:type="dxa"/>
+            <w:tcBorders>
+              <w:top w:val="single" w:sz="6" w:space="0" w:color="000000"/>
+              <w:left w:val="single" w:sz="6" w:space="0" w:color="000000"/>
+              <w:bottom w:val="single" w:sz="6" w:space="0" w:color="000000"/>
+              <w:right w:val="single" w:sz="6" w:space="0" w:color="000000"/>
+            </w:tcBorders>
+            <w:shd w:val="clear" w:color="auto" w:fill="B0B3B2"/>
+            <w:tcMar>
+              <w:top w:w="60" w:type="dxa"/>
+              <w:left w:w="60" w:type="dxa"/>
+              <w:bottom w:w="60" w:type="dxa"/>
+              <w:right w:w="60" w:type="dxa"/>
+            </w:tcMar>
+            <w:hideMark/>
+          </w:tcPr>
+          <w:p>
+            <w:pPr>
+              <w:rPr>
+                <w:rFonts w:ascii="Arial" w:hAnsi="Arial" w:cs="Arial"/>
+                <w:b/>
+                <w:bCs/>
+                <w:sz w:val="20"/>
+                <w:szCs w:val="20"/>
+              </w:rPr>
+            </w:pPr>
+            <w:proofErr w:type="spellStart"/>
+            <w:r>
+              <w:rPr>
+                <w:rFonts w:ascii="Arial" w:hAnsi="Arial" w:cs="Arial"/>
+                <w:b/>
+                <w:bCs/>
+                <w:sz w:val="20"/>
+                <w:szCs w:val="20"/>
+              </w:rPr>
+              <w:t>ols</w:t>
+            </w:r>
+            <w:proofErr w:type="spellEnd"/>
+          </w:p>
+        </w:tc>
+        <w:tc>
+          <w:tcPr>
+            <w:tcW w:w="732" w:type="dxa"/>
+            <w:tcBorders>
+              <w:top w:val="single" w:sz="6" w:space="0" w:color="000000"/>
+              <w:left w:val="single" w:sz="6" w:space="0" w:color="000000"/>
+              <w:bottom w:val="single" w:sz="6" w:space="0" w:color="000000"/>
+              <w:right w:val="single" w:sz="6" w:space="0" w:color="000000"/>
+            </w:tcBorders>
+            <w:shd w:val="clear" w:color="auto" w:fill="B0B3B2"/>
+            <w:tcMar>
+              <w:top w:w="60" w:type="dxa"/>
+              <w:left w:w="60" w:type="dxa"/>
+              <w:bottom w:w="60" w:type="dxa"/>
+              <w:right w:w="60" w:type="dxa"/>
+            </w:tcMar>
+            <w:hideMark/>
+          </w:tcPr>
+          <w:p>
+            <w:pPr>
+              <w:rPr>
+                <w:rFonts w:ascii="Arial" w:hAnsi="Arial" w:cs="Arial"/>
+                <w:b/>
+                <w:bCs/>
+                <w:sz w:val="20"/>
+                <w:szCs w:val="20"/>
+              </w:rPr>
+            </w:pPr>
+            <w:proofErr w:type="spellStart"/>
+            <w:r>
+              <w:rPr>
+                <w:rFonts w:ascii="Arial" w:hAnsi="Arial" w:cs="Arial"/>
+                <w:b/>
+                <w:bCs/>
+                <w:sz w:val="20"/>
+                <w:szCs w:val="20"/>
+              </w:rPr>
+              <w:t>wls</w:t>
+            </w:r>
+            <w:proofErr w:type="spellEnd"/>
+          </w:p>
+        </w:tc>
+        <w:tc>
+          <w:tcPr>
+            <w:tcW w:w="2457" w:type="dxa"/>
+            <w:tcBorders>
+              <w:top w:val="single" w:sz="6" w:space="0" w:color="000000"/>
+              <w:left w:val="single" w:sz="6" w:space="0" w:color="000000"/>
+              <w:bottom w:val="single" w:sz="6" w:space="0" w:color="000000"/>
+              <w:right w:val="single" w:sz="6" w:space="0" w:color="000000"/>
+            </w:tcBorders>
+            <w:shd w:val="clear" w:color="auto" w:fill="B0B3B2"/>
+            <w:tcMar>
+              <w:top w:w="60" w:type="dxa"/>
+              <w:left w:w="60" w:type="dxa"/>
+              <w:bottom w:w="60" w:type="dxa"/>
+              <w:right w:w="60" w:type="dxa"/>
+            </w:tcMar>
+            <w:hideMark/>
+          </w:tcPr>
+          <w:p>
+            <w:pPr>
+              <w:rPr>
+                <w:rFonts w:ascii="Arial" w:hAnsi="Arial" w:cs="Arial"/>
+                <w:b/>
+                <w:bCs/>
+                <w:sz w:val="20"/>
+                <w:szCs w:val="20"/>
+              </w:rPr>
+            </w:pPr>
+            <w:r>
+              <w:rPr>
+                <w:rFonts w:ascii="Arial" w:hAnsi="Arial" w:cs="Arial"/>
+                <w:b/>
+                <w:bCs/>
+                <w:sz w:val="20"/>
+                <w:szCs w:val="20"/>
+              </w:rPr>
+              <w:t>case1_lambda_1</w:t>
+            </w:r>
+          </w:p>
+        </w:tc>
+        <w:tc>
+          <w:tcPr>
+            <w:tcW w:w="1496" w:type="dxa"/>
+            <w:tcBorders>
+              <w:top w:val="single" w:sz="6" w:space="0" w:color="000000"/>
+              <w:left w:val="single" w:sz="6" w:space="0" w:color="000000"/>
+              <w:bottom w:val="single" w:sz="6" w:space="0" w:color="000000"/>
+              <w:right w:val="single" w:sz="6" w:space="0" w:color="000000"/>
+            </w:tcBorders>
+            <w:shd w:val="clear" w:color="auto" w:fill="B0B3B2"/>
+            <w:tcMar>
+              <w:top w:w="60" w:type="dxa"/>
+              <w:left w:w="60" w:type="dxa"/>
+              <w:bottom w:w="60" w:type="dxa"/>
+              <w:right w:w="60" w:type="dxa"/>
+            </w:tcMar>
+            <w:hideMark/>
+          </w:tcPr>
+          <w:p>
+            <w:pPr>
+              <w:rPr>
+                <w:rFonts w:ascii="Arial" w:hAnsi="Arial" w:cs="Arial"/>
+                <w:b/>
+                <w:bCs/>
+                <w:sz w:val="20"/>
+                <w:szCs w:val="20"/>
+              </w:rPr>
+            </w:pPr>
+            <w:proofErr w:type="spellStart"/>
+            <w:r>
+              <w:rPr>
+                <w:rFonts w:ascii="Arial" w:hAnsi="Arial" w:cs="Arial"/>
+                <w:b/>
+                <w:bCs/>
+                <w:sz w:val="20"/>
+                <w:szCs w:val="20"/>
+              </w:rPr>
+              <w:t>bottomup</w:t>
+            </w:r>
+            <w:proofErr w:type="spellEnd"/>
+          </w:p>
+        </w:tc>
+        <w:tc>
+          <w:tcPr>
+            <w:tcW w:w="1051" w:type="dxa"/>
+            <w:tcBorders>
+              <w:top w:val="single" w:sz="6" w:space="0" w:color="000000"/>
+              <w:left w:val="single" w:sz="6" w:space="0" w:color="000000"/>
+              <w:bottom w:val="single" w:sz="6" w:space="0" w:color="000000"/>
+              <w:right w:val="single" w:sz="6" w:space="0" w:color="000000"/>
+            </w:tcBorders>
+            <w:shd w:val="clear" w:color="auto" w:fill="B0B3B2"/>
+            <w:tcMar>
+              <w:top w:w="60" w:type="dxa"/>
+              <w:left w:w="60" w:type="dxa"/>
+              <w:bottom w:w="60" w:type="dxa"/>
+              <w:right w:w="60" w:type="dxa"/>
+            </w:tcMar>
+            <w:hideMark/>
+          </w:tcPr>
+          <w:p>
+            <w:pPr>
+              <w:rPr>
+                <w:rFonts w:ascii="Arial" w:hAnsi="Arial" w:cs="Arial"/>
+                <w:b/>
+                <w:bCs/>
+                <w:sz w:val="20"/>
+                <w:szCs w:val="20"/>
+              </w:rPr>
+            </w:pPr>
+            <w:r>
+              <w:rPr>
+                <w:rFonts w:ascii="Arial" w:hAnsi="Arial" w:cs="Arial"/>
+                <w:b/>
+                <w:bCs/>
+                <w:sz w:val="20"/>
+                <w:szCs w:val="20"/>
+              </w:rPr>
+              <w:t>erm</w:t>
+            </w:r>
+          </w:p>
+        </w:tc>
+      </w:tr>
+      <w:tr>
+        <w:trPr>
+          <w:trHeight w:val="161"/>
+        </w:trPr>
+        <w:tc>
+          <w:tcPr>
+            <w:tcW w:w="1704" w:type="dxa"/>
+            <w:tcBorders>
+              <w:top w:val="single" w:sz="6" w:space="0" w:color="000000"/>
+              <w:left w:val="single" w:sz="6" w:space="0" w:color="000000"/>
+              <w:bottom w:val="single" w:sz="6" w:space="0" w:color="000000"/>
+              <w:right w:val="single" w:sz="6" w:space="0" w:color="000000"/>
+            </w:tcBorders>
+            <w:shd w:val="clear" w:color="auto" w:fill="D4D4D4"/>
+            <w:tcMar>
+              <w:top w:w="60" w:type="dxa"/>
+              <w:left w:w="60" w:type="dxa"/>
+              <w:bottom w:w="60" w:type="dxa"/>
+              <w:right w:w="60" w:type="dxa"/>
+            </w:tcMar>
+            <w:hideMark/>
+          </w:tcPr>
+          <w:p>
+            <w:pPr>
+              <w:rPr>
+                <w:rFonts w:ascii="Arial" w:hAnsi="Arial" w:cs="Arial"/>
+                <w:b/>
+                <w:bCs/>
+                <w:sz w:val="20"/>
+                <w:szCs w:val="20"/>
+              </w:rPr>
+            </w:pPr>
+            <w:r>
+              <w:rPr>
+                <w:rFonts w:ascii="Arial" w:hAnsi="Arial" w:cs="Arial"/>
+                <w:b/>
+                <w:bCs/>
+                <w:sz w:val="20"/>
+                <w:szCs w:val="20"/>
+              </w:rPr>
+              <w:t>Australia</w:t>
+            </w:r>
+          </w:p>
+        </w:tc>
+        <w:tc>
+          <w:tcPr>
+            <w:tcW w:w="1641" w:type="dxa"/>
+            <w:tcBorders>
+              <w:top w:val="single" w:sz="6" w:space="0" w:color="000000"/>
+              <w:left w:val="single" w:sz="6" w:space="0" w:color="000000"/>
+              <w:bottom w:val="single" w:sz="6" w:space="0" w:color="000000"/>
+              <w:right w:val="single" w:sz="6" w:space="0" w:color="000000"/>
+            </w:tcBorders>
+            <w:tcMar>
+              <w:top w:w="60" w:type="dxa"/>
+              <w:left w:w="60" w:type="dxa"/>
+              <w:bottom w:w="60" w:type="dxa"/>
+              <w:right w:w="60" w:type="dxa"/>
+            </w:tcMar>
+            <w:hideMark/>
+          </w:tcPr>
+          <w:p>
+            <w:pPr>
+              <w:rPr>
+                <w:rFonts w:ascii="Arial" w:hAnsi="Arial" w:cs="Arial"/>
+                <w:sz w:val="20"/>
+                <w:szCs w:val="20"/>
+              </w:rPr>
+            </w:pPr>
+            <w:r>
+              <w:rPr>
+                <w:rFonts w:ascii="Arial" w:hAnsi="Arial" w:cs="Arial"/>
+                <w:sz w:val="20"/>
+                <w:szCs w:val="20"/>
+              </w:rPr>
+              <w:t>6.5</w:t>
+            </w:r>
+          </w:p>
+        </w:tc>
+        <w:tc>
+          <w:tcPr>
+            <w:tcW w:w="732" w:type="dxa"/>
+            <w:tcBorders>
+              <w:top w:val="single" w:sz="6" w:space="0" w:color="000000"/>
+              <w:left w:val="single" w:sz="6" w:space="0" w:color="000000"/>
+              <w:bottom w:val="single" w:sz="6" w:space="0" w:color="000000"/>
+              <w:right w:val="single" w:sz="6" w:space="0" w:color="000000"/>
+            </w:tcBorders>
+            <w:tcMar>
+              <w:top w:w="60" w:type="dxa"/>
+              <w:left w:w="60" w:type="dxa"/>
+              <w:bottom w:w="60" w:type="dxa"/>
+              <w:right w:w="60" w:type="dxa"/>
+            </w:tcMar>
+            <w:hideMark/>
+          </w:tcPr>
+          <w:p>
+            <w:pPr>
+              <w:rPr>
+                <w:rFonts w:ascii="Arial" w:hAnsi="Arial" w:cs="Arial"/>
+                <w:sz w:val="20"/>
+                <w:szCs w:val="20"/>
+              </w:rPr>
+            </w:pPr>
+            <w:r>
+              <w:rPr>
+                <w:rFonts w:ascii="Arial" w:hAnsi="Arial" w:cs="Arial"/>
+                <w:sz w:val="20"/>
+                <w:szCs w:val="20"/>
+              </w:rPr>
+              <w:t>4.67</w:t>
+            </w:r>
+          </w:p>
+        </w:tc>
+        <w:tc>
+          <w:tcPr>
+            <w:tcW w:w="732" w:type="dxa"/>
+            <w:tcBorders>
+              <w:top w:val="single" w:sz="6" w:space="0" w:color="000000"/>
+              <w:left w:val="single" w:sz="6" w:space="0" w:color="000000"/>
+              <w:bottom w:val="single" w:sz="6" w:space="0" w:color="000000"/>
+              <w:right w:val="single" w:sz="6" w:space="0" w:color="000000"/>
+            </w:tcBorders>
+            <w:tcMar>
+              <w:top w:w="60" w:type="dxa"/>
+              <w:left w:w="60" w:type="dxa"/>
+              <w:bottom w:w="60" w:type="dxa"/>
+              <w:right w:w="60" w:type="dxa"/>
+            </w:tcMar>
+            <w:hideMark/>
+          </w:tcPr>
+          <w:p>
+            <w:pPr>
+              <w:rPr>
+                <w:rFonts w:ascii="Arial" w:hAnsi="Arial" w:cs="Arial"/>
+                <w:sz w:val="20"/>
+                <w:szCs w:val="20"/>
+              </w:rPr>
+            </w:pPr>
+            <w:r>
+              <w:rPr>
+                <w:rFonts w:ascii="Arial" w:hAnsi="Arial" w:cs="Arial"/>
+                <w:sz w:val="20"/>
+                <w:szCs w:val="20"/>
+              </w:rPr>
+              <w:t>-4.72</w:t>
+            </w:r>
+          </w:p>
+        </w:tc>
+        <w:tc>
+          <w:tcPr>
+            <w:tcW w:w="2457" w:type="dxa"/>
+            <w:tcBorders>
+              <w:top w:val="single" w:sz="6" w:space="0" w:color="000000"/>
+              <w:left w:val="single" w:sz="6" w:space="0" w:color="000000"/>
+              <w:bottom w:val="single" w:sz="6" w:space="0" w:color="000000"/>
+              <w:right w:val="single" w:sz="6" w:space="0" w:color="000000"/>
+            </w:tcBorders>
+            <w:tcMar>
+              <w:top w:w="60" w:type="dxa"/>
+              <w:left w:w="60" w:type="dxa"/>
+              <w:bottom w:w="60" w:type="dxa"/>
+              <w:right w:w="60" w:type="dxa"/>
+            </w:tcMar>
+            <w:hideMark/>
+          </w:tcPr>
+          <w:p>
+            <w:pPr>
+              <w:rPr>
+                <w:rFonts w:ascii="Arial" w:hAnsi="Arial" w:cs="Arial"/>
+                <w:sz w:val="20"/>
+                <w:szCs w:val="20"/>
+              </w:rPr>
+            </w:pPr>
+            <w:r>
+              <w:rPr>
+                <w:rFonts w:ascii="Arial" w:hAnsi="Arial" w:cs="Arial"/>
+                <w:sz w:val="20"/>
+                <w:szCs w:val="20"/>
+              </w:rPr>
+              <w:t>-7.62</w:t>
+            </w:r>
+          </w:p>
+        </w:tc>
+        <w:tc>
+          <w:tcPr>
+            <w:tcW w:w="1496" w:type="dxa"/>
+            <w:tcBorders>
+              <w:top w:val="single" w:sz="6" w:space="0" w:color="000000"/>
+              <w:left w:val="single" w:sz="6" w:space="0" w:color="000000"/>
+              <w:bottom w:val="single" w:sz="6" w:space="0" w:color="000000"/>
+              <w:right w:val="single" w:sz="6" w:space="0" w:color="000000"/>
+            </w:tcBorders>
+            <w:tcMar>
+              <w:top w:w="60" w:type="dxa"/>
+              <w:left w:w="60" w:type="dxa"/>
+              <w:bottom w:w="60" w:type="dxa"/>
+              <w:right w:w="60" w:type="dxa"/>
+            </w:tcMar>
+            <w:hideMark/>
+          </w:tcPr>
+          <w:p>
+            <w:pPr>
+              <w:rPr>
+                <w:rFonts w:ascii="Arial" w:hAnsi="Arial" w:cs="Arial"/>
+                <w:sz w:val="20"/>
+                <w:szCs w:val="20"/>
+              </w:rPr>
+            </w:pPr>
+            <w:r>
+              <w:rPr>
+                <w:rFonts w:ascii="Arial" w:hAnsi="Arial" w:cs="Arial"/>
+                <w:sz w:val="20"/>
+                <w:szCs w:val="20"/>
+              </w:rPr>
+              <w:t>-105.84</w:t>
+            </w:r>
+          </w:p>
+        </w:tc>
+        <w:tc>
+          <w:tcPr>
+            <w:tcW w:w="1051" w:type="dxa"/>
+            <w:tcBorders>
+              <w:top w:val="single" w:sz="6" w:space="0" w:color="000000"/>
+              <w:left w:val="single" w:sz="6" w:space="0" w:color="000000"/>
+              <w:bottom w:val="single" w:sz="6" w:space="0" w:color="000000"/>
+              <w:right w:val="single" w:sz="6" w:space="0" w:color="000000"/>
+            </w:tcBorders>
+            <w:tcMar>
+              <w:top w:w="60" w:type="dxa"/>
+              <w:left w:w="60" w:type="dxa"/>
+              <w:bottom w:w="60" w:type="dxa"/>
+              <w:right w:w="60" w:type="dxa"/>
+            </w:tcMar>
+            <w:hideMark/>
+          </w:tcPr>
+          <w:p>
+            <w:pPr>
+              <w:rPr>
+                <w:rFonts w:ascii="Arial" w:hAnsi="Arial" w:cs="Arial"/>
+                <w:sz w:val="20"/>
+                <w:szCs w:val="20"/>
+              </w:rPr>
+            </w:pPr>
+            <w:r>
+              <w:rPr>
+                <w:rFonts w:ascii="Arial" w:hAnsi="Arial" w:cs="Arial"/>
+                <w:sz w:val="20"/>
+                <w:szCs w:val="20"/>
+              </w:rPr>
+              <w:t>-154.59</w:t>
+            </w:r>
+          </w:p>
+        </w:tc>
+      </w:tr>
+      <w:tr>
+        <w:trPr>
+          <w:trHeight w:val="148"/>
+        </w:trPr>
+        <w:tc>
+          <w:tcPr>
+            <w:tcW w:w="1704" w:type="dxa"/>
+            <w:tcBorders>
+              <w:top w:val="single" w:sz="6" w:space="0" w:color="000000"/>
+              <w:left w:val="single" w:sz="6" w:space="0" w:color="000000"/>
+              <w:bottom w:val="single" w:sz="6" w:space="0" w:color="000000"/>
+              <w:right w:val="single" w:sz="6" w:space="0" w:color="000000"/>
+            </w:tcBorders>
+            <w:shd w:val="clear" w:color="auto" w:fill="D4D4D4"/>
+            <w:tcMar>
+              <w:top w:w="60" w:type="dxa"/>
+              <w:left w:w="60" w:type="dxa"/>
+              <w:bottom w:w="60" w:type="dxa"/>
+              <w:right w:w="60" w:type="dxa"/>
+            </w:tcMar>
+            <w:hideMark/>
+          </w:tcPr>
+          <w:p>
+            <w:pPr>
+              <w:rPr>
+                <w:rFonts w:ascii="Arial" w:hAnsi="Arial" w:cs="Arial"/>
+                <w:b/>
+                <w:bCs/>
+                <w:sz w:val="20"/>
+                <w:szCs w:val="20"/>
+              </w:rPr>
+            </w:pPr>
+            <w:r>
+              <w:rPr>
+                <w:rFonts w:ascii="Arial" w:hAnsi="Arial" w:cs="Arial"/>
+                <w:b/>
+                <w:bCs/>
+                <w:sz w:val="20"/>
+                <w:szCs w:val="20"/>
+              </w:rPr>
+              <w:t>State</w:t>
+            </w:r>
+          </w:p>
+        </w:tc>
+        <w:tc>
+          <w:tcPr>
+            <w:tcW w:w="1641" w:type="dxa"/>
+            <w:tcBorders>
+              <w:top w:val="single" w:sz="6" w:space="0" w:color="000000"/>
+              <w:left w:val="single" w:sz="6" w:space="0" w:color="000000"/>
+              <w:bottom w:val="single" w:sz="6" w:space="0" w:color="000000"/>
+              <w:right w:val="single" w:sz="6" w:space="0" w:color="000000"/>
+            </w:tcBorders>
+            <w:tcMar>
+              <w:top w:w="60" w:type="dxa"/>
+              <w:left w:w="60" w:type="dxa"/>
+              <w:bottom w:w="60" w:type="dxa"/>
+              <w:right w:w="60" w:type="dxa"/>
+            </w:tcMar>
+            <w:hideMark/>
+          </w:tcPr>
+          <w:p>
+            <w:pPr>
+              <w:rPr>
+                <w:rFonts w:ascii="Arial" w:hAnsi="Arial" w:cs="Arial"/>
+                <w:sz w:val="20"/>
+                <w:szCs w:val="20"/>
+              </w:rPr>
+            </w:pPr>
+            <w:r>
+              <w:rPr>
+                <w:rFonts w:ascii="Arial" w:hAnsi="Arial" w:cs="Arial"/>
+                <w:sz w:val="20"/>
+                <w:szCs w:val="20"/>
+              </w:rPr>
+              <w:t>8.16</w:t>
+            </w:r>
+          </w:p>
+        </w:tc>
+        <w:tc>
+          <w:tcPr>
+            <w:tcW w:w="732" w:type="dxa"/>
+            <w:tcBorders>
+              <w:top w:val="single" w:sz="6" w:space="0" w:color="000000"/>
+              <w:left w:val="single" w:sz="6" w:space="0" w:color="000000"/>
+              <w:bottom w:val="single" w:sz="6" w:space="0" w:color="000000"/>
+              <w:right w:val="single" w:sz="6" w:space="0" w:color="000000"/>
+            </w:tcBorders>
+            <w:tcMar>
+              <w:top w:w="60" w:type="dxa"/>
+              <w:left w:w="60" w:type="dxa"/>
+              <w:bottom w:w="60" w:type="dxa"/>
+              <w:right w:w="60" w:type="dxa"/>
+            </w:tcMar>
+            <w:hideMark/>
+          </w:tcPr>
+          <w:p>
+            <w:pPr>
+              <w:rPr>
+                <w:rFonts w:ascii="Arial" w:hAnsi="Arial" w:cs="Arial"/>
+                <w:sz w:val="20"/>
+                <w:szCs w:val="20"/>
+              </w:rPr>
+            </w:pPr>
+            <w:r>
+              <w:rPr>
+                <w:rFonts w:ascii="Arial" w:hAnsi="Arial" w:cs="Arial"/>
+                <w:sz w:val="20"/>
+                <w:szCs w:val="20"/>
+              </w:rPr>
+              <w:t>4.46</w:t>
+            </w:r>
+          </w:p>
+        </w:tc>
+        <w:tc>
+          <w:tcPr>
+            <w:tcW w:w="732" w:type="dxa"/>
+            <w:tcBorders>
+              <w:top w:val="single" w:sz="6" w:space="0" w:color="000000"/>
+              <w:left w:val="single" w:sz="6" w:space="0" w:color="000000"/>
+              <w:bottom w:val="single" w:sz="6" w:space="0" w:color="000000"/>
+              <w:right w:val="single" w:sz="6" w:space="0" w:color="000000"/>
+            </w:tcBorders>
+            <w:tcMar>
+              <w:top w:w="60" w:type="dxa"/>
+              <w:left w:w="60" w:type="dxa"/>
+              <w:bottom w:w="60" w:type="dxa"/>
+              <w:right w:w="60" w:type="dxa"/>
+            </w:tcMar>
+            <w:hideMark/>
+          </w:tcPr>
+          <w:p>
+            <w:pPr>
+              <w:rPr>
+                <w:rFonts w:ascii="Arial" w:hAnsi="Arial" w:cs="Arial"/>
+                <w:sz w:val="20"/>
+                <w:szCs w:val="20"/>
+              </w:rPr>
+            </w:pPr>
+            <w:r>
+              <w:rPr>
+                <w:rFonts w:ascii="Arial" w:hAnsi="Arial" w:cs="Arial"/>
+                <w:sz w:val="20"/>
+                <w:szCs w:val="20"/>
+              </w:rPr>
+              <w:t>2.95</w:t>
+            </w:r>
+          </w:p>
+        </w:tc>
+        <w:tc>
+          <w:tcPr>
+            <w:tcW w:w="2457" w:type="dxa"/>
+            <w:tcBorders>
+              <w:top w:val="single" w:sz="6" w:space="0" w:color="000000"/>
+              <w:left w:val="single" w:sz="6" w:space="0" w:color="000000"/>
+              <w:bottom w:val="single" w:sz="6" w:space="0" w:color="000000"/>
+              <w:right w:val="single" w:sz="6" w:space="0" w:color="000000"/>
+            </w:tcBorders>
+            <w:tcMar>
+              <w:top w:w="60" w:type="dxa"/>
+              <w:left w:w="60" w:type="dxa"/>
+              <w:bottom w:w="60" w:type="dxa"/>
+              <w:right w:w="60" w:type="dxa"/>
+            </w:tcMar>
+            <w:hideMark/>
+          </w:tcPr>
+          <w:p>
+            <w:pPr>
+              <w:rPr>
+                <w:rFonts w:ascii="Arial" w:hAnsi="Arial" w:cs="Arial"/>
+                <w:sz w:val="20"/>
+                <w:szCs w:val="20"/>
+              </w:rPr>
+            </w:pPr>
+            <w:r>
+              <w:rPr>
+                <w:rFonts w:ascii="Arial" w:hAnsi="Arial" w:cs="Arial"/>
+                <w:sz w:val="20"/>
+                <w:szCs w:val="20"/>
+              </w:rPr>
+              <w:t>-7.14</w:t>
+            </w:r>
+          </w:p>
+        </w:tc>
+        <w:tc>
+          <w:tcPr>
+            <w:tcW w:w="1496" w:type="dxa"/>
+            <w:tcBorders>
+              <w:top w:val="single" w:sz="6" w:space="0" w:color="000000"/>
+              <w:left w:val="single" w:sz="6" w:space="0" w:color="000000"/>
+              <w:bottom w:val="single" w:sz="6" w:space="0" w:color="000000"/>
+              <w:right w:val="single" w:sz="6" w:space="0" w:color="000000"/>
+            </w:tcBorders>
+            <w:tcMar>
+              <w:top w:w="60" w:type="dxa"/>
+              <w:left w:w="60" w:type="dxa"/>
+              <w:bottom w:w="60" w:type="dxa"/>
+              <w:right w:w="60" w:type="dxa"/>
+            </w:tcMar>
+            <w:hideMark/>
+          </w:tcPr>
+          <w:p>
+            <w:pPr>
+              <w:rPr>
+                <w:rFonts w:ascii="Arial" w:hAnsi="Arial" w:cs="Arial"/>
+                <w:sz w:val="20"/>
+                <w:szCs w:val="20"/>
+              </w:rPr>
+            </w:pPr>
+            <w:r>
+              <w:rPr>
+                <w:rFonts w:ascii="Arial" w:hAnsi="Arial" w:cs="Arial"/>
+                <w:sz w:val="20"/>
+                <w:szCs w:val="20"/>
+              </w:rPr>
+              <w:t>-40.55</w:t>
+            </w:r>
+          </w:p>
+        </w:tc>
+        <w:tc>
+          <w:tcPr>
+            <w:tcW w:w="1051" w:type="dxa"/>
+            <w:tcBorders>
+              <w:top w:val="single" w:sz="6" w:space="0" w:color="000000"/>
+              <w:left w:val="single" w:sz="6" w:space="0" w:color="000000"/>
+              <w:bottom w:val="single" w:sz="6" w:space="0" w:color="000000"/>
+              <w:right w:val="single" w:sz="6" w:space="0" w:color="000000"/>
+            </w:tcBorders>
+            <w:tcMar>
+              <w:top w:w="60" w:type="dxa"/>
+              <w:left w:w="60" w:type="dxa"/>
+              <w:bottom w:w="60" w:type="dxa"/>
+              <w:right w:w="60" w:type="dxa"/>
+            </w:tcMar>
+            <w:hideMark/>
+          </w:tcPr>
+          <w:p>
+            <w:pPr>
+              <w:rPr>
+                <w:rFonts w:ascii="Arial" w:hAnsi="Arial" w:cs="Arial"/>
+                <w:sz w:val="20"/>
+                <w:szCs w:val="20"/>
+              </w:rPr>
+            </w:pPr>
+            <w:r>
+              <w:rPr>
+                <w:rFonts w:ascii="Arial" w:hAnsi="Arial" w:cs="Arial"/>
+                <w:sz w:val="20"/>
+                <w:szCs w:val="20"/>
+              </w:rPr>
+              <w:t>-122.43</w:t>
+            </w:r>
+          </w:p>
+        </w:tc>
+      </w:tr>
+      <w:tr>
+        <w:trPr>
+          <w:trHeight w:val="148"/>
+        </w:trPr>
+        <w:tc>
+          <w:tcPr>
+            <w:tcW w:w="1704" w:type="dxa"/>
+            <w:tcBorders>
+              <w:top w:val="single" w:sz="6" w:space="0" w:color="000000"/>
+              <w:left w:val="single" w:sz="6" w:space="0" w:color="000000"/>
+              <w:bottom w:val="single" w:sz="6" w:space="0" w:color="000000"/>
+              <w:right w:val="single" w:sz="6" w:space="0" w:color="000000"/>
+            </w:tcBorders>
+            <w:shd w:val="clear" w:color="auto" w:fill="D4D4D4"/>
+            <w:tcMar>
+              <w:top w:w="60" w:type="dxa"/>
+              <w:left w:w="60" w:type="dxa"/>
+              <w:bottom w:w="60" w:type="dxa"/>
+              <w:right w:w="60" w:type="dxa"/>
+            </w:tcMar>
+            <w:hideMark/>
+          </w:tcPr>
+          <w:p>
+            <w:pPr>
+              <w:rPr>
+                <w:rFonts w:ascii="Arial" w:hAnsi="Arial" w:cs="Arial"/>
+                <w:b/>
+                <w:bCs/>
+                <w:sz w:val="20"/>
+                <w:szCs w:val="20"/>
+              </w:rPr>
+            </w:pPr>
+            <w:r>
+              <w:rPr>
+                <w:rFonts w:ascii="Arial" w:hAnsi="Arial" w:cs="Arial"/>
+                <w:b/>
+                <w:bCs/>
+                <w:sz w:val="20"/>
+                <w:szCs w:val="20"/>
+              </w:rPr>
+              <w:t>Gender</w:t>
+            </w:r>
+          </w:p>
+        </w:tc>
+        <w:tc>
+          <w:tcPr>
+            <w:tcW w:w="1641" w:type="dxa"/>
+            <w:tcBorders>
+              <w:top w:val="single" w:sz="6" w:space="0" w:color="000000"/>
+              <w:left w:val="single" w:sz="6" w:space="0" w:color="000000"/>
+              <w:bottom w:val="single" w:sz="6" w:space="0" w:color="000000"/>
+              <w:right w:val="single" w:sz="6" w:space="0" w:color="000000"/>
+            </w:tcBorders>
+            <w:tcMar>
+              <w:top w:w="60" w:type="dxa"/>
+              <w:left w:w="60" w:type="dxa"/>
+              <w:bottom w:w="60" w:type="dxa"/>
+              <w:right w:w="60" w:type="dxa"/>
+            </w:tcMar>
+            <w:hideMark/>
+          </w:tcPr>
+          <w:p>
+            <w:pPr>
+              <w:rPr>
+                <w:rFonts w:ascii="Arial" w:hAnsi="Arial" w:cs="Arial"/>
+                <w:sz w:val="20"/>
+                <w:szCs w:val="20"/>
+              </w:rPr>
+            </w:pPr>
+            <w:r>
+              <w:rPr>
+                <w:rFonts w:ascii="Arial" w:hAnsi="Arial" w:cs="Arial"/>
+                <w:sz w:val="20"/>
+                <w:szCs w:val="20"/>
+              </w:rPr>
+              <w:t>13.27</w:t>
+            </w:r>
+          </w:p>
+        </w:tc>
+        <w:tc>
+          <w:tcPr>
+            <w:tcW w:w="732" w:type="dxa"/>
+            <w:tcBorders>
+              <w:top w:val="single" w:sz="6" w:space="0" w:color="000000"/>
+              <w:left w:val="single" w:sz="6" w:space="0" w:color="000000"/>
+              <w:bottom w:val="single" w:sz="6" w:space="0" w:color="000000"/>
+              <w:right w:val="single" w:sz="6" w:space="0" w:color="000000"/>
+            </w:tcBorders>
+            <w:tcMar>
+              <w:top w:w="60" w:type="dxa"/>
+              <w:left w:w="60" w:type="dxa"/>
+              <w:bottom w:w="60" w:type="dxa"/>
+              <w:right w:w="60" w:type="dxa"/>
+            </w:tcMar>
+            <w:hideMark/>
+          </w:tcPr>
+          <w:p>
+            <w:pPr>
+              <w:rPr>
+                <w:rFonts w:ascii="Arial" w:hAnsi="Arial" w:cs="Arial"/>
+                <w:sz w:val="20"/>
+                <w:szCs w:val="20"/>
+              </w:rPr>
+            </w:pPr>
+            <w:r>
+              <w:rPr>
+                <w:rFonts w:ascii="Arial" w:hAnsi="Arial" w:cs="Arial"/>
+                <w:sz w:val="20"/>
+                <w:szCs w:val="20"/>
+              </w:rPr>
+              <w:t>8.12</w:t>
+            </w:r>
+          </w:p>
+        </w:tc>
+        <w:tc>
+          <w:tcPr>
+            <w:tcW w:w="732" w:type="dxa"/>
+            <w:tcBorders>
+              <w:top w:val="single" w:sz="6" w:space="0" w:color="000000"/>
+              <w:left w:val="single" w:sz="6" w:space="0" w:color="000000"/>
+              <w:bottom w:val="single" w:sz="6" w:space="0" w:color="000000"/>
+              <w:right w:val="single" w:sz="6" w:space="0" w:color="000000"/>
+            </w:tcBorders>
+            <w:tcMar>
+              <w:top w:w="60" w:type="dxa"/>
+              <w:left w:w="60" w:type="dxa"/>
+              <w:bottom w:w="60" w:type="dxa"/>
+              <w:right w:w="60" w:type="dxa"/>
+            </w:tcMar>
+            <w:hideMark/>
+          </w:tcPr>
+          <w:p>
+            <w:pPr>
+              <w:rPr>
+                <w:rFonts w:ascii="Arial" w:hAnsi="Arial" w:cs="Arial"/>
+                <w:sz w:val="20"/>
+                <w:szCs w:val="20"/>
+              </w:rPr>
+            </w:pPr>
+            <w:r>
+              <w:rPr>
+                <w:rFonts w:ascii="Arial" w:hAnsi="Arial" w:cs="Arial"/>
+                <w:sz w:val="20"/>
+                <w:szCs w:val="20"/>
+              </w:rPr>
+              <w:t>9.29</w:t>
+            </w:r>
+          </w:p>
+        </w:tc>
+        <w:tc>
+          <w:tcPr>
+            <w:tcW w:w="2457" w:type="dxa"/>
+            <w:tcBorders>
+              <w:top w:val="single" w:sz="6" w:space="0" w:color="000000"/>
+              <w:left w:val="single" w:sz="6" w:space="0" w:color="000000"/>
+              <w:bottom w:val="single" w:sz="6" w:space="0" w:color="000000"/>
+              <w:right w:val="single" w:sz="6" w:space="0" w:color="000000"/>
+            </w:tcBorders>
+            <w:tcMar>
+              <w:top w:w="60" w:type="dxa"/>
+              <w:left w:w="60" w:type="dxa"/>
+              <w:bottom w:w="60" w:type="dxa"/>
+              <w:right w:w="60" w:type="dxa"/>
+            </w:tcMar>
+            <w:hideMark/>
+          </w:tcPr>
+          <w:p>
+            <w:pPr>
+              <w:rPr>
+                <w:rFonts w:ascii="Arial" w:hAnsi="Arial" w:cs="Arial"/>
+                <w:sz w:val="20"/>
+                <w:szCs w:val="20"/>
+              </w:rPr>
+            </w:pPr>
+            <w:r>
+              <w:rPr>
+                <w:rFonts w:ascii="Arial" w:hAnsi="Arial" w:cs="Arial"/>
+                <w:sz w:val="20"/>
+                <w:szCs w:val="20"/>
+              </w:rPr>
+              <w:t>-0.09</w:t>
+            </w:r>
+          </w:p>
+        </w:tc>
+        <w:tc>
+          <w:tcPr>
+            <w:tcW w:w="1496" w:type="dxa"/>
+            <w:tcBorders>
+              <w:top w:val="single" w:sz="6" w:space="0" w:color="000000"/>
+              <w:left w:val="single" w:sz="6" w:space="0" w:color="000000"/>
+              <w:bottom w:val="single" w:sz="6" w:space="0" w:color="000000"/>
+              <w:right w:val="single" w:sz="6" w:space="0" w:color="000000"/>
+            </w:tcBorders>
+            <w:tcMar>
+              <w:top w:w="60" w:type="dxa"/>
+              <w:left w:w="60" w:type="dxa"/>
+              <w:bottom w:w="60" w:type="dxa"/>
+              <w:right w:w="60" w:type="dxa"/>
+            </w:tcMar>
+            <w:hideMark/>
+          </w:tcPr>
+          <w:p>
+            <w:pPr>
+              <w:rPr>
+                <w:rFonts w:ascii="Arial" w:hAnsi="Arial" w:cs="Arial"/>
+                <w:sz w:val="20"/>
+                <w:szCs w:val="20"/>
+              </w:rPr>
+            </w:pPr>
+            <w:r>
+              <w:rPr>
+                <w:rFonts w:ascii="Arial" w:hAnsi="Arial" w:cs="Arial"/>
+                <w:sz w:val="20"/>
+                <w:szCs w:val="20"/>
+              </w:rPr>
+              <w:t>-30.36</w:t>
+            </w:r>
+          </w:p>
+        </w:tc>
+        <w:tc>
+          <w:tcPr>
+            <w:tcW w:w="1051" w:type="dxa"/>
+            <w:tcBorders>
+              <w:top w:val="single" w:sz="6" w:space="0" w:color="000000"/>
+              <w:left w:val="single" w:sz="6" w:space="0" w:color="000000"/>
+              <w:bottom w:val="single" w:sz="6" w:space="0" w:color="000000"/>
+              <w:right w:val="single" w:sz="6" w:space="0" w:color="000000"/>
+            </w:tcBorders>
+            <w:tcMar>
+              <w:top w:w="60" w:type="dxa"/>
+              <w:left w:w="60" w:type="dxa"/>
+              <w:bottom w:w="60" w:type="dxa"/>
+              <w:right w:w="60" w:type="dxa"/>
+            </w:tcMar>
+            <w:hideMark/>
+          </w:tcPr>
+          <w:p>
+            <w:pPr>
+              <w:rPr>
+                <w:rFonts w:ascii="Arial" w:hAnsi="Arial" w:cs="Arial"/>
+                <w:sz w:val="20"/>
+                <w:szCs w:val="20"/>
+              </w:rPr>
+            </w:pPr>
+            <w:r>
+              <w:rPr>
+                <w:rFonts w:ascii="Arial" w:hAnsi="Arial" w:cs="Arial"/>
+                <w:sz w:val="20"/>
+                <w:szCs w:val="20"/>
+              </w:rPr>
+              <w:t>-133.07</w:t>
+            </w:r>
+          </w:p>
+        </w:tc>
+      </w:tr>
+      <w:tr>
+        <w:trPr>
+          <w:trHeight w:val="148"/>
+        </w:trPr>
+        <w:tc>
+          <w:tcPr>
+            <w:tcW w:w="1704" w:type="dxa"/>
+            <w:tcBorders>
+              <w:top w:val="single" w:sz="6" w:space="0" w:color="000000"/>
+              <w:left w:val="single" w:sz="6" w:space="0" w:color="000000"/>
+              <w:bottom w:val="single" w:sz="6" w:space="0" w:color="000000"/>
+              <w:right w:val="single" w:sz="6" w:space="0" w:color="000000"/>
+            </w:tcBorders>
+            <w:shd w:val="clear" w:color="auto" w:fill="D4D4D4"/>
+            <w:tcMar>
+              <w:top w:w="60" w:type="dxa"/>
+              <w:left w:w="60" w:type="dxa"/>
+              <w:bottom w:w="60" w:type="dxa"/>
+              <w:right w:w="60" w:type="dxa"/>
+            </w:tcMar>
+            <w:hideMark/>
+          </w:tcPr>
+          <w:p>
+            <w:pPr>
+              <w:rPr>
+                <w:rFonts w:ascii="Arial" w:hAnsi="Arial" w:cs="Arial"/>
+                <w:b/>
+                <w:bCs/>
+                <w:sz w:val="20"/>
+                <w:szCs w:val="20"/>
+              </w:rPr>
+            </w:pPr>
+            <w:r>
+              <w:rPr>
+                <w:rFonts w:ascii="Arial" w:hAnsi="Arial" w:cs="Arial"/>
+                <w:b/>
+                <w:bCs/>
+                <w:sz w:val="20"/>
+                <w:szCs w:val="20"/>
+              </w:rPr>
+              <w:t>Legal</w:t>
+            </w:r>
+          </w:p>
+        </w:tc>
+        <w:tc>
+          <w:tcPr>
+            <w:tcW w:w="1641" w:type="dxa"/>
+            <w:tcBorders>
+              <w:top w:val="single" w:sz="6" w:space="0" w:color="000000"/>
+              <w:left w:val="single" w:sz="6" w:space="0" w:color="000000"/>
+              <w:bottom w:val="single" w:sz="6" w:space="0" w:color="000000"/>
+              <w:right w:val="single" w:sz="6" w:space="0" w:color="000000"/>
+            </w:tcBorders>
+            <w:tcMar>
+              <w:top w:w="60" w:type="dxa"/>
+              <w:left w:w="60" w:type="dxa"/>
+              <w:bottom w:w="60" w:type="dxa"/>
+              <w:right w:w="60" w:type="dxa"/>
+            </w:tcMar>
+            <w:hideMark/>
+          </w:tcPr>
+          <w:p>
+            <w:pPr>
+              <w:rPr>
+                <w:rFonts w:ascii="Arial" w:hAnsi="Arial" w:cs="Arial"/>
+                <w:sz w:val="20"/>
+                <w:szCs w:val="20"/>
+              </w:rPr>
+            </w:pPr>
+            <w:r>
+              <w:rPr>
+                <w:rFonts w:ascii="Arial" w:hAnsi="Arial" w:cs="Arial"/>
+                <w:sz w:val="20"/>
+                <w:szCs w:val="20"/>
+              </w:rPr>
+              <w:t>13.38</w:t>
+            </w:r>
+          </w:p>
+        </w:tc>
+        <w:tc>
+          <w:tcPr>
+            <w:tcW w:w="732" w:type="dxa"/>
+            <w:tcBorders>
+              <w:top w:val="single" w:sz="6" w:space="0" w:color="000000"/>
+              <w:left w:val="single" w:sz="6" w:space="0" w:color="000000"/>
+              <w:bottom w:val="single" w:sz="6" w:space="0" w:color="000000"/>
+              <w:right w:val="single" w:sz="6" w:space="0" w:color="000000"/>
+            </w:tcBorders>
+            <w:tcMar>
+              <w:top w:w="60" w:type="dxa"/>
+              <w:left w:w="60" w:type="dxa"/>
+              <w:bottom w:w="60" w:type="dxa"/>
+              <w:right w:w="60" w:type="dxa"/>
+            </w:tcMar>
+            <w:hideMark/>
+          </w:tcPr>
+          <w:p>
+            <w:pPr>
+              <w:rPr>
+                <w:rFonts w:ascii="Arial" w:hAnsi="Arial" w:cs="Arial"/>
+                <w:sz w:val="20"/>
+                <w:szCs w:val="20"/>
+              </w:rPr>
+            </w:pPr>
+            <w:r>
+              <w:rPr>
+                <w:rFonts w:ascii="Arial" w:hAnsi="Arial" w:cs="Arial"/>
+                <w:sz w:val="20"/>
+                <w:szCs w:val="20"/>
+              </w:rPr>
+              <w:t>9.0</w:t>
+            </w:r>
+          </w:p>
+        </w:tc>
+        <w:tc>
+          <w:tcPr>
+            <w:tcW w:w="732" w:type="dxa"/>
+            <w:tcBorders>
+              <w:top w:val="single" w:sz="6" w:space="0" w:color="000000"/>
+              <w:left w:val="single" w:sz="6" w:space="0" w:color="000000"/>
+              <w:bottom w:val="single" w:sz="6" w:space="0" w:color="000000"/>
+              <w:right w:val="single" w:sz="6" w:space="0" w:color="000000"/>
+            </w:tcBorders>
+            <w:tcMar>
+              <w:top w:w="60" w:type="dxa"/>
+              <w:left w:w="60" w:type="dxa"/>
+              <w:bottom w:w="60" w:type="dxa"/>
+              <w:right w:w="60" w:type="dxa"/>
+            </w:tcMar>
+            <w:hideMark/>
+          </w:tcPr>
+          <w:p>
+            <w:pPr>
+              <w:rPr>
+                <w:rFonts w:ascii="Arial" w:hAnsi="Arial" w:cs="Arial"/>
+                <w:sz w:val="20"/>
+                <w:szCs w:val="20"/>
+              </w:rPr>
+            </w:pPr>
+            <w:r>
+              <w:rPr>
+                <w:rFonts w:ascii="Arial" w:hAnsi="Arial" w:cs="Arial"/>
+                <w:sz w:val="20"/>
+                <w:szCs w:val="20"/>
+              </w:rPr>
+              <w:t>9.27</w:t>
+            </w:r>
+          </w:p>
+        </w:tc>
+        <w:tc>
+          <w:tcPr>
+            <w:tcW w:w="2457" w:type="dxa"/>
+            <w:tcBorders>
+              <w:top w:val="single" w:sz="6" w:space="0" w:color="000000"/>
+              <w:left w:val="single" w:sz="6" w:space="0" w:color="000000"/>
+              <w:bottom w:val="single" w:sz="6" w:space="0" w:color="000000"/>
+              <w:right w:val="single" w:sz="6" w:space="0" w:color="000000"/>
+            </w:tcBorders>
+            <w:tcMar>
+              <w:top w:w="60" w:type="dxa"/>
+              <w:left w:w="60" w:type="dxa"/>
+              <w:bottom w:w="60" w:type="dxa"/>
+              <w:right w:w="60" w:type="dxa"/>
+            </w:tcMar>
+            <w:hideMark/>
+          </w:tcPr>
+          <w:p>
+            <w:pPr>
+              <w:rPr>
+                <w:rFonts w:ascii="Arial" w:hAnsi="Arial" w:cs="Arial"/>
+                <w:sz w:val="20"/>
+                <w:szCs w:val="20"/>
+              </w:rPr>
+            </w:pPr>
+            <w:r>
+              <w:rPr>
+                <w:rFonts w:ascii="Arial" w:hAnsi="Arial" w:cs="Arial"/>
+                <w:sz w:val="20"/>
+                <w:szCs w:val="20"/>
+              </w:rPr>
+              <w:t>0.3</w:t>
+            </w:r>
+          </w:p>
+        </w:tc>
+        <w:tc>
+          <w:tcPr>
+            <w:tcW w:w="1496" w:type="dxa"/>
+            <w:tcBorders>
+              <w:top w:val="single" w:sz="6" w:space="0" w:color="000000"/>
+              <w:left w:val="single" w:sz="6" w:space="0" w:color="000000"/>
+              <w:bottom w:val="single" w:sz="6" w:space="0" w:color="000000"/>
+              <w:right w:val="single" w:sz="6" w:space="0" w:color="000000"/>
+            </w:tcBorders>
+            <w:tcMar>
+              <w:top w:w="60" w:type="dxa"/>
+              <w:left w:w="60" w:type="dxa"/>
+              <w:bottom w:w="60" w:type="dxa"/>
+              <w:right w:w="60" w:type="dxa"/>
+            </w:tcMar>
+            <w:hideMark/>
+          </w:tcPr>
+          <w:p>
+            <w:pPr>
+              <w:rPr>
+                <w:rFonts w:ascii="Arial" w:hAnsi="Arial" w:cs="Arial"/>
+                <w:sz w:val="20"/>
+                <w:szCs w:val="20"/>
+              </w:rPr>
+            </w:pPr>
+            <w:r>
+              <w:rPr>
+                <w:rFonts w:ascii="Arial" w:hAnsi="Arial" w:cs="Arial"/>
+                <w:sz w:val="20"/>
+                <w:szCs w:val="20"/>
+              </w:rPr>
+              <w:t>-6.36</w:t>
+            </w:r>
+          </w:p>
+        </w:tc>
+        <w:tc>
+          <w:tcPr>
+            <w:tcW w:w="1051" w:type="dxa"/>
+            <w:tcBorders>
+              <w:top w:val="single" w:sz="6" w:space="0" w:color="000000"/>
+              <w:left w:val="single" w:sz="6" w:space="0" w:color="000000"/>
+              <w:bottom w:val="single" w:sz="6" w:space="0" w:color="000000"/>
+              <w:right w:val="single" w:sz="6" w:space="0" w:color="000000"/>
+            </w:tcBorders>
+            <w:tcMar>
+              <w:top w:w="60" w:type="dxa"/>
+              <w:left w:w="60" w:type="dxa"/>
+              <w:bottom w:w="60" w:type="dxa"/>
+              <w:right w:w="60" w:type="dxa"/>
+            </w:tcMar>
+            <w:hideMark/>
+          </w:tcPr>
+          <w:p>
+            <w:pPr>
+              <w:rPr>
+                <w:rFonts w:ascii="Arial" w:hAnsi="Arial" w:cs="Arial"/>
+                <w:sz w:val="20"/>
+                <w:szCs w:val="20"/>
+              </w:rPr>
+            </w:pPr>
+            <w:r>
+              <w:rPr>
+                <w:rFonts w:ascii="Arial" w:hAnsi="Arial" w:cs="Arial"/>
+                <w:sz w:val="20"/>
+                <w:szCs w:val="20"/>
+              </w:rPr>
+              <w:t>-140.22</w:t>
+            </w:r>
+          </w:p>
+        </w:tc>
+      </w:tr>
+      <w:tr>
+        <w:trPr>
+          <w:trHeight w:val="148"/>
+        </w:trPr>
+        <w:tc>
+          <w:tcPr>
+            <w:tcW w:w="1704" w:type="dxa"/>
+            <w:tcBorders>
+              <w:top w:val="single" w:sz="6" w:space="0" w:color="000000"/>
+              <w:left w:val="single" w:sz="6" w:space="0" w:color="000000"/>
+              <w:bottom w:val="single" w:sz="6" w:space="0" w:color="000000"/>
+              <w:right w:val="single" w:sz="6" w:space="0" w:color="000000"/>
+            </w:tcBorders>
+            <w:shd w:val="clear" w:color="auto" w:fill="D4D4D4"/>
+            <w:tcMar>
+              <w:top w:w="60" w:type="dxa"/>
+              <w:left w:w="60" w:type="dxa"/>
+              <w:bottom w:w="60" w:type="dxa"/>
+              <w:right w:w="60" w:type="dxa"/>
+            </w:tcMar>
+            <w:hideMark/>
+          </w:tcPr>
+          <w:p>
+            <w:pPr>
+              <w:rPr>
+                <w:rFonts w:ascii="Arial" w:hAnsi="Arial" w:cs="Arial"/>
+                <w:b/>
+                <w:bCs/>
+                <w:sz w:val="20"/>
+                <w:szCs w:val="20"/>
+              </w:rPr>
+            </w:pPr>
+            <w:r>
+              <w:rPr>
+                <w:rFonts w:ascii="Arial" w:hAnsi="Arial" w:cs="Arial"/>
+                <w:b/>
+                <w:bCs/>
+                <w:sz w:val="20"/>
+                <w:szCs w:val="20"/>
+              </w:rPr>
+              <w:t>Indigenous</w:t>
+            </w:r>
+          </w:p>
+        </w:tc>
+        <w:tc>
+          <w:tcPr>
+            <w:tcW w:w="1641" w:type="dxa"/>
+            <w:tcBorders>
+              <w:top w:val="single" w:sz="6" w:space="0" w:color="000000"/>
+              <w:left w:val="single" w:sz="6" w:space="0" w:color="000000"/>
+              <w:bottom w:val="single" w:sz="6" w:space="0" w:color="000000"/>
+              <w:right w:val="single" w:sz="6" w:space="0" w:color="000000"/>
+            </w:tcBorders>
+            <w:tcMar>
+              <w:top w:w="60" w:type="dxa"/>
+              <w:left w:w="60" w:type="dxa"/>
+              <w:bottom w:w="60" w:type="dxa"/>
+              <w:right w:w="60" w:type="dxa"/>
+            </w:tcMar>
+            <w:hideMark/>
+          </w:tcPr>
+          <w:p>
+            <w:pPr>
+              <w:rPr>
+                <w:rFonts w:ascii="Arial" w:hAnsi="Arial" w:cs="Arial"/>
+                <w:sz w:val="20"/>
+                <w:szCs w:val="20"/>
+              </w:rPr>
+            </w:pPr>
+            <w:r>
+              <w:rPr>
+                <w:rFonts w:ascii="Arial" w:hAnsi="Arial" w:cs="Arial"/>
+                <w:sz w:val="20"/>
+                <w:szCs w:val="20"/>
+              </w:rPr>
+              <w:t>13.74</w:t>
+            </w:r>
+          </w:p>
+        </w:tc>
+        <w:tc>
+          <w:tcPr>
+            <w:tcW w:w="732" w:type="dxa"/>
+            <w:tcBorders>
+              <w:top w:val="single" w:sz="6" w:space="0" w:color="000000"/>
+              <w:left w:val="single" w:sz="6" w:space="0" w:color="000000"/>
+              <w:bottom w:val="single" w:sz="6" w:space="0" w:color="000000"/>
+              <w:right w:val="single" w:sz="6" w:space="0" w:color="000000"/>
+            </w:tcBorders>
+            <w:tcMar>
+              <w:top w:w="60" w:type="dxa"/>
+              <w:left w:w="60" w:type="dxa"/>
+              <w:bottom w:w="60" w:type="dxa"/>
+              <w:right w:w="60" w:type="dxa"/>
+            </w:tcMar>
+            <w:hideMark/>
+          </w:tcPr>
+          <w:p>
+            <w:pPr>
+              <w:rPr>
+                <w:rFonts w:ascii="Arial" w:hAnsi="Arial" w:cs="Arial"/>
+                <w:sz w:val="20"/>
+                <w:szCs w:val="20"/>
+              </w:rPr>
+            </w:pPr>
+            <w:r>
+              <w:rPr>
+                <w:rFonts w:ascii="Arial" w:hAnsi="Arial" w:cs="Arial"/>
+                <w:sz w:val="20"/>
+                <w:szCs w:val="20"/>
+              </w:rPr>
+              <w:t>9.78</w:t>
+            </w:r>
+          </w:p>
+        </w:tc>
+        <w:tc>
+          <w:tcPr>
+            <w:tcW w:w="732" w:type="dxa"/>
+            <w:tcBorders>
+              <w:top w:val="single" w:sz="6" w:space="0" w:color="000000"/>
+              <w:left w:val="single" w:sz="6" w:space="0" w:color="000000"/>
+              <w:bottom w:val="single" w:sz="6" w:space="0" w:color="000000"/>
+              <w:right w:val="single" w:sz="6" w:space="0" w:color="000000"/>
+            </w:tcBorders>
+            <w:tcMar>
+              <w:top w:w="60" w:type="dxa"/>
+              <w:left w:w="60" w:type="dxa"/>
+              <w:bottom w:w="60" w:type="dxa"/>
+              <w:right w:w="60" w:type="dxa"/>
+            </w:tcMar>
+            <w:hideMark/>
+          </w:tcPr>
+          <w:p>
+            <w:pPr>
+              <w:rPr>
+                <w:rFonts w:ascii="Arial" w:hAnsi="Arial" w:cs="Arial"/>
+                <w:sz w:val="20"/>
+                <w:szCs w:val="20"/>
+              </w:rPr>
+            </w:pPr>
+            <w:r>
+              <w:rPr>
+                <w:rFonts w:ascii="Arial" w:hAnsi="Arial" w:cs="Arial"/>
+                <w:sz w:val="20"/>
+                <w:szCs w:val="20"/>
+              </w:rPr>
+              <w:t>9.64</w:t>
+            </w:r>
+          </w:p>
+        </w:tc>
+        <w:tc>
+          <w:tcPr>
+            <w:tcW w:w="2457" w:type="dxa"/>
+            <w:tcBorders>
+              <w:top w:val="single" w:sz="6" w:space="0" w:color="000000"/>
+              <w:left w:val="single" w:sz="6" w:space="0" w:color="000000"/>
+              <w:bottom w:val="single" w:sz="6" w:space="0" w:color="000000"/>
+              <w:right w:val="single" w:sz="6" w:space="0" w:color="000000"/>
+            </w:tcBorders>
+            <w:tcMar>
+              <w:top w:w="60" w:type="dxa"/>
+              <w:left w:w="60" w:type="dxa"/>
+              <w:bottom w:w="60" w:type="dxa"/>
+              <w:right w:w="60" w:type="dxa"/>
+            </w:tcMar>
+            <w:hideMark/>
+          </w:tcPr>
+          <w:p>
+            <w:pPr>
+              <w:rPr>
+                <w:rFonts w:ascii="Arial" w:hAnsi="Arial" w:cs="Arial"/>
+                <w:sz w:val="20"/>
+                <w:szCs w:val="20"/>
+              </w:rPr>
+            </w:pPr>
+            <w:r>
+              <w:rPr>
+                <w:rFonts w:ascii="Arial" w:hAnsi="Arial" w:cs="Arial"/>
+                <w:sz w:val="20"/>
+                <w:szCs w:val="20"/>
+              </w:rPr>
+              <w:t>4.2</w:t>
+            </w:r>
+          </w:p>
+        </w:tc>
+        <w:tc>
+          <w:tcPr>
+            <w:tcW w:w="1496" w:type="dxa"/>
+            <w:tcBorders>
+              <w:top w:val="single" w:sz="6" w:space="0" w:color="000000"/>
+              <w:left w:val="single" w:sz="6" w:space="0" w:color="000000"/>
+              <w:bottom w:val="single" w:sz="6" w:space="0" w:color="000000"/>
+              <w:right w:val="single" w:sz="6" w:space="0" w:color="000000"/>
+            </w:tcBorders>
+            <w:tcMar>
+              <w:top w:w="60" w:type="dxa"/>
+              <w:left w:w="60" w:type="dxa"/>
+              <w:bottom w:w="60" w:type="dxa"/>
+              <w:right w:w="60" w:type="dxa"/>
+            </w:tcMar>
+            <w:hideMark/>
+          </w:tcPr>
+          <w:p>
+            <w:pPr>
+              <w:rPr>
+                <w:rFonts w:ascii="Arial" w:hAnsi="Arial" w:cs="Arial"/>
+                <w:sz w:val="20"/>
+                <w:szCs w:val="20"/>
+              </w:rPr>
+            </w:pPr>
+            <w:r>
+              <w:rPr>
+                <w:rFonts w:ascii="Arial" w:hAnsi="Arial" w:cs="Arial"/>
+                <w:sz w:val="20"/>
+                <w:szCs w:val="20"/>
+              </w:rPr>
+              <w:t>0.0</w:t>
+            </w:r>
+          </w:p>
+        </w:tc>
+        <w:tc>
+          <w:tcPr>
+            <w:tcW w:w="1051" w:type="dxa"/>
+            <w:tcBorders>
+              <w:top w:val="single" w:sz="6" w:space="0" w:color="000000"/>
+              <w:left w:val="single" w:sz="6" w:space="0" w:color="000000"/>
+              <w:bottom w:val="single" w:sz="6" w:space="0" w:color="000000"/>
+              <w:right w:val="single" w:sz="6" w:space="0" w:color="000000"/>
+            </w:tcBorders>
+            <w:tcMar>
+              <w:top w:w="60" w:type="dxa"/>
+              <w:left w:w="60" w:type="dxa"/>
+              <w:bottom w:w="60" w:type="dxa"/>
+              <w:right w:w="60" w:type="dxa"/>
+            </w:tcMar>
+            <w:hideMark/>
+          </w:tcPr>
+          <w:p>
+            <w:pPr>
+              <w:rPr>
+                <w:rFonts w:ascii="Arial" w:hAnsi="Arial" w:cs="Arial"/>
+                <w:sz w:val="20"/>
+                <w:szCs w:val="20"/>
+              </w:rPr>
+            </w:pPr>
+            <w:r>
+              <w:rPr>
+                <w:rFonts w:ascii="Arial" w:hAnsi="Arial" w:cs="Arial"/>
+                <w:sz w:val="20"/>
+                <w:szCs w:val="20"/>
+              </w:rPr>
+              <w:t>-133.49</w:t>
+            </w:r>
+          </w:p>
+        </w:tc>
+      </w:tr>
+      <w:tr>
+        <w:trPr>
+          <w:trHeight w:val="148"/>
+        </w:trPr>
+        <w:tc>
+          <w:tcPr>
+            <w:tcW w:w="1704" w:type="dxa"/>
+            <w:tcBorders>
+              <w:top w:val="single" w:sz="6" w:space="0" w:color="000000"/>
+              <w:left w:val="single" w:sz="6" w:space="0" w:color="000000"/>
+              <w:bottom w:val="single" w:sz="6" w:space="0" w:color="000000"/>
+              <w:right w:val="single" w:sz="6" w:space="0" w:color="000000"/>
+            </w:tcBorders>
+            <w:shd w:val="clear" w:color="auto" w:fill="D4D4D4"/>
+            <w:tcMar>
+              <w:top w:w="60" w:type="dxa"/>
+              <w:left w:w="60" w:type="dxa"/>
+              <w:bottom w:w="60" w:type="dxa"/>
+              <w:right w:w="60" w:type="dxa"/>
+            </w:tcMar>
+            <w:hideMark/>
+          </w:tcPr>
+          <w:p>
+            <w:pPr>
+              <w:rPr>
+                <w:rFonts w:ascii="Arial" w:hAnsi="Arial" w:cs="Arial"/>
+                <w:b/>
+                <w:bCs/>
+                <w:sz w:val="20"/>
+                <w:szCs w:val="20"/>
+              </w:rPr>
+            </w:pPr>
+            <w:r>
+              <w:rPr>
+                <w:rFonts w:ascii="Arial" w:hAnsi="Arial" w:cs="Arial"/>
+                <w:b/>
+                <w:bCs/>
+                <w:sz w:val="20"/>
+                <w:szCs w:val="20"/>
+              </w:rPr>
+              <w:t>Overall</w:t>
+            </w:r>
+          </w:p>
+        </w:tc>
+        <w:tc>
+          <w:tcPr>
+            <w:tcW w:w="1641" w:type="dxa"/>
+            <w:tcBorders>
+              <w:top w:val="single" w:sz="6" w:space="0" w:color="000000"/>
+              <w:left w:val="single" w:sz="6" w:space="0" w:color="000000"/>
+              <w:bottom w:val="single" w:sz="6" w:space="0" w:color="000000"/>
+              <w:right w:val="single" w:sz="6" w:space="0" w:color="000000"/>
+            </w:tcBorders>
+            <w:tcMar>
+              <w:top w:w="60" w:type="dxa"/>
+              <w:left w:w="60" w:type="dxa"/>
+              <w:bottom w:w="60" w:type="dxa"/>
+              <w:right w:w="60" w:type="dxa"/>
+            </w:tcMar>
+            <w:hideMark/>
+          </w:tcPr>
+          <w:p>
+            <w:pPr>
+              <w:rPr>
+                <w:rFonts w:ascii="Arial" w:hAnsi="Arial" w:cs="Arial"/>
+                <w:sz w:val="20"/>
+                <w:szCs w:val="20"/>
+              </w:rPr>
+            </w:pPr>
+            <w:r>
+              <w:rPr>
+                <w:rFonts w:ascii="Arial" w:hAnsi="Arial" w:cs="Arial"/>
+                <w:sz w:val="20"/>
+                <w:szCs w:val="20"/>
+              </w:rPr>
+              <w:t>10.31</w:t>
+            </w:r>
+          </w:p>
+        </w:tc>
+        <w:tc>
+          <w:tcPr>
+            <w:tcW w:w="732" w:type="dxa"/>
+            <w:tcBorders>
+              <w:top w:val="single" w:sz="6" w:space="0" w:color="000000"/>
+              <w:left w:val="single" w:sz="6" w:space="0" w:color="000000"/>
+              <w:bottom w:val="single" w:sz="6" w:space="0" w:color="000000"/>
+              <w:right w:val="single" w:sz="6" w:space="0" w:color="000000"/>
+            </w:tcBorders>
+            <w:tcMar>
+              <w:top w:w="60" w:type="dxa"/>
+              <w:left w:w="60" w:type="dxa"/>
+              <w:bottom w:w="60" w:type="dxa"/>
+              <w:right w:w="60" w:type="dxa"/>
+            </w:tcMar>
+            <w:hideMark/>
+          </w:tcPr>
+          <w:p>
+            <w:pPr>
+              <w:rPr>
+                <w:rFonts w:ascii="Arial" w:hAnsi="Arial" w:cs="Arial"/>
+                <w:sz w:val="20"/>
+                <w:szCs w:val="20"/>
+              </w:rPr>
+            </w:pPr>
+            <w:r>
+              <w:rPr>
+                <w:rFonts w:ascii="Arial" w:hAnsi="Arial" w:cs="Arial"/>
+                <w:sz w:val="20"/>
+                <w:szCs w:val="20"/>
+              </w:rPr>
+              <w:t>6.78</w:t>
+            </w:r>
+          </w:p>
+        </w:tc>
+        <w:tc>
+          <w:tcPr>
+            <w:tcW w:w="732" w:type="dxa"/>
+            <w:tcBorders>
+              <w:top w:val="single" w:sz="6" w:space="0" w:color="000000"/>
+              <w:left w:val="single" w:sz="6" w:space="0" w:color="000000"/>
+              <w:bottom w:val="single" w:sz="6" w:space="0" w:color="000000"/>
+              <w:right w:val="single" w:sz="6" w:space="0" w:color="000000"/>
+            </w:tcBorders>
+            <w:tcMar>
+              <w:top w:w="60" w:type="dxa"/>
+              <w:left w:w="60" w:type="dxa"/>
+              <w:bottom w:w="60" w:type="dxa"/>
+              <w:right w:w="60" w:type="dxa"/>
+            </w:tcMar>
+            <w:hideMark/>
+          </w:tcPr>
+          <w:p>
+            <w:pPr>
+              <w:rPr>
+                <w:rFonts w:ascii="Arial" w:hAnsi="Arial" w:cs="Arial"/>
+                <w:sz w:val="20"/>
+                <w:szCs w:val="20"/>
+              </w:rPr>
+            </w:pPr>
+            <w:r>
+              <w:rPr>
+                <w:rFonts w:ascii="Arial" w:hAnsi="Arial" w:cs="Arial"/>
+                <w:sz w:val="20"/>
+                <w:szCs w:val="20"/>
+              </w:rPr>
+              <w:t>3.82</w:t>
+            </w:r>
+          </w:p>
+        </w:tc>
+        <w:tc>
+          <w:tcPr>
+            <w:tcW w:w="2457" w:type="dxa"/>
+            <w:tcBorders>
+              <w:top w:val="single" w:sz="6" w:space="0" w:color="000000"/>
+              <w:left w:val="single" w:sz="6" w:space="0" w:color="000000"/>
+              <w:bottom w:val="single" w:sz="6" w:space="0" w:color="000000"/>
+              <w:right w:val="single" w:sz="6" w:space="0" w:color="000000"/>
+            </w:tcBorders>
+            <w:tcMar>
+              <w:top w:w="60" w:type="dxa"/>
+              <w:left w:w="60" w:type="dxa"/>
+              <w:bottom w:w="60" w:type="dxa"/>
+              <w:right w:w="60" w:type="dxa"/>
+            </w:tcMar>
+            <w:hideMark/>
+          </w:tcPr>
+          <w:p>
+            <w:pPr>
+              <w:rPr>
+                <w:rFonts w:ascii="Arial" w:hAnsi="Arial" w:cs="Arial"/>
+                <w:sz w:val="20"/>
+                <w:szCs w:val="20"/>
+              </w:rPr>
+            </w:pPr>
+            <w:r>
+              <w:rPr>
+                <w:rFonts w:ascii="Arial" w:hAnsi="Arial" w:cs="Arial"/>
+                <w:sz w:val="20"/>
+                <w:szCs w:val="20"/>
+              </w:rPr>
+              <w:t>-3.03</w:t>
+            </w:r>
+          </w:p>
+        </w:tc>
+        <w:tc>
+          <w:tcPr>
+            <w:tcW w:w="1496" w:type="dxa"/>
+            <w:tcBorders>
+              <w:top w:val="single" w:sz="6" w:space="0" w:color="000000"/>
+              <w:left w:val="single" w:sz="6" w:space="0" w:color="000000"/>
+              <w:bottom w:val="single" w:sz="6" w:space="0" w:color="000000"/>
+              <w:right w:val="single" w:sz="6" w:space="0" w:color="000000"/>
+            </w:tcBorders>
+            <w:tcMar>
+              <w:top w:w="60" w:type="dxa"/>
+              <w:left w:w="60" w:type="dxa"/>
+              <w:bottom w:w="60" w:type="dxa"/>
+              <w:right w:w="60" w:type="dxa"/>
+            </w:tcMar>
+            <w:hideMark/>
+          </w:tcPr>
+          <w:p>
+            <w:pPr>
+              <w:rPr>
+                <w:rFonts w:ascii="Arial" w:hAnsi="Arial" w:cs="Arial"/>
+                <w:sz w:val="20"/>
+                <w:szCs w:val="20"/>
+              </w:rPr>
+            </w:pPr>
+            <w:r>
+              <w:rPr>
+                <w:rFonts w:ascii="Arial" w:hAnsi="Arial" w:cs="Arial"/>
+                <w:sz w:val="20"/>
+                <w:szCs w:val="20"/>
+              </w:rPr>
+              <w:t>-46.57</w:t>
+            </w:r>
+          </w:p>
+        </w:tc>
+        <w:tc>
+          <w:tcPr>
+            <w:tcW w:w="1051" w:type="dxa"/>
+            <w:tcBorders>
+              <w:top w:val="single" w:sz="6" w:space="0" w:color="000000"/>
+              <w:left w:val="single" w:sz="6" w:space="0" w:color="000000"/>
+              <w:bottom w:val="single" w:sz="6" w:space="0" w:color="000000"/>
+              <w:right w:val="single" w:sz="6" w:space="0" w:color="000000"/>
+            </w:tcBorders>
+            <w:tcMar>
+              <w:top w:w="60" w:type="dxa"/>
+              <w:left w:w="60" w:type="dxa"/>
+              <w:bottom w:w="60" w:type="dxa"/>
+              <w:right w:w="60" w:type="dxa"/>
+            </w:tcMar>
+            <w:hideMark/>
+          </w:tcPr>
+          <w:p>
+            <w:pPr>
+              <w:rPr>
+                <w:rFonts w:ascii="Arial" w:hAnsi="Arial" w:cs="Arial"/>
+                <w:sz w:val="20"/>
+                <w:szCs w:val="20"/>
+              </w:rPr>
+            </w:pPr>
+            <w:r>
+              <w:rPr>
+                <w:rFonts w:ascii="Arial" w:hAnsi="Arial" w:cs="Arial"/>
+                <w:sz w:val="20"/>
+                <w:szCs w:val="20"/>
+              </w:rPr>
+              <w:t>-139.15</w:t>
+            </w:r>
+          </w:p>
+        </w:tc>
+      </w:tr>
+    </w:tbl>
+    <w:p>
+      <w:pPr>
+        <w:rPr>
+          <w:rFonts w:ascii="Arial" w:hAnsi="Arial" w:cs="Arial"/>
+          <w:b/>
+          <w:bCs/>
+          <w:sz w:val="20"/>
+          <w:szCs w:val="20"/>
+        </w:rPr>
+      </w:pPr>
+    </w:p>
+    <w:p>
+      <w:pPr>
+        <w:rPr>
+          <w:rFonts w:ascii="Arial" w:hAnsi="Arial" w:cs="Arial"/>
+          <w:b/>
+          <w:bCs/>
+          <w:sz w:val="20"/>
+          <w:szCs w:val="20"/>
+        </w:rPr>
+      </w:pPr>
+    </w:p>
+    <w:p>
+      <w:pPr>
+        <w:rPr>
+          <w:rFonts w:ascii="Arial" w:hAnsi="Arial" w:cs="Arial"/>
+          <w:sz w:val="20"/>
+          <w:szCs w:val="20"/>
+        </w:rPr>
+      </w:pPr>
+    </w:p>
+    <w:p>
+      <w:pPr>
+        <w:rPr>
+          <w:rFonts w:ascii="Arial" w:hAnsi="Arial" w:cs="Arial"/>
+          <w:b/>
+          <w:bCs/>
+          <w:sz w:val="20"/>
+          <w:szCs w:val="20"/>
+        </w:rPr>
+      </w:pPr>
+    </w:p>
+    <w:p>
+      <w:pPr>
+        <w:rPr>
+          <w:rFonts w:ascii="Arial" w:hAnsi="Arial" w:cs="Arial"/>
+          <w:b/>
+          <w:bCs/>
+          <w:sz w:val="20"/>
+          <w:szCs w:val="20"/>
+        </w:rPr>
+      </w:pPr>
+    </w:p>
+    <w:p>
+      <w:pPr>
+        <w:rPr>
+          <w:rFonts w:ascii="Arial" w:hAnsi="Arial" w:cs="Arial"/>
+          <w:b/>
+          <w:bCs/>
+          <w:sz w:val="20"/>
+          <w:szCs w:val="20"/>
+        </w:rPr>
+      </w:pPr>
+      <w:r>
+        <w:rPr>
+          <w:rFonts w:ascii="Arial" w:hAnsi="Arial" w:cs="Arial"/>
+          <w:b/>
+          <w:bCs/>
+          <w:sz w:val="20"/>
+          <w:szCs w:val="20"/>
+        </w:rPr>
+        <w:t>Wikipedia</w:t>
+      </w:r>
+    </w:p>
+    <w:p>
+      <w:pPr>
+        <w:rPr>
+          <w:rFonts w:ascii="Arial" w:hAnsi="Arial" w:cs="Arial"/>
+          <w:b/>
+          <w:bCs/>
+          <w:sz w:val="20"/>
+          <w:szCs w:val="20"/>
+        </w:rPr>
+      </w:pPr>
+    </w:p>
+    <w:tbl>
+      <w:tblPr>
+        <w:tblW w:w="9780" w:type="dxa"/>
+        <w:tblCellMar>
+          <w:left w:w="0" w:type="dxa"/>
+          <w:right w:w="0" w:type="dxa"/>
+        </w:tblCellMar>
+        <w:tblLook w:val="04A0" w:firstRow="1" w:lastRow="0" w:firstColumn="1" w:lastColumn="0" w:noHBand="0" w:noVBand="1"/>
+      </w:tblPr>
+      <w:tblGrid>
+        <w:gridCol w:w="1552"/>
+        <w:gridCol w:w="1665"/>
+        <w:gridCol w:w="743"/>
+        <w:gridCol w:w="1518"/>
+        <w:gridCol w:w="743"/>
+        <w:gridCol w:w="2493"/>
+        <w:gridCol w:w="1066"/>
+      </w:tblGrid>
+      <w:tr>
+        <w:trPr>
+          <w:trHeight w:val="158"/>
+        </w:trPr>
+        <w:tc>
+          <w:tcPr>
+            <w:tcW w:w="1552" w:type="dxa"/>
+            <w:tcBorders>
+              <w:top w:val="single" w:sz="6" w:space="0" w:color="000000"/>
+              <w:left w:val="single" w:sz="6" w:space="0" w:color="000000"/>
+              <w:bottom w:val="single" w:sz="6" w:space="0" w:color="000000"/>
+              <w:right w:val="single" w:sz="6" w:space="0" w:color="000000"/>
+            </w:tcBorders>
+            <w:shd w:val="clear" w:color="auto" w:fill="B0B3B2"/>
+            <w:tcMar>
+              <w:top w:w="60" w:type="dxa"/>
+              <w:left w:w="60" w:type="dxa"/>
+              <w:bottom w:w="60" w:type="dxa"/>
+              <w:right w:w="60" w:type="dxa"/>
+            </w:tcMar>
+            <w:hideMark/>
+          </w:tcPr>
+          <w:p>
+            <w:pPr>
+              <w:rPr>
+                <w:rFonts w:ascii="Arial" w:hAnsi="Arial" w:cs="Arial"/>
+                <w:b/>
+                <w:bCs/>
+                <w:sz w:val="20"/>
+                <w:szCs w:val="20"/>
+              </w:rPr>
+            </w:pPr>
+          </w:p>
+        </w:tc>
+        <w:tc>
+          <w:tcPr>
+            <w:tcW w:w="1665" w:type="dxa"/>
+            <w:tcBorders>
+              <w:top w:val="single" w:sz="6" w:space="0" w:color="000000"/>
+              <w:left w:val="single" w:sz="6" w:space="0" w:color="000000"/>
+              <w:bottom w:val="single" w:sz="6" w:space="0" w:color="000000"/>
+              <w:right w:val="single" w:sz="6" w:space="0" w:color="000000"/>
+            </w:tcBorders>
+            <w:shd w:val="clear" w:color="auto" w:fill="B0B3B2"/>
+            <w:tcMar>
+              <w:top w:w="60" w:type="dxa"/>
+              <w:left w:w="60" w:type="dxa"/>
+              <w:bottom w:w="60" w:type="dxa"/>
+              <w:right w:w="60" w:type="dxa"/>
+            </w:tcMar>
+            <w:hideMark/>
+          </w:tcPr>
+          <w:p>
+            <w:pPr>
+              <w:rPr>
+                <w:rFonts w:ascii="Arial" w:hAnsi="Arial" w:cs="Arial"/>
+                <w:b/>
+                <w:bCs/>
+                <w:sz w:val="20"/>
+                <w:szCs w:val="20"/>
+              </w:rPr>
+            </w:pPr>
+            <w:proofErr w:type="spellStart"/>
+            <w:r>
+              <w:rPr>
+                <w:rFonts w:ascii="Arial" w:hAnsi="Arial" w:cs="Arial"/>
+                <w:b/>
+                <w:bCs/>
+                <w:sz w:val="20"/>
+                <w:szCs w:val="20"/>
+              </w:rPr>
+              <w:t>mintshrink</w:t>
+            </w:r>
+            <w:proofErr w:type="spellEnd"/>
+          </w:p>
+        </w:tc>
+        <w:tc>
+          <w:tcPr>
+            <w:tcW w:w="743" w:type="dxa"/>
+            <w:tcBorders>
+              <w:top w:val="single" w:sz="6" w:space="0" w:color="000000"/>
+              <w:left w:val="single" w:sz="6" w:space="0" w:color="000000"/>
+              <w:bottom w:val="single" w:sz="6" w:space="0" w:color="000000"/>
+              <w:right w:val="single" w:sz="6" w:space="0" w:color="000000"/>
+            </w:tcBorders>
+            <w:shd w:val="clear" w:color="auto" w:fill="B0B3B2"/>
+            <w:tcMar>
+              <w:top w:w="60" w:type="dxa"/>
+              <w:left w:w="60" w:type="dxa"/>
+              <w:bottom w:w="60" w:type="dxa"/>
+              <w:right w:w="60" w:type="dxa"/>
+            </w:tcMar>
+            <w:hideMark/>
+          </w:tcPr>
+          <w:p>
+            <w:pPr>
+              <w:rPr>
+                <w:rFonts w:ascii="Arial" w:hAnsi="Arial" w:cs="Arial"/>
+                <w:b/>
+                <w:bCs/>
+                <w:sz w:val="20"/>
+                <w:szCs w:val="20"/>
+              </w:rPr>
+            </w:pPr>
+            <w:proofErr w:type="spellStart"/>
+            <w:r>
+              <w:rPr>
+                <w:rFonts w:ascii="Arial" w:hAnsi="Arial" w:cs="Arial"/>
+                <w:b/>
+                <w:bCs/>
+                <w:sz w:val="20"/>
+                <w:szCs w:val="20"/>
+              </w:rPr>
+              <w:t>wls</w:t>
+            </w:r>
+            <w:proofErr w:type="spellEnd"/>
+          </w:p>
+        </w:tc>
+        <w:tc>
+          <w:tcPr>
+            <w:tcW w:w="1518" w:type="dxa"/>
+            <w:tcBorders>
+              <w:top w:val="single" w:sz="6" w:space="0" w:color="000000"/>
+              <w:left w:val="single" w:sz="6" w:space="0" w:color="000000"/>
+              <w:bottom w:val="single" w:sz="6" w:space="0" w:color="000000"/>
+              <w:right w:val="single" w:sz="6" w:space="0" w:color="000000"/>
+            </w:tcBorders>
+            <w:shd w:val="clear" w:color="auto" w:fill="B0B3B2"/>
+            <w:tcMar>
+              <w:top w:w="60" w:type="dxa"/>
+              <w:left w:w="60" w:type="dxa"/>
+              <w:bottom w:w="60" w:type="dxa"/>
+              <w:right w:w="60" w:type="dxa"/>
+            </w:tcMar>
+            <w:hideMark/>
+          </w:tcPr>
+          <w:p>
+            <w:pPr>
+              <w:rPr>
+                <w:rFonts w:ascii="Arial" w:hAnsi="Arial" w:cs="Arial"/>
+                <w:b/>
+                <w:bCs/>
+                <w:sz w:val="20"/>
+                <w:szCs w:val="20"/>
+              </w:rPr>
+            </w:pPr>
+            <w:proofErr w:type="spellStart"/>
+            <w:r>
+              <w:rPr>
+                <w:rFonts w:ascii="Arial" w:hAnsi="Arial" w:cs="Arial"/>
+                <w:b/>
+                <w:bCs/>
+                <w:sz w:val="20"/>
+                <w:szCs w:val="20"/>
+              </w:rPr>
+              <w:t>bottomup</w:t>
+            </w:r>
+            <w:proofErr w:type="spellEnd"/>
+          </w:p>
+        </w:tc>
+        <w:tc>
+          <w:tcPr>
+            <w:tcW w:w="743" w:type="dxa"/>
+            <w:tcBorders>
+              <w:top w:val="single" w:sz="6" w:space="0" w:color="000000"/>
+              <w:left w:val="single" w:sz="6" w:space="0" w:color="000000"/>
+              <w:bottom w:val="single" w:sz="6" w:space="0" w:color="000000"/>
+              <w:right w:val="single" w:sz="6" w:space="0" w:color="000000"/>
+            </w:tcBorders>
+            <w:shd w:val="clear" w:color="auto" w:fill="B0B3B2"/>
+            <w:tcMar>
+              <w:top w:w="60" w:type="dxa"/>
+              <w:left w:w="60" w:type="dxa"/>
+              <w:bottom w:w="60" w:type="dxa"/>
+              <w:right w:w="60" w:type="dxa"/>
+            </w:tcMar>
+            <w:hideMark/>
+          </w:tcPr>
+          <w:p>
+            <w:pPr>
+              <w:rPr>
+                <w:rFonts w:ascii="Arial" w:hAnsi="Arial" w:cs="Arial"/>
+                <w:b/>
+                <w:bCs/>
+                <w:sz w:val="20"/>
+                <w:szCs w:val="20"/>
+              </w:rPr>
+            </w:pPr>
+            <w:proofErr w:type="spellStart"/>
+            <w:r>
+              <w:rPr>
+                <w:rFonts w:ascii="Arial" w:hAnsi="Arial" w:cs="Arial"/>
+                <w:b/>
+                <w:bCs/>
+                <w:sz w:val="20"/>
+                <w:szCs w:val="20"/>
+              </w:rPr>
+              <w:t>ols</w:t>
+            </w:r>
+            <w:proofErr w:type="spellEnd"/>
+          </w:p>
+        </w:tc>
+        <w:tc>
+          <w:tcPr>
+            <w:tcW w:w="2493" w:type="dxa"/>
+            <w:tcBorders>
+              <w:top w:val="single" w:sz="6" w:space="0" w:color="000000"/>
+              <w:left w:val="single" w:sz="6" w:space="0" w:color="000000"/>
+              <w:bottom w:val="single" w:sz="6" w:space="0" w:color="000000"/>
+              <w:right w:val="single" w:sz="6" w:space="0" w:color="000000"/>
+            </w:tcBorders>
+            <w:shd w:val="clear" w:color="auto" w:fill="B0B3B2"/>
+            <w:tcMar>
+              <w:top w:w="60" w:type="dxa"/>
+              <w:left w:w="60" w:type="dxa"/>
+              <w:bottom w:w="60" w:type="dxa"/>
+              <w:right w:w="60" w:type="dxa"/>
+            </w:tcMar>
+            <w:hideMark/>
+          </w:tcPr>
+          <w:p>
+            <w:pPr>
+              <w:rPr>
+                <w:rFonts w:ascii="Arial" w:hAnsi="Arial" w:cs="Arial"/>
+                <w:b/>
+                <w:bCs/>
+                <w:sz w:val="20"/>
+                <w:szCs w:val="20"/>
+              </w:rPr>
+            </w:pPr>
+            <w:r>
+              <w:rPr>
+                <w:rFonts w:ascii="Arial" w:hAnsi="Arial" w:cs="Arial"/>
+                <w:b/>
+                <w:bCs/>
+                <w:sz w:val="20"/>
+                <w:szCs w:val="20"/>
+              </w:rPr>
+              <w:t>case1_lambda_1</w:t>
+            </w:r>
+          </w:p>
+        </w:tc>
+        <w:tc>
+          <w:tcPr>
+            <w:tcW w:w="1066" w:type="dxa"/>
+            <w:tcBorders>
+              <w:top w:val="single" w:sz="6" w:space="0" w:color="000000"/>
+              <w:left w:val="single" w:sz="6" w:space="0" w:color="000000"/>
+              <w:bottom w:val="single" w:sz="6" w:space="0" w:color="000000"/>
+              <w:right w:val="single" w:sz="6" w:space="0" w:color="000000"/>
+            </w:tcBorders>
+            <w:shd w:val="clear" w:color="auto" w:fill="B0B3B2"/>
+            <w:tcMar>
+              <w:top w:w="60" w:type="dxa"/>
+              <w:left w:w="60" w:type="dxa"/>
+              <w:bottom w:w="60" w:type="dxa"/>
+              <w:right w:w="60" w:type="dxa"/>
+            </w:tcMar>
+            <w:hideMark/>
+          </w:tcPr>
+          <w:p>
+            <w:pPr>
+              <w:rPr>
+                <w:rFonts w:ascii="Arial" w:hAnsi="Arial" w:cs="Arial"/>
+                <w:b/>
+                <w:bCs/>
+                <w:sz w:val="20"/>
+                <w:szCs w:val="20"/>
+              </w:rPr>
+            </w:pPr>
+            <w:r>
+              <w:rPr>
+                <w:rFonts w:ascii="Arial" w:hAnsi="Arial" w:cs="Arial"/>
+                <w:b/>
+                <w:bCs/>
+                <w:sz w:val="20"/>
+                <w:szCs w:val="20"/>
+              </w:rPr>
+              <w:t>erm</w:t>
+            </w:r>
+          </w:p>
+        </w:tc>
+      </w:tr>
+      <w:tr>
+        <w:trPr>
+          <w:trHeight w:val="172"/>
+        </w:trPr>
+        <w:tc>
+          <w:tcPr>
+            <w:tcW w:w="1552" w:type="dxa"/>
+            <w:tcBorders>
+              <w:top w:val="single" w:sz="6" w:space="0" w:color="000000"/>
+              <w:left w:val="single" w:sz="6" w:space="0" w:color="000000"/>
+              <w:bottom w:val="single" w:sz="6" w:space="0" w:color="000000"/>
+              <w:right w:val="single" w:sz="6" w:space="0" w:color="000000"/>
+            </w:tcBorders>
+            <w:shd w:val="clear" w:color="auto" w:fill="D4D4D4"/>
+            <w:tcMar>
+              <w:top w:w="60" w:type="dxa"/>
+              <w:left w:w="60" w:type="dxa"/>
+              <w:bottom w:w="60" w:type="dxa"/>
+              <w:right w:w="60" w:type="dxa"/>
+            </w:tcMar>
+            <w:hideMark/>
+          </w:tcPr>
+          <w:p>
+            <w:pPr>
+              <w:rPr>
+                <w:rFonts w:ascii="Arial" w:hAnsi="Arial" w:cs="Arial"/>
+                <w:b/>
+                <w:bCs/>
+                <w:sz w:val="20"/>
+                <w:szCs w:val="20"/>
+              </w:rPr>
+            </w:pPr>
+            <w:r>
+              <w:rPr>
+                <w:rFonts w:ascii="Arial" w:hAnsi="Arial" w:cs="Arial"/>
+                <w:b/>
+                <w:bCs/>
+                <w:sz w:val="20"/>
+                <w:szCs w:val="20"/>
+              </w:rPr>
+              <w:t>Total</w:t>
+            </w:r>
+          </w:p>
+        </w:tc>
+        <w:tc>
+          <w:tcPr>
+            <w:tcW w:w="1665" w:type="dxa"/>
+            <w:tcBorders>
+              <w:top w:val="single" w:sz="6" w:space="0" w:color="000000"/>
+              <w:left w:val="single" w:sz="6" w:space="0" w:color="000000"/>
+              <w:bottom w:val="single" w:sz="6" w:space="0" w:color="000000"/>
+              <w:right w:val="single" w:sz="6" w:space="0" w:color="000000"/>
+            </w:tcBorders>
+            <w:tcMar>
+              <w:top w:w="60" w:type="dxa"/>
+              <w:left w:w="60" w:type="dxa"/>
+              <w:bottom w:w="60" w:type="dxa"/>
+              <w:right w:w="60" w:type="dxa"/>
+            </w:tcMar>
+            <w:hideMark/>
+          </w:tcPr>
+          <w:p>
+            <w:pPr>
+              <w:rPr>
+                <w:rFonts w:ascii="Arial" w:hAnsi="Arial" w:cs="Arial"/>
+                <w:sz w:val="20"/>
+                <w:szCs w:val="20"/>
+              </w:rPr>
+            </w:pPr>
+            <w:r>
+              <w:rPr>
+                <w:rFonts w:ascii="Arial" w:hAnsi="Arial" w:cs="Arial"/>
+                <w:sz w:val="20"/>
+                <w:szCs w:val="20"/>
+              </w:rPr>
+              <w:t>0.79</w:t>
+            </w:r>
+          </w:p>
+        </w:tc>
+        <w:tc>
+          <w:tcPr>
+            <w:tcW w:w="743" w:type="dxa"/>
+            <w:tcBorders>
+              <w:top w:val="single" w:sz="6" w:space="0" w:color="000000"/>
+              <w:left w:val="single" w:sz="6" w:space="0" w:color="000000"/>
+              <w:bottom w:val="single" w:sz="6" w:space="0" w:color="000000"/>
+              <w:right w:val="single" w:sz="6" w:space="0" w:color="000000"/>
+            </w:tcBorders>
+            <w:tcMar>
+              <w:top w:w="60" w:type="dxa"/>
+              <w:left w:w="60" w:type="dxa"/>
+              <w:bottom w:w="60" w:type="dxa"/>
+              <w:right w:w="60" w:type="dxa"/>
+            </w:tcMar>
+            <w:hideMark/>
+          </w:tcPr>
+          <w:p>
+            <w:pPr>
+              <w:rPr>
+                <w:rFonts w:ascii="Arial" w:hAnsi="Arial" w:cs="Arial"/>
+                <w:sz w:val="20"/>
+                <w:szCs w:val="20"/>
+              </w:rPr>
+            </w:pPr>
+            <w:r>
+              <w:rPr>
+                <w:rFonts w:ascii="Arial" w:hAnsi="Arial" w:cs="Arial"/>
+                <w:sz w:val="20"/>
+                <w:szCs w:val="20"/>
+              </w:rPr>
+              <w:t>0.36</w:t>
+            </w:r>
+          </w:p>
+        </w:tc>
+        <w:tc>
+          <w:tcPr>
+            <w:tcW w:w="1518" w:type="dxa"/>
+            <w:tcBorders>
+              <w:top w:val="single" w:sz="6" w:space="0" w:color="000000"/>
+              <w:left w:val="single" w:sz="6" w:space="0" w:color="000000"/>
+              <w:bottom w:val="single" w:sz="6" w:space="0" w:color="000000"/>
+              <w:right w:val="single" w:sz="6" w:space="0" w:color="000000"/>
+            </w:tcBorders>
+            <w:tcMar>
+              <w:top w:w="60" w:type="dxa"/>
+              <w:left w:w="60" w:type="dxa"/>
+              <w:bottom w:w="60" w:type="dxa"/>
+              <w:right w:w="60" w:type="dxa"/>
+            </w:tcMar>
+            <w:hideMark/>
+          </w:tcPr>
+          <w:p>
+            <w:pPr>
+              <w:rPr>
+                <w:rFonts w:ascii="Arial" w:hAnsi="Arial" w:cs="Arial"/>
+                <w:sz w:val="20"/>
+                <w:szCs w:val="20"/>
+              </w:rPr>
+            </w:pPr>
+            <w:r>
+              <w:rPr>
+                <w:rFonts w:ascii="Arial" w:hAnsi="Arial" w:cs="Arial"/>
+                <w:sz w:val="20"/>
+                <w:szCs w:val="20"/>
+              </w:rPr>
+              <w:t>-0.42</w:t>
+            </w:r>
+          </w:p>
+        </w:tc>
+        <w:tc>
+          <w:tcPr>
+            <w:tcW w:w="743" w:type="dxa"/>
+            <w:tcBorders>
+              <w:top w:val="single" w:sz="6" w:space="0" w:color="000000"/>
+              <w:left w:val="single" w:sz="6" w:space="0" w:color="000000"/>
+              <w:bottom w:val="single" w:sz="6" w:space="0" w:color="000000"/>
+              <w:right w:val="single" w:sz="6" w:space="0" w:color="000000"/>
+            </w:tcBorders>
+            <w:tcMar>
+              <w:top w:w="60" w:type="dxa"/>
+              <w:left w:w="60" w:type="dxa"/>
+              <w:bottom w:w="60" w:type="dxa"/>
+              <w:right w:w="60" w:type="dxa"/>
+            </w:tcMar>
+            <w:hideMark/>
+          </w:tcPr>
+          <w:p>
+            <w:pPr>
+              <w:rPr>
+                <w:rFonts w:ascii="Arial" w:hAnsi="Arial" w:cs="Arial"/>
+                <w:sz w:val="20"/>
+                <w:szCs w:val="20"/>
+              </w:rPr>
+            </w:pPr>
+            <w:r>
+              <w:rPr>
+                <w:rFonts w:ascii="Arial" w:hAnsi="Arial" w:cs="Arial"/>
+                <w:sz w:val="20"/>
+                <w:szCs w:val="20"/>
+              </w:rPr>
+              <w:t>-1.87</w:t>
+            </w:r>
+          </w:p>
+        </w:tc>
+        <w:tc>
+          <w:tcPr>
+            <w:tcW w:w="2493" w:type="dxa"/>
+            <w:tcBorders>
+              <w:top w:val="single" w:sz="6" w:space="0" w:color="000000"/>
+              <w:left w:val="single" w:sz="6" w:space="0" w:color="000000"/>
+              <w:bottom w:val="single" w:sz="6" w:space="0" w:color="000000"/>
+              <w:right w:val="single" w:sz="6" w:space="0" w:color="000000"/>
+            </w:tcBorders>
+            <w:tcMar>
+              <w:top w:w="60" w:type="dxa"/>
+              <w:left w:w="60" w:type="dxa"/>
+              <w:bottom w:w="60" w:type="dxa"/>
+              <w:right w:w="60" w:type="dxa"/>
+            </w:tcMar>
+            <w:hideMark/>
+          </w:tcPr>
+          <w:p>
+            <w:pPr>
+              <w:rPr>
+                <w:rFonts w:ascii="Arial" w:hAnsi="Arial" w:cs="Arial"/>
+                <w:sz w:val="20"/>
+                <w:szCs w:val="20"/>
+              </w:rPr>
+            </w:pPr>
+            <w:r>
+              <w:rPr>
+                <w:rFonts w:ascii="Arial" w:hAnsi="Arial" w:cs="Arial"/>
+                <w:sz w:val="20"/>
+                <w:szCs w:val="20"/>
+              </w:rPr>
+              <w:t>-10.37</w:t>
+            </w:r>
+          </w:p>
+        </w:tc>
+        <w:tc>
+          <w:tcPr>
+            <w:tcW w:w="1066" w:type="dxa"/>
+            <w:tcBorders>
+              <w:top w:val="single" w:sz="6" w:space="0" w:color="000000"/>
+              <w:left w:val="single" w:sz="6" w:space="0" w:color="000000"/>
+              <w:bottom w:val="single" w:sz="6" w:space="0" w:color="000000"/>
+              <w:right w:val="single" w:sz="6" w:space="0" w:color="000000"/>
+            </w:tcBorders>
+            <w:tcMar>
+              <w:top w:w="60" w:type="dxa"/>
+              <w:left w:w="60" w:type="dxa"/>
+              <w:bottom w:w="60" w:type="dxa"/>
+              <w:right w:w="60" w:type="dxa"/>
+            </w:tcMar>
+            <w:hideMark/>
+          </w:tcPr>
+          <w:p>
+            <w:pPr>
+              <w:rPr>
+                <w:rFonts w:ascii="Arial" w:hAnsi="Arial" w:cs="Arial"/>
+                <w:sz w:val="20"/>
+                <w:szCs w:val="20"/>
+              </w:rPr>
+            </w:pPr>
+            <w:r>
+              <w:rPr>
+                <w:rFonts w:ascii="Arial" w:hAnsi="Arial" w:cs="Arial"/>
+                <w:sz w:val="20"/>
+                <w:szCs w:val="20"/>
+              </w:rPr>
+              <w:t>-693.95</w:t>
+            </w:r>
+          </w:p>
+        </w:tc>
+      </w:tr>
+      <w:tr>
+        <w:trPr>
+          <w:trHeight w:val="158"/>
+        </w:trPr>
+        <w:tc>
+          <w:tcPr>
+            <w:tcW w:w="1552" w:type="dxa"/>
+            <w:tcBorders>
+              <w:top w:val="single" w:sz="6" w:space="0" w:color="000000"/>
+              <w:left w:val="single" w:sz="6" w:space="0" w:color="000000"/>
+              <w:bottom w:val="single" w:sz="6" w:space="0" w:color="000000"/>
+              <w:right w:val="single" w:sz="6" w:space="0" w:color="000000"/>
+            </w:tcBorders>
+            <w:shd w:val="clear" w:color="auto" w:fill="D4D4D4"/>
+            <w:tcMar>
+              <w:top w:w="60" w:type="dxa"/>
+              <w:left w:w="60" w:type="dxa"/>
+              <w:bottom w:w="60" w:type="dxa"/>
+              <w:right w:w="60" w:type="dxa"/>
+            </w:tcMar>
+            <w:hideMark/>
+          </w:tcPr>
+          <w:p>
+            <w:pPr>
+              <w:rPr>
+                <w:rFonts w:ascii="Arial" w:hAnsi="Arial" w:cs="Arial"/>
+                <w:b/>
+                <w:bCs/>
+                <w:sz w:val="20"/>
+                <w:szCs w:val="20"/>
+              </w:rPr>
+            </w:pPr>
+            <w:r>
+              <w:rPr>
+                <w:rFonts w:ascii="Arial" w:hAnsi="Arial" w:cs="Arial"/>
+                <w:b/>
+                <w:bCs/>
+                <w:sz w:val="20"/>
+                <w:szCs w:val="20"/>
+              </w:rPr>
+              <w:t>Access</w:t>
+            </w:r>
+          </w:p>
+        </w:tc>
+        <w:tc>
+          <w:tcPr>
+            <w:tcW w:w="1665" w:type="dxa"/>
+            <w:tcBorders>
+              <w:top w:val="single" w:sz="6" w:space="0" w:color="000000"/>
+              <w:left w:val="single" w:sz="6" w:space="0" w:color="000000"/>
+              <w:bottom w:val="single" w:sz="6" w:space="0" w:color="000000"/>
+              <w:right w:val="single" w:sz="6" w:space="0" w:color="000000"/>
+            </w:tcBorders>
+            <w:tcMar>
+              <w:top w:w="60" w:type="dxa"/>
+              <w:left w:w="60" w:type="dxa"/>
+              <w:bottom w:w="60" w:type="dxa"/>
+              <w:right w:w="60" w:type="dxa"/>
+            </w:tcMar>
+            <w:hideMark/>
+          </w:tcPr>
+          <w:p>
+            <w:pPr>
+              <w:rPr>
+                <w:rFonts w:ascii="Arial" w:hAnsi="Arial" w:cs="Arial"/>
+                <w:sz w:val="20"/>
+                <w:szCs w:val="20"/>
+              </w:rPr>
+            </w:pPr>
+            <w:r>
+              <w:rPr>
+                <w:rFonts w:ascii="Arial" w:hAnsi="Arial" w:cs="Arial"/>
+                <w:sz w:val="20"/>
+                <w:szCs w:val="20"/>
+              </w:rPr>
+              <w:t>5.46</w:t>
+            </w:r>
+          </w:p>
+        </w:tc>
+        <w:tc>
+          <w:tcPr>
+            <w:tcW w:w="743" w:type="dxa"/>
+            <w:tcBorders>
+              <w:top w:val="single" w:sz="6" w:space="0" w:color="000000"/>
+              <w:left w:val="single" w:sz="6" w:space="0" w:color="000000"/>
+              <w:bottom w:val="single" w:sz="6" w:space="0" w:color="000000"/>
+              <w:right w:val="single" w:sz="6" w:space="0" w:color="000000"/>
+            </w:tcBorders>
+            <w:tcMar>
+              <w:top w:w="60" w:type="dxa"/>
+              <w:left w:w="60" w:type="dxa"/>
+              <w:bottom w:w="60" w:type="dxa"/>
+              <w:right w:w="60" w:type="dxa"/>
+            </w:tcMar>
+            <w:hideMark/>
+          </w:tcPr>
+          <w:p>
+            <w:pPr>
+              <w:rPr>
+                <w:rFonts w:ascii="Arial" w:hAnsi="Arial" w:cs="Arial"/>
+                <w:sz w:val="20"/>
+                <w:szCs w:val="20"/>
+              </w:rPr>
+            </w:pPr>
+            <w:r>
+              <w:rPr>
+                <w:rFonts w:ascii="Arial" w:hAnsi="Arial" w:cs="Arial"/>
+                <w:sz w:val="20"/>
+                <w:szCs w:val="20"/>
+              </w:rPr>
+              <w:t>5.19</w:t>
+            </w:r>
+          </w:p>
+        </w:tc>
+        <w:tc>
+          <w:tcPr>
+            <w:tcW w:w="1518" w:type="dxa"/>
+            <w:tcBorders>
+              <w:top w:val="single" w:sz="6" w:space="0" w:color="000000"/>
+              <w:left w:val="single" w:sz="6" w:space="0" w:color="000000"/>
+              <w:bottom w:val="single" w:sz="6" w:space="0" w:color="000000"/>
+              <w:right w:val="single" w:sz="6" w:space="0" w:color="000000"/>
+            </w:tcBorders>
+            <w:tcMar>
+              <w:top w:w="60" w:type="dxa"/>
+              <w:left w:w="60" w:type="dxa"/>
+              <w:bottom w:w="60" w:type="dxa"/>
+              <w:right w:w="60" w:type="dxa"/>
+            </w:tcMar>
+            <w:hideMark/>
+          </w:tcPr>
+          <w:p>
+            <w:pPr>
+              <w:rPr>
+                <w:rFonts w:ascii="Arial" w:hAnsi="Arial" w:cs="Arial"/>
+                <w:sz w:val="20"/>
+                <w:szCs w:val="20"/>
+              </w:rPr>
+            </w:pPr>
+            <w:r>
+              <w:rPr>
+                <w:rFonts w:ascii="Arial" w:hAnsi="Arial" w:cs="Arial"/>
+                <w:sz w:val="20"/>
+                <w:szCs w:val="20"/>
+              </w:rPr>
+              <w:t>4.94</w:t>
+            </w:r>
+          </w:p>
+        </w:tc>
+        <w:tc>
+          <w:tcPr>
+            <w:tcW w:w="743" w:type="dxa"/>
+            <w:tcBorders>
+              <w:top w:val="single" w:sz="6" w:space="0" w:color="000000"/>
+              <w:left w:val="single" w:sz="6" w:space="0" w:color="000000"/>
+              <w:bottom w:val="single" w:sz="6" w:space="0" w:color="000000"/>
+              <w:right w:val="single" w:sz="6" w:space="0" w:color="000000"/>
+            </w:tcBorders>
+            <w:tcMar>
+              <w:top w:w="60" w:type="dxa"/>
+              <w:left w:w="60" w:type="dxa"/>
+              <w:bottom w:w="60" w:type="dxa"/>
+              <w:right w:w="60" w:type="dxa"/>
+            </w:tcMar>
+            <w:hideMark/>
+          </w:tcPr>
+          <w:p>
+            <w:pPr>
+              <w:rPr>
+                <w:rFonts w:ascii="Arial" w:hAnsi="Arial" w:cs="Arial"/>
+                <w:sz w:val="20"/>
+                <w:szCs w:val="20"/>
+              </w:rPr>
+            </w:pPr>
+            <w:r>
+              <w:rPr>
+                <w:rFonts w:ascii="Arial" w:hAnsi="Arial" w:cs="Arial"/>
+                <w:sz w:val="20"/>
+                <w:szCs w:val="20"/>
+              </w:rPr>
+              <w:t>2.82</w:t>
+            </w:r>
+          </w:p>
+        </w:tc>
+        <w:tc>
+          <w:tcPr>
+            <w:tcW w:w="2493" w:type="dxa"/>
+            <w:tcBorders>
+              <w:top w:val="single" w:sz="6" w:space="0" w:color="000000"/>
+              <w:left w:val="single" w:sz="6" w:space="0" w:color="000000"/>
+              <w:bottom w:val="single" w:sz="6" w:space="0" w:color="000000"/>
+              <w:right w:val="single" w:sz="6" w:space="0" w:color="000000"/>
+            </w:tcBorders>
+            <w:tcMar>
+              <w:top w:w="60" w:type="dxa"/>
+              <w:left w:w="60" w:type="dxa"/>
+              <w:bottom w:w="60" w:type="dxa"/>
+              <w:right w:w="60" w:type="dxa"/>
+            </w:tcMar>
+            <w:hideMark/>
+          </w:tcPr>
+          <w:p>
+            <w:pPr>
+              <w:rPr>
+                <w:rFonts w:ascii="Arial" w:hAnsi="Arial" w:cs="Arial"/>
+                <w:sz w:val="20"/>
+                <w:szCs w:val="20"/>
+              </w:rPr>
+            </w:pPr>
+            <w:r>
+              <w:rPr>
+                <w:rFonts w:ascii="Arial" w:hAnsi="Arial" w:cs="Arial"/>
+                <w:sz w:val="20"/>
+                <w:szCs w:val="20"/>
+              </w:rPr>
+              <w:t>-1.28</w:t>
+            </w:r>
+          </w:p>
+        </w:tc>
+        <w:tc>
+          <w:tcPr>
+            <w:tcW w:w="1066" w:type="dxa"/>
+            <w:tcBorders>
+              <w:top w:val="single" w:sz="6" w:space="0" w:color="000000"/>
+              <w:left w:val="single" w:sz="6" w:space="0" w:color="000000"/>
+              <w:bottom w:val="single" w:sz="6" w:space="0" w:color="000000"/>
+              <w:right w:val="single" w:sz="6" w:space="0" w:color="000000"/>
+            </w:tcBorders>
+            <w:tcMar>
+              <w:top w:w="60" w:type="dxa"/>
+              <w:left w:w="60" w:type="dxa"/>
+              <w:bottom w:w="60" w:type="dxa"/>
+              <w:right w:w="60" w:type="dxa"/>
+            </w:tcMar>
+            <w:hideMark/>
+          </w:tcPr>
+          <w:p>
+            <w:pPr>
+              <w:rPr>
+                <w:rFonts w:ascii="Arial" w:hAnsi="Arial" w:cs="Arial"/>
+                <w:sz w:val="20"/>
+                <w:szCs w:val="20"/>
+              </w:rPr>
+            </w:pPr>
+            <w:r>
+              <w:rPr>
+                <w:rFonts w:ascii="Arial" w:hAnsi="Arial" w:cs="Arial"/>
+                <w:sz w:val="20"/>
+                <w:szCs w:val="20"/>
+              </w:rPr>
+              <w:t>-576.51</w:t>
+            </w:r>
+          </w:p>
+        </w:tc>
+      </w:tr>
+      <w:tr>
+        <w:trPr>
+          <w:trHeight w:val="158"/>
+        </w:trPr>
+        <w:tc>
+          <w:tcPr>
+            <w:tcW w:w="1552" w:type="dxa"/>
+            <w:tcBorders>
+              <w:top w:val="single" w:sz="6" w:space="0" w:color="000000"/>
+              <w:left w:val="single" w:sz="6" w:space="0" w:color="000000"/>
+              <w:bottom w:val="single" w:sz="6" w:space="0" w:color="000000"/>
+              <w:right w:val="single" w:sz="6" w:space="0" w:color="000000"/>
+            </w:tcBorders>
+            <w:shd w:val="clear" w:color="auto" w:fill="D4D4D4"/>
+            <w:tcMar>
+              <w:top w:w="60" w:type="dxa"/>
+              <w:left w:w="60" w:type="dxa"/>
+              <w:bottom w:w="60" w:type="dxa"/>
+              <w:right w:w="60" w:type="dxa"/>
+            </w:tcMar>
+            <w:hideMark/>
+          </w:tcPr>
+          <w:p>
+            <w:pPr>
+              <w:rPr>
+                <w:rFonts w:ascii="Arial" w:hAnsi="Arial" w:cs="Arial"/>
+                <w:b/>
+                <w:bCs/>
+                <w:sz w:val="20"/>
+                <w:szCs w:val="20"/>
+              </w:rPr>
+            </w:pPr>
+            <w:r>
+              <w:rPr>
+                <w:rFonts w:ascii="Arial" w:hAnsi="Arial" w:cs="Arial"/>
+                <w:b/>
+                <w:bCs/>
+                <w:sz w:val="20"/>
+                <w:szCs w:val="20"/>
+              </w:rPr>
+              <w:t>Agent</w:t>
+            </w:r>
+          </w:p>
+        </w:tc>
+        <w:tc>
+          <w:tcPr>
+            <w:tcW w:w="1665" w:type="dxa"/>
+            <w:tcBorders>
+              <w:top w:val="single" w:sz="6" w:space="0" w:color="000000"/>
+              <w:left w:val="single" w:sz="6" w:space="0" w:color="000000"/>
+              <w:bottom w:val="single" w:sz="6" w:space="0" w:color="000000"/>
+              <w:right w:val="single" w:sz="6" w:space="0" w:color="000000"/>
+            </w:tcBorders>
+            <w:tcMar>
+              <w:top w:w="60" w:type="dxa"/>
+              <w:left w:w="60" w:type="dxa"/>
+              <w:bottom w:w="60" w:type="dxa"/>
+              <w:right w:w="60" w:type="dxa"/>
+            </w:tcMar>
+            <w:hideMark/>
+          </w:tcPr>
+          <w:p>
+            <w:pPr>
+              <w:rPr>
+                <w:rFonts w:ascii="Arial" w:hAnsi="Arial" w:cs="Arial"/>
+                <w:sz w:val="20"/>
+                <w:szCs w:val="20"/>
+              </w:rPr>
+            </w:pPr>
+            <w:r>
+              <w:rPr>
+                <w:rFonts w:ascii="Arial" w:hAnsi="Arial" w:cs="Arial"/>
+                <w:sz w:val="20"/>
+                <w:szCs w:val="20"/>
+              </w:rPr>
+              <w:t>5.79</w:t>
+            </w:r>
+          </w:p>
+        </w:tc>
+        <w:tc>
+          <w:tcPr>
+            <w:tcW w:w="743" w:type="dxa"/>
+            <w:tcBorders>
+              <w:top w:val="single" w:sz="6" w:space="0" w:color="000000"/>
+              <w:left w:val="single" w:sz="6" w:space="0" w:color="000000"/>
+              <w:bottom w:val="single" w:sz="6" w:space="0" w:color="000000"/>
+              <w:right w:val="single" w:sz="6" w:space="0" w:color="000000"/>
+            </w:tcBorders>
+            <w:tcMar>
+              <w:top w:w="60" w:type="dxa"/>
+              <w:left w:w="60" w:type="dxa"/>
+              <w:bottom w:w="60" w:type="dxa"/>
+              <w:right w:w="60" w:type="dxa"/>
+            </w:tcMar>
+            <w:hideMark/>
+          </w:tcPr>
+          <w:p>
+            <w:pPr>
+              <w:rPr>
+                <w:rFonts w:ascii="Arial" w:hAnsi="Arial" w:cs="Arial"/>
+                <w:sz w:val="20"/>
+                <w:szCs w:val="20"/>
+              </w:rPr>
+            </w:pPr>
+            <w:r>
+              <w:rPr>
+                <w:rFonts w:ascii="Arial" w:hAnsi="Arial" w:cs="Arial"/>
+                <w:sz w:val="20"/>
+                <w:szCs w:val="20"/>
+              </w:rPr>
+              <w:t>5.49</w:t>
+            </w:r>
+          </w:p>
+        </w:tc>
+        <w:tc>
+          <w:tcPr>
+            <w:tcW w:w="1518" w:type="dxa"/>
+            <w:tcBorders>
+              <w:top w:val="single" w:sz="6" w:space="0" w:color="000000"/>
+              <w:left w:val="single" w:sz="6" w:space="0" w:color="000000"/>
+              <w:bottom w:val="single" w:sz="6" w:space="0" w:color="000000"/>
+              <w:right w:val="single" w:sz="6" w:space="0" w:color="000000"/>
+            </w:tcBorders>
+            <w:tcMar>
+              <w:top w:w="60" w:type="dxa"/>
+              <w:left w:w="60" w:type="dxa"/>
+              <w:bottom w:w="60" w:type="dxa"/>
+              <w:right w:w="60" w:type="dxa"/>
+            </w:tcMar>
+            <w:hideMark/>
+          </w:tcPr>
+          <w:p>
+            <w:pPr>
+              <w:rPr>
+                <w:rFonts w:ascii="Arial" w:hAnsi="Arial" w:cs="Arial"/>
+                <w:sz w:val="20"/>
+                <w:szCs w:val="20"/>
+              </w:rPr>
+            </w:pPr>
+            <w:r>
+              <w:rPr>
+                <w:rFonts w:ascii="Arial" w:hAnsi="Arial" w:cs="Arial"/>
+                <w:sz w:val="20"/>
+                <w:szCs w:val="20"/>
+              </w:rPr>
+              <w:t>4.55</w:t>
+            </w:r>
+          </w:p>
+        </w:tc>
+        <w:tc>
+          <w:tcPr>
+            <w:tcW w:w="743" w:type="dxa"/>
+            <w:tcBorders>
+              <w:top w:val="single" w:sz="6" w:space="0" w:color="000000"/>
+              <w:left w:val="single" w:sz="6" w:space="0" w:color="000000"/>
+              <w:bottom w:val="single" w:sz="6" w:space="0" w:color="000000"/>
+              <w:right w:val="single" w:sz="6" w:space="0" w:color="000000"/>
+            </w:tcBorders>
+            <w:tcMar>
+              <w:top w:w="60" w:type="dxa"/>
+              <w:left w:w="60" w:type="dxa"/>
+              <w:bottom w:w="60" w:type="dxa"/>
+              <w:right w:w="60" w:type="dxa"/>
+            </w:tcMar>
+            <w:hideMark/>
+          </w:tcPr>
+          <w:p>
+            <w:pPr>
+              <w:rPr>
+                <w:rFonts w:ascii="Arial" w:hAnsi="Arial" w:cs="Arial"/>
+                <w:sz w:val="20"/>
+                <w:szCs w:val="20"/>
+              </w:rPr>
+            </w:pPr>
+            <w:r>
+              <w:rPr>
+                <w:rFonts w:ascii="Arial" w:hAnsi="Arial" w:cs="Arial"/>
+                <w:sz w:val="20"/>
+                <w:szCs w:val="20"/>
+              </w:rPr>
+              <w:t>2.34</w:t>
+            </w:r>
+          </w:p>
+        </w:tc>
+        <w:tc>
+          <w:tcPr>
+            <w:tcW w:w="2493" w:type="dxa"/>
+            <w:tcBorders>
+              <w:top w:val="single" w:sz="6" w:space="0" w:color="000000"/>
+              <w:left w:val="single" w:sz="6" w:space="0" w:color="000000"/>
+              <w:bottom w:val="single" w:sz="6" w:space="0" w:color="000000"/>
+              <w:right w:val="single" w:sz="6" w:space="0" w:color="000000"/>
+            </w:tcBorders>
+            <w:tcMar>
+              <w:top w:w="60" w:type="dxa"/>
+              <w:left w:w="60" w:type="dxa"/>
+              <w:bottom w:w="60" w:type="dxa"/>
+              <w:right w:w="60" w:type="dxa"/>
+            </w:tcMar>
+            <w:hideMark/>
+          </w:tcPr>
+          <w:p>
+            <w:pPr>
+              <w:rPr>
+                <w:rFonts w:ascii="Arial" w:hAnsi="Arial" w:cs="Arial"/>
+                <w:sz w:val="20"/>
+                <w:szCs w:val="20"/>
+              </w:rPr>
+            </w:pPr>
+            <w:r>
+              <w:rPr>
+                <w:rFonts w:ascii="Arial" w:hAnsi="Arial" w:cs="Arial"/>
+                <w:sz w:val="20"/>
+                <w:szCs w:val="20"/>
+              </w:rPr>
+              <w:t>-0.19</w:t>
+            </w:r>
+          </w:p>
+        </w:tc>
+        <w:tc>
+          <w:tcPr>
+            <w:tcW w:w="1066" w:type="dxa"/>
+            <w:tcBorders>
+              <w:top w:val="single" w:sz="6" w:space="0" w:color="000000"/>
+              <w:left w:val="single" w:sz="6" w:space="0" w:color="000000"/>
+              <w:bottom w:val="single" w:sz="6" w:space="0" w:color="000000"/>
+              <w:right w:val="single" w:sz="6" w:space="0" w:color="000000"/>
+            </w:tcBorders>
+            <w:tcMar>
+              <w:top w:w="60" w:type="dxa"/>
+              <w:left w:w="60" w:type="dxa"/>
+              <w:bottom w:w="60" w:type="dxa"/>
+              <w:right w:w="60" w:type="dxa"/>
+            </w:tcMar>
+            <w:hideMark/>
+          </w:tcPr>
+          <w:p>
+            <w:pPr>
+              <w:rPr>
+                <w:rFonts w:ascii="Arial" w:hAnsi="Arial" w:cs="Arial"/>
+                <w:sz w:val="20"/>
+                <w:szCs w:val="20"/>
+              </w:rPr>
+            </w:pPr>
+            <w:r>
+              <w:rPr>
+                <w:rFonts w:ascii="Arial" w:hAnsi="Arial" w:cs="Arial"/>
+                <w:sz w:val="20"/>
+                <w:szCs w:val="20"/>
+              </w:rPr>
+              <w:t>-558.62</w:t>
+            </w:r>
+          </w:p>
+        </w:tc>
+      </w:tr>
+      <w:tr>
+        <w:trPr>
+          <w:trHeight w:val="158"/>
+        </w:trPr>
+        <w:tc>
+          <w:tcPr>
+            <w:tcW w:w="1552" w:type="dxa"/>
+            <w:tcBorders>
+              <w:top w:val="single" w:sz="6" w:space="0" w:color="000000"/>
+              <w:left w:val="single" w:sz="6" w:space="0" w:color="000000"/>
+              <w:bottom w:val="single" w:sz="6" w:space="0" w:color="000000"/>
+              <w:right w:val="single" w:sz="6" w:space="0" w:color="000000"/>
+            </w:tcBorders>
+            <w:shd w:val="clear" w:color="auto" w:fill="D4D4D4"/>
+            <w:tcMar>
+              <w:top w:w="60" w:type="dxa"/>
+              <w:left w:w="60" w:type="dxa"/>
+              <w:bottom w:w="60" w:type="dxa"/>
+              <w:right w:w="60" w:type="dxa"/>
+            </w:tcMar>
+            <w:hideMark/>
+          </w:tcPr>
+          <w:p>
+            <w:pPr>
+              <w:rPr>
+                <w:rFonts w:ascii="Arial" w:hAnsi="Arial" w:cs="Arial"/>
+                <w:b/>
+                <w:bCs/>
+                <w:sz w:val="20"/>
+                <w:szCs w:val="20"/>
+              </w:rPr>
+            </w:pPr>
+            <w:r>
+              <w:rPr>
+                <w:rFonts w:ascii="Arial" w:hAnsi="Arial" w:cs="Arial"/>
+                <w:b/>
+                <w:bCs/>
+                <w:sz w:val="20"/>
+                <w:szCs w:val="20"/>
+              </w:rPr>
+              <w:t>Language</w:t>
+            </w:r>
+          </w:p>
+        </w:tc>
+        <w:tc>
+          <w:tcPr>
+            <w:tcW w:w="1665" w:type="dxa"/>
+            <w:tcBorders>
+              <w:top w:val="single" w:sz="6" w:space="0" w:color="000000"/>
+              <w:left w:val="single" w:sz="6" w:space="0" w:color="000000"/>
+              <w:bottom w:val="single" w:sz="6" w:space="0" w:color="000000"/>
+              <w:right w:val="single" w:sz="6" w:space="0" w:color="000000"/>
+            </w:tcBorders>
+            <w:tcMar>
+              <w:top w:w="60" w:type="dxa"/>
+              <w:left w:w="60" w:type="dxa"/>
+              <w:bottom w:w="60" w:type="dxa"/>
+              <w:right w:w="60" w:type="dxa"/>
+            </w:tcMar>
+            <w:hideMark/>
+          </w:tcPr>
+          <w:p>
+            <w:pPr>
+              <w:rPr>
+                <w:rFonts w:ascii="Arial" w:hAnsi="Arial" w:cs="Arial"/>
+                <w:sz w:val="20"/>
+                <w:szCs w:val="20"/>
+              </w:rPr>
+            </w:pPr>
+            <w:r>
+              <w:rPr>
+                <w:rFonts w:ascii="Arial" w:hAnsi="Arial" w:cs="Arial"/>
+                <w:sz w:val="20"/>
+                <w:szCs w:val="20"/>
+              </w:rPr>
+              <w:t>1.87</w:t>
+            </w:r>
+          </w:p>
+        </w:tc>
+        <w:tc>
+          <w:tcPr>
+            <w:tcW w:w="743" w:type="dxa"/>
+            <w:tcBorders>
+              <w:top w:val="single" w:sz="6" w:space="0" w:color="000000"/>
+              <w:left w:val="single" w:sz="6" w:space="0" w:color="000000"/>
+              <w:bottom w:val="single" w:sz="6" w:space="0" w:color="000000"/>
+              <w:right w:val="single" w:sz="6" w:space="0" w:color="000000"/>
+            </w:tcBorders>
+            <w:tcMar>
+              <w:top w:w="60" w:type="dxa"/>
+              <w:left w:w="60" w:type="dxa"/>
+              <w:bottom w:w="60" w:type="dxa"/>
+              <w:right w:w="60" w:type="dxa"/>
+            </w:tcMar>
+            <w:hideMark/>
+          </w:tcPr>
+          <w:p>
+            <w:pPr>
+              <w:rPr>
+                <w:rFonts w:ascii="Arial" w:hAnsi="Arial" w:cs="Arial"/>
+                <w:sz w:val="20"/>
+                <w:szCs w:val="20"/>
+              </w:rPr>
+            </w:pPr>
+            <w:r>
+              <w:rPr>
+                <w:rFonts w:ascii="Arial" w:hAnsi="Arial" w:cs="Arial"/>
+                <w:sz w:val="20"/>
+                <w:szCs w:val="20"/>
+              </w:rPr>
+              <w:t>1.54</w:t>
+            </w:r>
+          </w:p>
+        </w:tc>
+        <w:tc>
+          <w:tcPr>
+            <w:tcW w:w="1518" w:type="dxa"/>
+            <w:tcBorders>
+              <w:top w:val="single" w:sz="6" w:space="0" w:color="000000"/>
+              <w:left w:val="single" w:sz="6" w:space="0" w:color="000000"/>
+              <w:bottom w:val="single" w:sz="6" w:space="0" w:color="000000"/>
+              <w:right w:val="single" w:sz="6" w:space="0" w:color="000000"/>
+            </w:tcBorders>
+            <w:tcMar>
+              <w:top w:w="60" w:type="dxa"/>
+              <w:left w:w="60" w:type="dxa"/>
+              <w:bottom w:w="60" w:type="dxa"/>
+              <w:right w:w="60" w:type="dxa"/>
+            </w:tcMar>
+            <w:hideMark/>
+          </w:tcPr>
+          <w:p>
+            <w:pPr>
+              <w:rPr>
+                <w:rFonts w:ascii="Arial" w:hAnsi="Arial" w:cs="Arial"/>
+                <w:sz w:val="20"/>
+                <w:szCs w:val="20"/>
+              </w:rPr>
+            </w:pPr>
+            <w:r>
+              <w:rPr>
+                <w:rFonts w:ascii="Arial" w:hAnsi="Arial" w:cs="Arial"/>
+                <w:sz w:val="20"/>
+                <w:szCs w:val="20"/>
+              </w:rPr>
+              <w:t>0.75</w:t>
+            </w:r>
+          </w:p>
+        </w:tc>
+        <w:tc>
+          <w:tcPr>
+            <w:tcW w:w="743" w:type="dxa"/>
+            <w:tcBorders>
+              <w:top w:val="single" w:sz="6" w:space="0" w:color="000000"/>
+              <w:left w:val="single" w:sz="6" w:space="0" w:color="000000"/>
+              <w:bottom w:val="single" w:sz="6" w:space="0" w:color="000000"/>
+              <w:right w:val="single" w:sz="6" w:space="0" w:color="000000"/>
+            </w:tcBorders>
+            <w:tcMar>
+              <w:top w:w="60" w:type="dxa"/>
+              <w:left w:w="60" w:type="dxa"/>
+              <w:bottom w:w="60" w:type="dxa"/>
+              <w:right w:w="60" w:type="dxa"/>
+            </w:tcMar>
+            <w:hideMark/>
+          </w:tcPr>
+          <w:p>
+            <w:pPr>
+              <w:rPr>
+                <w:rFonts w:ascii="Arial" w:hAnsi="Arial" w:cs="Arial"/>
+                <w:sz w:val="20"/>
+                <w:szCs w:val="20"/>
+              </w:rPr>
+            </w:pPr>
+            <w:r>
+              <w:rPr>
+                <w:rFonts w:ascii="Arial" w:hAnsi="Arial" w:cs="Arial"/>
+                <w:sz w:val="20"/>
+                <w:szCs w:val="20"/>
+              </w:rPr>
+              <w:t>-0.22</w:t>
+            </w:r>
+          </w:p>
+        </w:tc>
+        <w:tc>
+          <w:tcPr>
+            <w:tcW w:w="2493" w:type="dxa"/>
+            <w:tcBorders>
+              <w:top w:val="single" w:sz="6" w:space="0" w:color="000000"/>
+              <w:left w:val="single" w:sz="6" w:space="0" w:color="000000"/>
+              <w:bottom w:val="single" w:sz="6" w:space="0" w:color="000000"/>
+              <w:right w:val="single" w:sz="6" w:space="0" w:color="000000"/>
+            </w:tcBorders>
+            <w:tcMar>
+              <w:top w:w="60" w:type="dxa"/>
+              <w:left w:w="60" w:type="dxa"/>
+              <w:bottom w:w="60" w:type="dxa"/>
+              <w:right w:w="60" w:type="dxa"/>
+            </w:tcMar>
+            <w:hideMark/>
+          </w:tcPr>
+          <w:p>
+            <w:pPr>
+              <w:rPr>
+                <w:rFonts w:ascii="Arial" w:hAnsi="Arial" w:cs="Arial"/>
+                <w:sz w:val="20"/>
+                <w:szCs w:val="20"/>
+              </w:rPr>
+            </w:pPr>
+            <w:r>
+              <w:rPr>
+                <w:rFonts w:ascii="Arial" w:hAnsi="Arial" w:cs="Arial"/>
+                <w:sz w:val="20"/>
+                <w:szCs w:val="20"/>
+              </w:rPr>
+              <w:t>-0.47</w:t>
+            </w:r>
+          </w:p>
+        </w:tc>
+        <w:tc>
+          <w:tcPr>
+            <w:tcW w:w="1066" w:type="dxa"/>
+            <w:tcBorders>
+              <w:top w:val="single" w:sz="6" w:space="0" w:color="000000"/>
+              <w:left w:val="single" w:sz="6" w:space="0" w:color="000000"/>
+              <w:bottom w:val="single" w:sz="6" w:space="0" w:color="000000"/>
+              <w:right w:val="single" w:sz="6" w:space="0" w:color="000000"/>
+            </w:tcBorders>
+            <w:tcMar>
+              <w:top w:w="60" w:type="dxa"/>
+              <w:left w:w="60" w:type="dxa"/>
+              <w:bottom w:w="60" w:type="dxa"/>
+              <w:right w:w="60" w:type="dxa"/>
+            </w:tcMar>
+            <w:hideMark/>
+          </w:tcPr>
+          <w:p>
+            <w:pPr>
+              <w:rPr>
+                <w:rFonts w:ascii="Arial" w:hAnsi="Arial" w:cs="Arial"/>
+                <w:sz w:val="20"/>
+                <w:szCs w:val="20"/>
+              </w:rPr>
+            </w:pPr>
+            <w:r>
+              <w:rPr>
+                <w:rFonts w:ascii="Arial" w:hAnsi="Arial" w:cs="Arial"/>
+                <w:sz w:val="20"/>
+                <w:szCs w:val="20"/>
+              </w:rPr>
+              <w:t>-621.12</w:t>
+            </w:r>
+          </w:p>
+        </w:tc>
+      </w:tr>
+      <w:tr>
+        <w:trPr>
+          <w:trHeight w:val="158"/>
+        </w:trPr>
+        <w:tc>
+          <w:tcPr>
+            <w:tcW w:w="1552" w:type="dxa"/>
+            <w:tcBorders>
+              <w:top w:val="single" w:sz="6" w:space="0" w:color="000000"/>
+              <w:left w:val="single" w:sz="6" w:space="0" w:color="000000"/>
+              <w:bottom w:val="single" w:sz="6" w:space="0" w:color="000000"/>
+              <w:right w:val="single" w:sz="6" w:space="0" w:color="000000"/>
+            </w:tcBorders>
+            <w:shd w:val="clear" w:color="auto" w:fill="D4D4D4"/>
+            <w:tcMar>
+              <w:top w:w="60" w:type="dxa"/>
+              <w:left w:w="60" w:type="dxa"/>
+              <w:bottom w:w="60" w:type="dxa"/>
+              <w:right w:w="60" w:type="dxa"/>
+            </w:tcMar>
+            <w:hideMark/>
+          </w:tcPr>
+          <w:p>
+            <w:pPr>
+              <w:rPr>
+                <w:rFonts w:ascii="Arial" w:hAnsi="Arial" w:cs="Arial"/>
+                <w:b/>
+                <w:bCs/>
+                <w:sz w:val="20"/>
+                <w:szCs w:val="20"/>
+              </w:rPr>
+            </w:pPr>
+            <w:r>
+              <w:rPr>
+                <w:rFonts w:ascii="Arial" w:hAnsi="Arial" w:cs="Arial"/>
+                <w:b/>
+                <w:bCs/>
+                <w:sz w:val="20"/>
+                <w:szCs w:val="20"/>
+              </w:rPr>
+              <w:t>Purpose</w:t>
+            </w:r>
+          </w:p>
+        </w:tc>
+        <w:tc>
+          <w:tcPr>
+            <w:tcW w:w="1665" w:type="dxa"/>
+            <w:tcBorders>
+              <w:top w:val="single" w:sz="6" w:space="0" w:color="000000"/>
+              <w:left w:val="single" w:sz="6" w:space="0" w:color="000000"/>
+              <w:bottom w:val="single" w:sz="6" w:space="0" w:color="000000"/>
+              <w:right w:val="single" w:sz="6" w:space="0" w:color="000000"/>
+            </w:tcBorders>
+            <w:tcMar>
+              <w:top w:w="60" w:type="dxa"/>
+              <w:left w:w="60" w:type="dxa"/>
+              <w:bottom w:w="60" w:type="dxa"/>
+              <w:right w:w="60" w:type="dxa"/>
+            </w:tcMar>
+            <w:hideMark/>
+          </w:tcPr>
+          <w:p>
+            <w:pPr>
+              <w:rPr>
+                <w:rFonts w:ascii="Arial" w:hAnsi="Arial" w:cs="Arial"/>
+                <w:sz w:val="20"/>
+                <w:szCs w:val="20"/>
+              </w:rPr>
+            </w:pPr>
+            <w:r>
+              <w:rPr>
+                <w:rFonts w:ascii="Arial" w:hAnsi="Arial" w:cs="Arial"/>
+                <w:sz w:val="20"/>
+                <w:szCs w:val="20"/>
+              </w:rPr>
+              <w:t>-1.74</w:t>
+            </w:r>
+          </w:p>
+        </w:tc>
+        <w:tc>
+          <w:tcPr>
+            <w:tcW w:w="743" w:type="dxa"/>
+            <w:tcBorders>
+              <w:top w:val="single" w:sz="6" w:space="0" w:color="000000"/>
+              <w:left w:val="single" w:sz="6" w:space="0" w:color="000000"/>
+              <w:bottom w:val="single" w:sz="6" w:space="0" w:color="000000"/>
+              <w:right w:val="single" w:sz="6" w:space="0" w:color="000000"/>
+            </w:tcBorders>
+            <w:tcMar>
+              <w:top w:w="60" w:type="dxa"/>
+              <w:left w:w="60" w:type="dxa"/>
+              <w:bottom w:w="60" w:type="dxa"/>
+              <w:right w:w="60" w:type="dxa"/>
+            </w:tcMar>
+            <w:hideMark/>
+          </w:tcPr>
+          <w:p>
+            <w:pPr>
+              <w:rPr>
+                <w:rFonts w:ascii="Arial" w:hAnsi="Arial" w:cs="Arial"/>
+                <w:sz w:val="20"/>
+                <w:szCs w:val="20"/>
+              </w:rPr>
+            </w:pPr>
+            <w:r>
+              <w:rPr>
+                <w:rFonts w:ascii="Arial" w:hAnsi="Arial" w:cs="Arial"/>
+                <w:sz w:val="20"/>
+                <w:szCs w:val="20"/>
+              </w:rPr>
+              <w:t>-1.96</w:t>
+            </w:r>
+          </w:p>
+        </w:tc>
+        <w:tc>
+          <w:tcPr>
+            <w:tcW w:w="1518" w:type="dxa"/>
+            <w:tcBorders>
+              <w:top w:val="single" w:sz="6" w:space="0" w:color="000000"/>
+              <w:left w:val="single" w:sz="6" w:space="0" w:color="000000"/>
+              <w:bottom w:val="single" w:sz="6" w:space="0" w:color="000000"/>
+              <w:right w:val="single" w:sz="6" w:space="0" w:color="000000"/>
+            </w:tcBorders>
+            <w:tcMar>
+              <w:top w:w="60" w:type="dxa"/>
+              <w:left w:w="60" w:type="dxa"/>
+              <w:bottom w:w="60" w:type="dxa"/>
+              <w:right w:w="60" w:type="dxa"/>
+            </w:tcMar>
+            <w:hideMark/>
+          </w:tcPr>
+          <w:p>
+            <w:pPr>
+              <w:rPr>
+                <w:rFonts w:ascii="Arial" w:hAnsi="Arial" w:cs="Arial"/>
+                <w:sz w:val="20"/>
+                <w:szCs w:val="20"/>
+              </w:rPr>
+            </w:pPr>
+            <w:r>
+              <w:rPr>
+                <w:rFonts w:ascii="Arial" w:hAnsi="Arial" w:cs="Arial"/>
+                <w:sz w:val="20"/>
+                <w:szCs w:val="20"/>
+              </w:rPr>
+              <w:t>-3.31</w:t>
+            </w:r>
+          </w:p>
+        </w:tc>
+        <w:tc>
+          <w:tcPr>
+            <w:tcW w:w="743" w:type="dxa"/>
+            <w:tcBorders>
+              <w:top w:val="single" w:sz="6" w:space="0" w:color="000000"/>
+              <w:left w:val="single" w:sz="6" w:space="0" w:color="000000"/>
+              <w:bottom w:val="single" w:sz="6" w:space="0" w:color="000000"/>
+              <w:right w:val="single" w:sz="6" w:space="0" w:color="000000"/>
+            </w:tcBorders>
+            <w:tcMar>
+              <w:top w:w="60" w:type="dxa"/>
+              <w:left w:w="60" w:type="dxa"/>
+              <w:bottom w:w="60" w:type="dxa"/>
+              <w:right w:w="60" w:type="dxa"/>
+            </w:tcMar>
+            <w:hideMark/>
+          </w:tcPr>
+          <w:p>
+            <w:pPr>
+              <w:rPr>
+                <w:rFonts w:ascii="Arial" w:hAnsi="Arial" w:cs="Arial"/>
+                <w:sz w:val="20"/>
+                <w:szCs w:val="20"/>
+              </w:rPr>
+            </w:pPr>
+            <w:r>
+              <w:rPr>
+                <w:rFonts w:ascii="Arial" w:hAnsi="Arial" w:cs="Arial"/>
+                <w:sz w:val="20"/>
+                <w:szCs w:val="20"/>
+              </w:rPr>
+              <w:t>-1.07</w:t>
+            </w:r>
+          </w:p>
+        </w:tc>
+        <w:tc>
+          <w:tcPr>
+            <w:tcW w:w="2493" w:type="dxa"/>
+            <w:tcBorders>
+              <w:top w:val="single" w:sz="6" w:space="0" w:color="000000"/>
+              <w:left w:val="single" w:sz="6" w:space="0" w:color="000000"/>
+              <w:bottom w:val="single" w:sz="6" w:space="0" w:color="000000"/>
+              <w:right w:val="single" w:sz="6" w:space="0" w:color="000000"/>
+            </w:tcBorders>
+            <w:tcMar>
+              <w:top w:w="60" w:type="dxa"/>
+              <w:left w:w="60" w:type="dxa"/>
+              <w:bottom w:w="60" w:type="dxa"/>
+              <w:right w:w="60" w:type="dxa"/>
+            </w:tcMar>
+            <w:hideMark/>
+          </w:tcPr>
+          <w:p>
+            <w:pPr>
+              <w:rPr>
+                <w:rFonts w:ascii="Arial" w:hAnsi="Arial" w:cs="Arial"/>
+                <w:sz w:val="20"/>
+                <w:szCs w:val="20"/>
+              </w:rPr>
+            </w:pPr>
+            <w:r>
+              <w:rPr>
+                <w:rFonts w:ascii="Arial" w:hAnsi="Arial" w:cs="Arial"/>
+                <w:sz w:val="20"/>
+                <w:szCs w:val="20"/>
+              </w:rPr>
+              <w:t>-3.12</w:t>
+            </w:r>
+          </w:p>
+        </w:tc>
+        <w:tc>
+          <w:tcPr>
+            <w:tcW w:w="1066" w:type="dxa"/>
+            <w:tcBorders>
+              <w:top w:val="single" w:sz="6" w:space="0" w:color="000000"/>
+              <w:left w:val="single" w:sz="6" w:space="0" w:color="000000"/>
+              <w:bottom w:val="single" w:sz="6" w:space="0" w:color="000000"/>
+              <w:right w:val="single" w:sz="6" w:space="0" w:color="000000"/>
+            </w:tcBorders>
+            <w:tcMar>
+              <w:top w:w="60" w:type="dxa"/>
+              <w:left w:w="60" w:type="dxa"/>
+              <w:bottom w:w="60" w:type="dxa"/>
+              <w:right w:w="60" w:type="dxa"/>
+            </w:tcMar>
+            <w:hideMark/>
+          </w:tcPr>
+          <w:p>
+            <w:pPr>
+              <w:rPr>
+                <w:rFonts w:ascii="Arial" w:hAnsi="Arial" w:cs="Arial"/>
+                <w:sz w:val="20"/>
+                <w:szCs w:val="20"/>
+              </w:rPr>
+            </w:pPr>
+            <w:r>
+              <w:rPr>
+                <w:rFonts w:ascii="Arial" w:hAnsi="Arial" w:cs="Arial"/>
+                <w:sz w:val="20"/>
+                <w:szCs w:val="20"/>
+              </w:rPr>
+              <w:t>-631.66</w:t>
+            </w:r>
+          </w:p>
+        </w:tc>
+      </w:tr>
+      <w:tr>
+        <w:trPr>
+          <w:trHeight w:val="158"/>
+        </w:trPr>
+        <w:tc>
+          <w:tcPr>
+            <w:tcW w:w="1552" w:type="dxa"/>
+            <w:tcBorders>
+              <w:top w:val="single" w:sz="6" w:space="0" w:color="000000"/>
+              <w:left w:val="single" w:sz="6" w:space="0" w:color="000000"/>
+              <w:bottom w:val="single" w:sz="6" w:space="0" w:color="000000"/>
+              <w:right w:val="single" w:sz="6" w:space="0" w:color="000000"/>
+            </w:tcBorders>
+            <w:shd w:val="clear" w:color="auto" w:fill="D4D4D4"/>
+            <w:tcMar>
+              <w:top w:w="60" w:type="dxa"/>
+              <w:left w:w="60" w:type="dxa"/>
+              <w:bottom w:w="60" w:type="dxa"/>
+              <w:right w:w="60" w:type="dxa"/>
+            </w:tcMar>
+            <w:hideMark/>
+          </w:tcPr>
+          <w:p>
+            <w:pPr>
+              <w:rPr>
+                <w:rFonts w:ascii="Arial" w:hAnsi="Arial" w:cs="Arial"/>
+                <w:b/>
+                <w:bCs/>
+                <w:sz w:val="20"/>
+                <w:szCs w:val="20"/>
+              </w:rPr>
+            </w:pPr>
+            <w:r>
+              <w:rPr>
+                <w:rFonts w:ascii="Arial" w:hAnsi="Arial" w:cs="Arial"/>
+                <w:b/>
+                <w:bCs/>
+                <w:sz w:val="20"/>
+                <w:szCs w:val="20"/>
+              </w:rPr>
+              <w:t>Article</w:t>
+            </w:r>
+          </w:p>
+        </w:tc>
+        <w:tc>
+          <w:tcPr>
+            <w:tcW w:w="1665" w:type="dxa"/>
+            <w:tcBorders>
+              <w:top w:val="single" w:sz="6" w:space="0" w:color="000000"/>
+              <w:left w:val="single" w:sz="6" w:space="0" w:color="000000"/>
+              <w:bottom w:val="single" w:sz="6" w:space="0" w:color="000000"/>
+              <w:right w:val="single" w:sz="6" w:space="0" w:color="000000"/>
+            </w:tcBorders>
+            <w:tcMar>
+              <w:top w:w="60" w:type="dxa"/>
+              <w:left w:w="60" w:type="dxa"/>
+              <w:bottom w:w="60" w:type="dxa"/>
+              <w:right w:w="60" w:type="dxa"/>
+            </w:tcMar>
+            <w:hideMark/>
+          </w:tcPr>
+          <w:p>
+            <w:pPr>
+              <w:rPr>
+                <w:rFonts w:ascii="Arial" w:hAnsi="Arial" w:cs="Arial"/>
+                <w:sz w:val="20"/>
+                <w:szCs w:val="20"/>
+              </w:rPr>
+            </w:pPr>
+            <w:r>
+              <w:rPr>
+                <w:rFonts w:ascii="Arial" w:hAnsi="Arial" w:cs="Arial"/>
+                <w:sz w:val="20"/>
+                <w:szCs w:val="20"/>
+              </w:rPr>
+              <w:t>1.68</w:t>
+            </w:r>
+          </w:p>
+        </w:tc>
+        <w:tc>
+          <w:tcPr>
+            <w:tcW w:w="743" w:type="dxa"/>
+            <w:tcBorders>
+              <w:top w:val="single" w:sz="6" w:space="0" w:color="000000"/>
+              <w:left w:val="single" w:sz="6" w:space="0" w:color="000000"/>
+              <w:bottom w:val="single" w:sz="6" w:space="0" w:color="000000"/>
+              <w:right w:val="single" w:sz="6" w:space="0" w:color="000000"/>
+            </w:tcBorders>
+            <w:tcMar>
+              <w:top w:w="60" w:type="dxa"/>
+              <w:left w:w="60" w:type="dxa"/>
+              <w:bottom w:w="60" w:type="dxa"/>
+              <w:right w:w="60" w:type="dxa"/>
+            </w:tcMar>
+            <w:hideMark/>
+          </w:tcPr>
+          <w:p>
+            <w:pPr>
+              <w:rPr>
+                <w:rFonts w:ascii="Arial" w:hAnsi="Arial" w:cs="Arial"/>
+                <w:sz w:val="20"/>
+                <w:szCs w:val="20"/>
+              </w:rPr>
+            </w:pPr>
+            <w:r>
+              <w:rPr>
+                <w:rFonts w:ascii="Arial" w:hAnsi="Arial" w:cs="Arial"/>
+                <w:sz w:val="20"/>
+                <w:szCs w:val="20"/>
+              </w:rPr>
+              <w:t>1.27</w:t>
+            </w:r>
+          </w:p>
+        </w:tc>
+        <w:tc>
+          <w:tcPr>
+            <w:tcW w:w="1518" w:type="dxa"/>
+            <w:tcBorders>
+              <w:top w:val="single" w:sz="6" w:space="0" w:color="000000"/>
+              <w:left w:val="single" w:sz="6" w:space="0" w:color="000000"/>
+              <w:bottom w:val="single" w:sz="6" w:space="0" w:color="000000"/>
+              <w:right w:val="single" w:sz="6" w:space="0" w:color="000000"/>
+            </w:tcBorders>
+            <w:tcMar>
+              <w:top w:w="60" w:type="dxa"/>
+              <w:left w:w="60" w:type="dxa"/>
+              <w:bottom w:w="60" w:type="dxa"/>
+              <w:right w:w="60" w:type="dxa"/>
+            </w:tcMar>
+            <w:hideMark/>
+          </w:tcPr>
+          <w:p>
+            <w:pPr>
+              <w:rPr>
+                <w:rFonts w:ascii="Arial" w:hAnsi="Arial" w:cs="Arial"/>
+                <w:sz w:val="20"/>
+                <w:szCs w:val="20"/>
+              </w:rPr>
+            </w:pPr>
+            <w:r>
+              <w:rPr>
+                <w:rFonts w:ascii="Arial" w:hAnsi="Arial" w:cs="Arial"/>
+                <w:sz w:val="20"/>
+                <w:szCs w:val="20"/>
+              </w:rPr>
+              <w:t>0.0</w:t>
+            </w:r>
+          </w:p>
+        </w:tc>
+        <w:tc>
+          <w:tcPr>
+            <w:tcW w:w="743" w:type="dxa"/>
+            <w:tcBorders>
+              <w:top w:val="single" w:sz="6" w:space="0" w:color="000000"/>
+              <w:left w:val="single" w:sz="6" w:space="0" w:color="000000"/>
+              <w:bottom w:val="single" w:sz="6" w:space="0" w:color="000000"/>
+              <w:right w:val="single" w:sz="6" w:space="0" w:color="000000"/>
+            </w:tcBorders>
+            <w:tcMar>
+              <w:top w:w="60" w:type="dxa"/>
+              <w:left w:w="60" w:type="dxa"/>
+              <w:bottom w:w="60" w:type="dxa"/>
+              <w:right w:w="60" w:type="dxa"/>
+            </w:tcMar>
+            <w:hideMark/>
+          </w:tcPr>
+          <w:p>
+            <w:pPr>
+              <w:rPr>
+                <w:rFonts w:ascii="Arial" w:hAnsi="Arial" w:cs="Arial"/>
+                <w:sz w:val="20"/>
+                <w:szCs w:val="20"/>
+              </w:rPr>
+            </w:pPr>
+            <w:r>
+              <w:rPr>
+                <w:rFonts w:ascii="Arial" w:hAnsi="Arial" w:cs="Arial"/>
+                <w:sz w:val="20"/>
+                <w:szCs w:val="20"/>
+              </w:rPr>
+              <w:t>0.54</w:t>
+            </w:r>
+          </w:p>
+        </w:tc>
+        <w:tc>
+          <w:tcPr>
+            <w:tcW w:w="2493" w:type="dxa"/>
+            <w:tcBorders>
+              <w:top w:val="single" w:sz="6" w:space="0" w:color="000000"/>
+              <w:left w:val="single" w:sz="6" w:space="0" w:color="000000"/>
+              <w:bottom w:val="single" w:sz="6" w:space="0" w:color="000000"/>
+              <w:right w:val="single" w:sz="6" w:space="0" w:color="000000"/>
+            </w:tcBorders>
+            <w:tcMar>
+              <w:top w:w="60" w:type="dxa"/>
+              <w:left w:w="60" w:type="dxa"/>
+              <w:bottom w:w="60" w:type="dxa"/>
+              <w:right w:w="60" w:type="dxa"/>
+            </w:tcMar>
+            <w:hideMark/>
+          </w:tcPr>
+          <w:p>
+            <w:pPr>
+              <w:rPr>
+                <w:rFonts w:ascii="Arial" w:hAnsi="Arial" w:cs="Arial"/>
+                <w:sz w:val="20"/>
+                <w:szCs w:val="20"/>
+              </w:rPr>
+            </w:pPr>
+            <w:r>
+              <w:rPr>
+                <w:rFonts w:ascii="Arial" w:hAnsi="Arial" w:cs="Arial"/>
+                <w:sz w:val="20"/>
+                <w:szCs w:val="20"/>
+              </w:rPr>
+              <w:t>0.0</w:t>
+            </w:r>
+          </w:p>
+        </w:tc>
+        <w:tc>
+          <w:tcPr>
+            <w:tcW w:w="1066" w:type="dxa"/>
+            <w:tcBorders>
+              <w:top w:val="single" w:sz="6" w:space="0" w:color="000000"/>
+              <w:left w:val="single" w:sz="6" w:space="0" w:color="000000"/>
+              <w:bottom w:val="single" w:sz="6" w:space="0" w:color="000000"/>
+              <w:right w:val="single" w:sz="6" w:space="0" w:color="000000"/>
+            </w:tcBorders>
+            <w:tcMar>
+              <w:top w:w="60" w:type="dxa"/>
+              <w:left w:w="60" w:type="dxa"/>
+              <w:bottom w:w="60" w:type="dxa"/>
+              <w:right w:w="60" w:type="dxa"/>
+            </w:tcMar>
+            <w:hideMark/>
+          </w:tcPr>
+          <w:p>
+            <w:pPr>
+              <w:rPr>
+                <w:rFonts w:ascii="Arial" w:hAnsi="Arial" w:cs="Arial"/>
+                <w:sz w:val="20"/>
+                <w:szCs w:val="20"/>
+              </w:rPr>
+            </w:pPr>
+            <w:r>
+              <w:rPr>
+                <w:rFonts w:ascii="Arial" w:hAnsi="Arial" w:cs="Arial"/>
+                <w:sz w:val="20"/>
+                <w:szCs w:val="20"/>
+              </w:rPr>
+              <w:t>-512.03</w:t>
+            </w:r>
+          </w:p>
+        </w:tc>
+      </w:tr>
+      <w:tr>
+        <w:trPr>
+          <w:trHeight w:val="158"/>
+        </w:trPr>
+        <w:tc>
+          <w:tcPr>
+            <w:tcW w:w="1552" w:type="dxa"/>
+            <w:tcBorders>
+              <w:top w:val="single" w:sz="6" w:space="0" w:color="000000"/>
+              <w:left w:val="single" w:sz="6" w:space="0" w:color="000000"/>
+              <w:bottom w:val="single" w:sz="6" w:space="0" w:color="000000"/>
+              <w:right w:val="single" w:sz="6" w:space="0" w:color="000000"/>
+            </w:tcBorders>
+            <w:shd w:val="clear" w:color="auto" w:fill="D4D4D4"/>
+            <w:tcMar>
+              <w:top w:w="60" w:type="dxa"/>
+              <w:left w:w="60" w:type="dxa"/>
+              <w:bottom w:w="60" w:type="dxa"/>
+              <w:right w:w="60" w:type="dxa"/>
+            </w:tcMar>
+            <w:hideMark/>
+          </w:tcPr>
+          <w:p>
+            <w:pPr>
+              <w:rPr>
+                <w:rFonts w:ascii="Arial" w:hAnsi="Arial" w:cs="Arial"/>
+                <w:b/>
+                <w:bCs/>
+                <w:sz w:val="20"/>
+                <w:szCs w:val="20"/>
+              </w:rPr>
+            </w:pPr>
+            <w:r>
+              <w:rPr>
+                <w:rFonts w:ascii="Arial" w:hAnsi="Arial" w:cs="Arial"/>
+                <w:b/>
+                <w:bCs/>
+                <w:sz w:val="20"/>
+                <w:szCs w:val="20"/>
+              </w:rPr>
+              <w:t>Overall</w:t>
+            </w:r>
+          </w:p>
+        </w:tc>
+        <w:tc>
+          <w:tcPr>
+            <w:tcW w:w="1665" w:type="dxa"/>
+            <w:tcBorders>
+              <w:top w:val="single" w:sz="6" w:space="0" w:color="000000"/>
+              <w:left w:val="single" w:sz="6" w:space="0" w:color="000000"/>
+              <w:bottom w:val="single" w:sz="6" w:space="0" w:color="000000"/>
+              <w:right w:val="single" w:sz="6" w:space="0" w:color="000000"/>
+            </w:tcBorders>
+            <w:tcMar>
+              <w:top w:w="60" w:type="dxa"/>
+              <w:left w:w="60" w:type="dxa"/>
+              <w:bottom w:w="60" w:type="dxa"/>
+              <w:right w:w="60" w:type="dxa"/>
+            </w:tcMar>
+            <w:hideMark/>
+          </w:tcPr>
+          <w:p>
+            <w:pPr>
+              <w:rPr>
+                <w:rFonts w:ascii="Arial" w:hAnsi="Arial" w:cs="Arial"/>
+                <w:sz w:val="20"/>
+                <w:szCs w:val="20"/>
+              </w:rPr>
+            </w:pPr>
+            <w:r>
+              <w:rPr>
+                <w:rFonts w:ascii="Arial" w:hAnsi="Arial" w:cs="Arial"/>
+                <w:sz w:val="20"/>
+                <w:szCs w:val="20"/>
+              </w:rPr>
+              <w:t>2.72</w:t>
+            </w:r>
+          </w:p>
+        </w:tc>
+        <w:tc>
+          <w:tcPr>
+            <w:tcW w:w="743" w:type="dxa"/>
+            <w:tcBorders>
+              <w:top w:val="single" w:sz="6" w:space="0" w:color="000000"/>
+              <w:left w:val="single" w:sz="6" w:space="0" w:color="000000"/>
+              <w:bottom w:val="single" w:sz="6" w:space="0" w:color="000000"/>
+              <w:right w:val="single" w:sz="6" w:space="0" w:color="000000"/>
+            </w:tcBorders>
+            <w:tcMar>
+              <w:top w:w="60" w:type="dxa"/>
+              <w:left w:w="60" w:type="dxa"/>
+              <w:bottom w:w="60" w:type="dxa"/>
+              <w:right w:w="60" w:type="dxa"/>
+            </w:tcMar>
+            <w:hideMark/>
+          </w:tcPr>
+          <w:p>
+            <w:pPr>
+              <w:rPr>
+                <w:rFonts w:ascii="Arial" w:hAnsi="Arial" w:cs="Arial"/>
+                <w:sz w:val="20"/>
+                <w:szCs w:val="20"/>
+              </w:rPr>
+            </w:pPr>
+            <w:r>
+              <w:rPr>
+                <w:rFonts w:ascii="Arial" w:hAnsi="Arial" w:cs="Arial"/>
+                <w:sz w:val="20"/>
+                <w:szCs w:val="20"/>
+              </w:rPr>
+              <w:t>2.4</w:t>
+            </w:r>
+          </w:p>
+        </w:tc>
+        <w:tc>
+          <w:tcPr>
+            <w:tcW w:w="1518" w:type="dxa"/>
+            <w:tcBorders>
+              <w:top w:val="single" w:sz="6" w:space="0" w:color="000000"/>
+              <w:left w:val="single" w:sz="6" w:space="0" w:color="000000"/>
+              <w:bottom w:val="single" w:sz="6" w:space="0" w:color="000000"/>
+              <w:right w:val="single" w:sz="6" w:space="0" w:color="000000"/>
+            </w:tcBorders>
+            <w:tcMar>
+              <w:top w:w="60" w:type="dxa"/>
+              <w:left w:w="60" w:type="dxa"/>
+              <w:bottom w:w="60" w:type="dxa"/>
+              <w:right w:w="60" w:type="dxa"/>
+            </w:tcMar>
+            <w:hideMark/>
+          </w:tcPr>
+          <w:p>
+            <w:pPr>
+              <w:rPr>
+                <w:rFonts w:ascii="Arial" w:hAnsi="Arial" w:cs="Arial"/>
+                <w:sz w:val="20"/>
+                <w:szCs w:val="20"/>
+              </w:rPr>
+            </w:pPr>
+            <w:r>
+              <w:rPr>
+                <w:rFonts w:ascii="Arial" w:hAnsi="Arial" w:cs="Arial"/>
+                <w:sz w:val="20"/>
+                <w:szCs w:val="20"/>
+              </w:rPr>
+              <w:t>1.57</w:t>
+            </w:r>
+          </w:p>
+        </w:tc>
+        <w:tc>
+          <w:tcPr>
+            <w:tcW w:w="743" w:type="dxa"/>
+            <w:tcBorders>
+              <w:top w:val="single" w:sz="6" w:space="0" w:color="000000"/>
+              <w:left w:val="single" w:sz="6" w:space="0" w:color="000000"/>
+              <w:bottom w:val="single" w:sz="6" w:space="0" w:color="000000"/>
+              <w:right w:val="single" w:sz="6" w:space="0" w:color="000000"/>
+            </w:tcBorders>
+            <w:tcMar>
+              <w:top w:w="60" w:type="dxa"/>
+              <w:left w:w="60" w:type="dxa"/>
+              <w:bottom w:w="60" w:type="dxa"/>
+              <w:right w:w="60" w:type="dxa"/>
+            </w:tcMar>
+            <w:hideMark/>
+          </w:tcPr>
+          <w:p>
+            <w:pPr>
+              <w:rPr>
+                <w:rFonts w:ascii="Arial" w:hAnsi="Arial" w:cs="Arial"/>
+                <w:sz w:val="20"/>
+                <w:szCs w:val="20"/>
+              </w:rPr>
+            </w:pPr>
+            <w:r>
+              <w:rPr>
+                <w:rFonts w:ascii="Arial" w:hAnsi="Arial" w:cs="Arial"/>
+                <w:sz w:val="20"/>
+                <w:szCs w:val="20"/>
+              </w:rPr>
+              <w:t>0.56</w:t>
+            </w:r>
+          </w:p>
+        </w:tc>
+        <w:tc>
+          <w:tcPr>
+            <w:tcW w:w="2493" w:type="dxa"/>
+            <w:tcBorders>
+              <w:top w:val="single" w:sz="6" w:space="0" w:color="000000"/>
+              <w:left w:val="single" w:sz="6" w:space="0" w:color="000000"/>
+              <w:bottom w:val="single" w:sz="6" w:space="0" w:color="000000"/>
+              <w:right w:val="single" w:sz="6" w:space="0" w:color="000000"/>
+            </w:tcBorders>
+            <w:tcMar>
+              <w:top w:w="60" w:type="dxa"/>
+              <w:left w:w="60" w:type="dxa"/>
+              <w:bottom w:w="60" w:type="dxa"/>
+              <w:right w:w="60" w:type="dxa"/>
+            </w:tcMar>
+            <w:hideMark/>
+          </w:tcPr>
+          <w:p>
+            <w:pPr>
+              <w:rPr>
+                <w:rFonts w:ascii="Arial" w:hAnsi="Arial" w:cs="Arial"/>
+                <w:sz w:val="20"/>
+                <w:szCs w:val="20"/>
+              </w:rPr>
+            </w:pPr>
+            <w:r>
+              <w:rPr>
+                <w:rFonts w:ascii="Arial" w:hAnsi="Arial" w:cs="Arial"/>
+                <w:sz w:val="20"/>
+                <w:szCs w:val="20"/>
+              </w:rPr>
+              <w:t>-2.94</w:t>
+            </w:r>
+          </w:p>
+        </w:tc>
+        <w:tc>
+          <w:tcPr>
+            <w:tcW w:w="1066" w:type="dxa"/>
+            <w:tcBorders>
+              <w:top w:val="single" w:sz="6" w:space="0" w:color="000000"/>
+              <w:left w:val="single" w:sz="6" w:space="0" w:color="000000"/>
+              <w:bottom w:val="single" w:sz="6" w:space="0" w:color="000000"/>
+              <w:right w:val="single" w:sz="6" w:space="0" w:color="000000"/>
+            </w:tcBorders>
+            <w:tcMar>
+              <w:top w:w="60" w:type="dxa"/>
+              <w:left w:w="60" w:type="dxa"/>
+              <w:bottom w:w="60" w:type="dxa"/>
+              <w:right w:w="60" w:type="dxa"/>
+            </w:tcMar>
+            <w:hideMark/>
+          </w:tcPr>
+          <w:p>
+            <w:pPr>
+              <w:rPr>
+                <w:rFonts w:ascii="Arial" w:hAnsi="Arial" w:cs="Arial"/>
+                <w:sz w:val="20"/>
+                <w:szCs w:val="20"/>
+              </w:rPr>
+            </w:pPr>
+            <w:r>
+              <w:rPr>
+                <w:rFonts w:ascii="Arial" w:hAnsi="Arial" w:cs="Arial"/>
+                <w:sz w:val="20"/>
+                <w:szCs w:val="20"/>
+              </w:rPr>
+              <w:t>-604.43</w:t>
+            </w:r>
+          </w:p>
+        </w:tc>
+      </w:tr>
+    </w:tbl>
+    <w:p>
+      <w:pPr>
+        <w:rPr>
+          <w:rFonts w:ascii="Arial" w:hAnsi="Arial" w:cs="Arial"/>
+          <w:b/>
+          <w:bCs/>
+          <w:sz w:val="20"/>
+          <w:szCs w:val="20"/>
+        </w:rPr>
+      </w:pPr>
+    </w:p>
+    <w:p>
+      <w:pPr>
+        <w:rPr>
+          <w:rFonts w:ascii="Arial" w:hAnsi="Arial" w:cs="Arial"/>
+          <w:b/>
+          <w:bCs/>
+          <w:sz w:val="20"/>
+          <w:szCs w:val="20"/>
+        </w:rPr>
+      </w:pPr>
+    </w:p>
+    <w:p>
+      <w:pPr>
+        <w:rPr>
+          <w:rFonts w:ascii="Arial" w:hAnsi="Arial" w:cs="Arial"/>
+          <w:b/>
+          <w:bCs/>
+          <w:sz w:val="20"/>
+          <w:szCs w:val="20"/>
+        </w:rPr>
+      </w:pPr>
     </w:p>
     <w:p>
       <w:pPr>
@@ -9583,7 +13697,6 @@
           <w:sz w:val="20"/>
           <w:szCs w:val="20"/>
         </w:rPr>
-        <w:lastRenderedPageBreak/>
         <w:t>Tourism</w:t>
       </w:r>
     </w:p>
@@ -9600,7 +13713,7 @@
     </w:p>
     <w:tbl>
       <w:tblPr>
-        <w:tblW w:w="9805" w:type="dxa"/>
+        <w:tblW w:w="9959" w:type="dxa"/>
         <w:tblCellMar>
           <w:left w:w="0" w:type="dxa"/>
           <w:right w:w="0" w:type="dxa"/>
@@ -9608,22 +13721,22 @@
         <w:tblLook w:val="04A0" w:firstRow="1" w:lastRow="0" w:firstColumn="1" w:lastColumn="0" w:noHBand="0" w:noVBand="1"/>
       </w:tblPr>
       <w:tblGrid>
-        <w:gridCol w:w="1143"/>
-        <w:gridCol w:w="2111"/>
-        <w:gridCol w:w="1808"/>
-        <w:gridCol w:w="597"/>
-        <w:gridCol w:w="1339"/>
-        <w:gridCol w:w="728"/>
-        <w:gridCol w:w="1221"/>
-        <w:gridCol w:w="858"/>
+        <w:gridCol w:w="1161"/>
+        <w:gridCol w:w="2145"/>
+        <w:gridCol w:w="1837"/>
+        <w:gridCol w:w="606"/>
+        <w:gridCol w:w="1360"/>
+        <w:gridCol w:w="739"/>
+        <w:gridCol w:w="1240"/>
+        <w:gridCol w:w="871"/>
       </w:tblGrid>
       <w:tr>
         <w:trPr>
-          <w:trHeight w:val="169"/>
+          <w:trHeight w:val="175"/>
         </w:trPr>
         <w:tc>
           <w:tcPr>
-            <w:tcW w:w="1144" w:type="dxa"/>
+            <w:tcW w:w="1161" w:type="dxa"/>
             <w:tcBorders>
               <w:top w:val="single" w:sz="6" w:space="0" w:color="000000"/>
               <w:left w:val="single" w:sz="6" w:space="0" w:color="000000"/>
@@ -9653,7 +13766,7 @@
         </w:tc>
         <w:tc>
           <w:tcPr>
-            <w:tcW w:w="2109" w:type="dxa"/>
+            <w:tcW w:w="2145" w:type="dxa"/>
             <w:tcBorders>
               <w:top w:val="single" w:sz="6" w:space="0" w:color="000000"/>
               <w:left w:val="single" w:sz="6" w:space="0" w:color="000000"/>
@@ -9715,7 +13828,7 @@
         </w:tc>
         <w:tc>
           <w:tcPr>
-            <w:tcW w:w="1809" w:type="dxa"/>
+            <w:tcW w:w="1837" w:type="dxa"/>
             <w:tcBorders>
               <w:top w:val="single" w:sz="6" w:space="0" w:color="000000"/>
               <w:left w:val="single" w:sz="6" w:space="0" w:color="000000"/>
@@ -9757,7 +13870,7 @@
         </w:tc>
         <w:tc>
           <w:tcPr>
-            <w:tcW w:w="597" w:type="dxa"/>
+            <w:tcW w:w="606" w:type="dxa"/>
             <w:tcBorders>
               <w:top w:val="single" w:sz="6" w:space="0" w:color="000000"/>
               <w:left w:val="single" w:sz="6" w:space="0" w:color="000000"/>
@@ -9799,7 +13912,7 @@
         </w:tc>
         <w:tc>
           <w:tcPr>
-            <w:tcW w:w="1339" w:type="dxa"/>
+            <w:tcW w:w="1360" w:type="dxa"/>
             <w:tcBorders>
               <w:top w:val="single" w:sz="6" w:space="0" w:color="000000"/>
               <w:left w:val="single" w:sz="6" w:space="0" w:color="000000"/>
@@ -9841,7 +13954,7 @@
         </w:tc>
         <w:tc>
           <w:tcPr>
-            <w:tcW w:w="728" w:type="dxa"/>
+            <w:tcW w:w="739" w:type="dxa"/>
             <w:tcBorders>
               <w:top w:val="single" w:sz="6" w:space="0" w:color="000000"/>
               <w:left w:val="single" w:sz="6" w:space="0" w:color="000000"/>
@@ -9883,7 +13996,7 @@
         </w:tc>
         <w:tc>
           <w:tcPr>
-            <w:tcW w:w="1221" w:type="dxa"/>
+            <w:tcW w:w="1240" w:type="dxa"/>
             <w:tcBorders>
               <w:top w:val="single" w:sz="6" w:space="0" w:color="000000"/>
               <w:left w:val="single" w:sz="6" w:space="0" w:color="000000"/>
@@ -9925,7 +14038,7 @@
         </w:tc>
         <w:tc>
           <w:tcPr>
-            <w:tcW w:w="858" w:type="dxa"/>
+            <w:tcW w:w="871" w:type="dxa"/>
             <w:tcBorders>
               <w:top w:val="single" w:sz="6" w:space="0" w:color="000000"/>
               <w:left w:val="single" w:sz="6" w:space="0" w:color="000000"/>
@@ -9966,11 +14079,11 @@
       </w:tr>
       <w:tr>
         <w:trPr>
-          <w:trHeight w:val="184"/>
+          <w:trHeight w:val="191"/>
         </w:trPr>
         <w:tc>
           <w:tcPr>
-            <w:tcW w:w="1144" w:type="dxa"/>
+            <w:tcW w:w="1161" w:type="dxa"/>
             <w:tcBorders>
               <w:top w:val="single" w:sz="6" w:space="0" w:color="000000"/>
               <w:left w:val="single" w:sz="6" w:space="0" w:color="000000"/>
@@ -10010,7 +14123,7 @@
         </w:tc>
         <w:tc>
           <w:tcPr>
-            <w:tcW w:w="2109" w:type="dxa"/>
+            <w:tcW w:w="2145" w:type="dxa"/>
             <w:tcBorders>
               <w:top w:val="single" w:sz="6" w:space="0" w:color="000000"/>
               <w:left w:val="single" w:sz="6" w:space="0" w:color="000000"/>
@@ -10045,7 +14158,7 @@
         </w:tc>
         <w:tc>
           <w:tcPr>
-            <w:tcW w:w="1809" w:type="dxa"/>
+            <w:tcW w:w="1837" w:type="dxa"/>
             <w:tcBorders>
               <w:top w:val="single" w:sz="6" w:space="0" w:color="000000"/>
               <w:left w:val="single" w:sz="6" w:space="0" w:color="000000"/>
@@ -10080,7 +14193,7 @@
         </w:tc>
         <w:tc>
           <w:tcPr>
-            <w:tcW w:w="597" w:type="dxa"/>
+            <w:tcW w:w="606" w:type="dxa"/>
             <w:tcBorders>
               <w:top w:val="single" w:sz="6" w:space="0" w:color="000000"/>
               <w:left w:val="single" w:sz="6" w:space="0" w:color="000000"/>
@@ -10115,7 +14228,7 @@
         </w:tc>
         <w:tc>
           <w:tcPr>
-            <w:tcW w:w="1339" w:type="dxa"/>
+            <w:tcW w:w="1360" w:type="dxa"/>
             <w:tcBorders>
               <w:top w:val="single" w:sz="6" w:space="0" w:color="000000"/>
               <w:left w:val="single" w:sz="6" w:space="0" w:color="000000"/>
@@ -10150,7 +14263,7 @@
         </w:tc>
         <w:tc>
           <w:tcPr>
-            <w:tcW w:w="728" w:type="dxa"/>
+            <w:tcW w:w="739" w:type="dxa"/>
             <w:tcBorders>
               <w:top w:val="single" w:sz="6" w:space="0" w:color="000000"/>
               <w:left w:val="single" w:sz="6" w:space="0" w:color="000000"/>
@@ -10185,7 +14298,7 @@
         </w:tc>
         <w:tc>
           <w:tcPr>
-            <w:tcW w:w="1221" w:type="dxa"/>
+            <w:tcW w:w="1240" w:type="dxa"/>
             <w:tcBorders>
               <w:top w:val="single" w:sz="6" w:space="0" w:color="000000"/>
               <w:left w:val="single" w:sz="6" w:space="0" w:color="000000"/>
@@ -10220,7 +14333,7 @@
         </w:tc>
         <w:tc>
           <w:tcPr>
-            <w:tcW w:w="858" w:type="dxa"/>
+            <w:tcW w:w="871" w:type="dxa"/>
             <w:tcBorders>
               <w:top w:val="single" w:sz="6" w:space="0" w:color="000000"/>
               <w:left w:val="single" w:sz="6" w:space="0" w:color="000000"/>
@@ -10256,11 +14369,11 @@
       </w:tr>
       <w:tr>
         <w:trPr>
-          <w:trHeight w:val="169"/>
+          <w:trHeight w:val="175"/>
         </w:trPr>
         <w:tc>
           <w:tcPr>
-            <w:tcW w:w="1144" w:type="dxa"/>
+            <w:tcW w:w="1161" w:type="dxa"/>
             <w:tcBorders>
               <w:top w:val="single" w:sz="6" w:space="0" w:color="000000"/>
               <w:left w:val="single" w:sz="6" w:space="0" w:color="000000"/>
@@ -10300,7 +14413,7 @@
         </w:tc>
         <w:tc>
           <w:tcPr>
-            <w:tcW w:w="2109" w:type="dxa"/>
+            <w:tcW w:w="2145" w:type="dxa"/>
             <w:tcBorders>
               <w:top w:val="single" w:sz="6" w:space="0" w:color="000000"/>
               <w:left w:val="single" w:sz="6" w:space="0" w:color="000000"/>
@@ -10335,7 +14448,7 @@
         </w:tc>
         <w:tc>
           <w:tcPr>
-            <w:tcW w:w="1809" w:type="dxa"/>
+            <w:tcW w:w="1837" w:type="dxa"/>
             <w:tcBorders>
               <w:top w:val="single" w:sz="6" w:space="0" w:color="000000"/>
               <w:left w:val="single" w:sz="6" w:space="0" w:color="000000"/>
@@ -10370,7 +14483,7 @@
         </w:tc>
         <w:tc>
           <w:tcPr>
-            <w:tcW w:w="597" w:type="dxa"/>
+            <w:tcW w:w="606" w:type="dxa"/>
             <w:tcBorders>
               <w:top w:val="single" w:sz="6" w:space="0" w:color="000000"/>
               <w:left w:val="single" w:sz="6" w:space="0" w:color="000000"/>
@@ -10405,7 +14518,7 @@
         </w:tc>
         <w:tc>
           <w:tcPr>
-            <w:tcW w:w="1339" w:type="dxa"/>
+            <w:tcW w:w="1360" w:type="dxa"/>
             <w:tcBorders>
               <w:top w:val="single" w:sz="6" w:space="0" w:color="000000"/>
               <w:left w:val="single" w:sz="6" w:space="0" w:color="000000"/>
@@ -10440,7 +14553,7 @@
         </w:tc>
         <w:tc>
           <w:tcPr>
-            <w:tcW w:w="728" w:type="dxa"/>
+            <w:tcW w:w="739" w:type="dxa"/>
             <w:tcBorders>
               <w:top w:val="single" w:sz="6" w:space="0" w:color="000000"/>
               <w:left w:val="single" w:sz="6" w:space="0" w:color="000000"/>
@@ -10475,7 +14588,7 @@
         </w:tc>
         <w:tc>
           <w:tcPr>
-            <w:tcW w:w="1221" w:type="dxa"/>
+            <w:tcW w:w="1240" w:type="dxa"/>
             <w:tcBorders>
               <w:top w:val="single" w:sz="6" w:space="0" w:color="000000"/>
               <w:left w:val="single" w:sz="6" w:space="0" w:color="000000"/>
@@ -10510,7 +14623,7 @@
         </w:tc>
         <w:tc>
           <w:tcPr>
-            <w:tcW w:w="858" w:type="dxa"/>
+            <w:tcW w:w="871" w:type="dxa"/>
             <w:tcBorders>
               <w:top w:val="single" w:sz="6" w:space="0" w:color="000000"/>
               <w:left w:val="single" w:sz="6" w:space="0" w:color="000000"/>
@@ -10546,11 +14659,11 @@
       </w:tr>
       <w:tr>
         <w:trPr>
-          <w:trHeight w:val="169"/>
+          <w:trHeight w:val="175"/>
         </w:trPr>
         <w:tc>
           <w:tcPr>
-            <w:tcW w:w="1144" w:type="dxa"/>
+            <w:tcW w:w="1161" w:type="dxa"/>
             <w:tcBorders>
               <w:top w:val="single" w:sz="6" w:space="0" w:color="000000"/>
               <w:left w:val="single" w:sz="6" w:space="0" w:color="000000"/>
@@ -10590,7 +14703,7 @@
         </w:tc>
         <w:tc>
           <w:tcPr>
-            <w:tcW w:w="2109" w:type="dxa"/>
+            <w:tcW w:w="2145" w:type="dxa"/>
             <w:tcBorders>
               <w:top w:val="single" w:sz="6" w:space="0" w:color="000000"/>
               <w:left w:val="single" w:sz="6" w:space="0" w:color="000000"/>
@@ -10625,7 +14738,7 @@
         </w:tc>
         <w:tc>
           <w:tcPr>
-            <w:tcW w:w="1809" w:type="dxa"/>
+            <w:tcW w:w="1837" w:type="dxa"/>
             <w:tcBorders>
               <w:top w:val="single" w:sz="6" w:space="0" w:color="000000"/>
               <w:left w:val="single" w:sz="6" w:space="0" w:color="000000"/>
@@ -10660,7 +14773,7 @@
         </w:tc>
         <w:tc>
           <w:tcPr>
-            <w:tcW w:w="597" w:type="dxa"/>
+            <w:tcW w:w="606" w:type="dxa"/>
             <w:tcBorders>
               <w:top w:val="single" w:sz="6" w:space="0" w:color="000000"/>
               <w:left w:val="single" w:sz="6" w:space="0" w:color="000000"/>
@@ -10695,7 +14808,7 @@
         </w:tc>
         <w:tc>
           <w:tcPr>
-            <w:tcW w:w="1339" w:type="dxa"/>
+            <w:tcW w:w="1360" w:type="dxa"/>
             <w:tcBorders>
               <w:top w:val="single" w:sz="6" w:space="0" w:color="000000"/>
               <w:left w:val="single" w:sz="6" w:space="0" w:color="000000"/>
@@ -10730,7 +14843,7 @@
         </w:tc>
         <w:tc>
           <w:tcPr>
-            <w:tcW w:w="728" w:type="dxa"/>
+            <w:tcW w:w="739" w:type="dxa"/>
             <w:tcBorders>
               <w:top w:val="single" w:sz="6" w:space="0" w:color="000000"/>
               <w:left w:val="single" w:sz="6" w:space="0" w:color="000000"/>
@@ -10765,7 +14878,7 @@
         </w:tc>
         <w:tc>
           <w:tcPr>
-            <w:tcW w:w="1221" w:type="dxa"/>
+            <w:tcW w:w="1240" w:type="dxa"/>
             <w:tcBorders>
               <w:top w:val="single" w:sz="6" w:space="0" w:color="000000"/>
               <w:left w:val="single" w:sz="6" w:space="0" w:color="000000"/>
@@ -10800,7 +14913,7 @@
         </w:tc>
         <w:tc>
           <w:tcPr>
-            <w:tcW w:w="858" w:type="dxa"/>
+            <w:tcW w:w="871" w:type="dxa"/>
             <w:tcBorders>
               <w:top w:val="single" w:sz="6" w:space="0" w:color="000000"/>
               <w:left w:val="single" w:sz="6" w:space="0" w:color="000000"/>
@@ -10836,11 +14949,11 @@
       </w:tr>
       <w:tr>
         <w:trPr>
-          <w:trHeight w:val="169"/>
+          <w:trHeight w:val="175"/>
         </w:trPr>
         <w:tc>
           <w:tcPr>
-            <w:tcW w:w="1144" w:type="dxa"/>
+            <w:tcW w:w="1161" w:type="dxa"/>
             <w:tcBorders>
               <w:top w:val="single" w:sz="6" w:space="0" w:color="000000"/>
               <w:left w:val="single" w:sz="6" w:space="0" w:color="000000"/>
@@ -10880,7 +14993,7 @@
         </w:tc>
         <w:tc>
           <w:tcPr>
-            <w:tcW w:w="2109" w:type="dxa"/>
+            <w:tcW w:w="2145" w:type="dxa"/>
             <w:tcBorders>
               <w:top w:val="single" w:sz="6" w:space="0" w:color="000000"/>
               <w:left w:val="single" w:sz="6" w:space="0" w:color="000000"/>
@@ -10915,7 +15028,7 @@
         </w:tc>
         <w:tc>
           <w:tcPr>
-            <w:tcW w:w="1809" w:type="dxa"/>
+            <w:tcW w:w="1837" w:type="dxa"/>
             <w:tcBorders>
               <w:top w:val="single" w:sz="6" w:space="0" w:color="000000"/>
               <w:left w:val="single" w:sz="6" w:space="0" w:color="000000"/>
@@ -10950,7 +15063,7 @@
         </w:tc>
         <w:tc>
           <w:tcPr>
-            <w:tcW w:w="597" w:type="dxa"/>
+            <w:tcW w:w="606" w:type="dxa"/>
             <w:tcBorders>
               <w:top w:val="single" w:sz="6" w:space="0" w:color="000000"/>
               <w:left w:val="single" w:sz="6" w:space="0" w:color="000000"/>
@@ -10985,7 +15098,7 @@
         </w:tc>
         <w:tc>
           <w:tcPr>
-            <w:tcW w:w="1339" w:type="dxa"/>
+            <w:tcW w:w="1360" w:type="dxa"/>
             <w:tcBorders>
               <w:top w:val="single" w:sz="6" w:space="0" w:color="000000"/>
               <w:left w:val="single" w:sz="6" w:space="0" w:color="000000"/>
@@ -11020,7 +15133,7 @@
         </w:tc>
         <w:tc>
           <w:tcPr>
-            <w:tcW w:w="728" w:type="dxa"/>
+            <w:tcW w:w="739" w:type="dxa"/>
             <w:tcBorders>
               <w:top w:val="single" w:sz="6" w:space="0" w:color="000000"/>
               <w:left w:val="single" w:sz="6" w:space="0" w:color="000000"/>
@@ -11055,7 +15168,7 @@
         </w:tc>
         <w:tc>
           <w:tcPr>
-            <w:tcW w:w="1221" w:type="dxa"/>
+            <w:tcW w:w="1240" w:type="dxa"/>
             <w:tcBorders>
               <w:top w:val="single" w:sz="6" w:space="0" w:color="000000"/>
               <w:left w:val="single" w:sz="6" w:space="0" w:color="000000"/>
@@ -11090,7 +15203,7 @@
         </w:tc>
         <w:tc>
           <w:tcPr>
-            <w:tcW w:w="858" w:type="dxa"/>
+            <w:tcW w:w="871" w:type="dxa"/>
             <w:tcBorders>
               <w:top w:val="single" w:sz="6" w:space="0" w:color="000000"/>
               <w:left w:val="single" w:sz="6" w:space="0" w:color="000000"/>
@@ -11125,6 +15238,17 @@
         </w:tc>
       </w:tr>
     </w:tbl>
+    <w:p>
+      <w:pPr>
+        <w:rPr>
+          <w:rFonts w:ascii="Arial" w:hAnsi="Arial" w:cs="Arial"/>
+          <w:b/>
+          <w:bCs/>
+          <w:sz w:val="20"/>
+          <w:szCs w:val="20"/>
+        </w:rPr>
+      </w:pPr>
+    </w:p>
     <w:p>
       <w:pPr>
         <w:rPr>
@@ -11567,6 +15691,18 @@
     <w:semiHidden/>
     <w:unhideWhenUsed/>
   </w:style>
+  <w:style w:type="character" w:styleId="Hyperlink">
+    <w:name w:val="Hyperlink"/>
+    <w:basedOn w:val="DefaultParagraphFont"/>
+    <w:uiPriority w:val="99"/>
+    <w:semiHidden/>
+    <w:unhideWhenUsed/>
+    <w:rsid w:val="00A608FC"/>
+    <w:rPr>
+      <w:color w:val="0000FF"/>
+      <w:u w:val="single"/>
+    </w:rPr>
+  </w:style>
 </w:styles>
 </file>
 

</xml_diff>

<commit_message>
calculating MAE and ts wise errors
</commit_message>
<xml_diff>
--- a/src/data/Results-Nov.docx
+++ b/src/data/Results-Nov.docx
@@ -64,6 +64,172 @@
           <w:szCs w:val="20"/>
         </w:rPr>
         <w:t>Inputs to the ML method are the transformed values</w:t>
+      </w:r>
+    </w:p>
+    <w:p>
+      <w:pPr>
+        <w:rPr>
+          <w:rFonts w:ascii="Arial" w:hAnsi="Arial" w:cs="Arial"/>
+          <w:sz w:val="20"/>
+          <w:szCs w:val="20"/>
+        </w:rPr>
+      </w:pPr>
+    </w:p>
+    <w:p>
+      <w:pPr>
+        <w:rPr>
+          <w:rFonts w:ascii="Arial" w:hAnsi="Arial" w:cs="Arial"/>
+          <w:sz w:val="20"/>
+          <w:szCs w:val="20"/>
+        </w:rPr>
+      </w:pPr>
+      <w:r>
+        <w:rPr>
+          <w:rFonts w:ascii="Arial" w:hAnsi="Arial" w:cs="Arial"/>
+          <w:sz w:val="20"/>
+          <w:szCs w:val="20"/>
+          <w:highlight w:val="green"/>
+        </w:rPr>
+        <w:t>Base accuracy measure (MSE – ARIMA, ETS, each level)</w:t>
+      </w:r>
+    </w:p>
+    <w:p>
+      <w:pPr>
+        <w:rPr>
+          <w:rFonts w:ascii="Arial" w:hAnsi="Arial" w:cs="Arial"/>
+          <w:sz w:val="20"/>
+          <w:szCs w:val="20"/>
+        </w:rPr>
+      </w:pPr>
+      <w:r>
+        <w:rPr>
+          <w:rFonts w:ascii="Arial" w:hAnsi="Arial" w:cs="Arial"/>
+          <w:sz w:val="20"/>
+          <w:szCs w:val="20"/>
+        </w:rPr>
+        <w:t>MAE calculation</w:t>
+      </w:r>
+    </w:p>
+    <w:p>
+      <w:pPr>
+        <w:rPr>
+          <w:rFonts w:ascii="Arial" w:hAnsi="Arial" w:cs="Arial"/>
+          <w:sz w:val="20"/>
+          <w:szCs w:val="20"/>
+        </w:rPr>
+      </w:pPr>
+      <w:r>
+        <w:rPr>
+          <w:rFonts w:ascii="Arial" w:hAnsi="Arial" w:cs="Arial"/>
+          <w:sz w:val="20"/>
+          <w:szCs w:val="20"/>
+        </w:rPr>
+        <w:t>Best case 1 and best case 2</w:t>
+      </w:r>
+    </w:p>
+    <w:p>
+      <w:pPr>
+        <w:rPr>
+          <w:rFonts w:ascii="Arial" w:hAnsi="Arial" w:cs="Arial"/>
+          <w:sz w:val="20"/>
+          <w:szCs w:val="20"/>
+        </w:rPr>
+      </w:pPr>
+      <w:r>
+        <w:rPr>
+          <w:rFonts w:ascii="Arial" w:hAnsi="Arial" w:cs="Arial"/>
+          <w:sz w:val="20"/>
+          <w:szCs w:val="20"/>
+        </w:rPr>
+        <w:t>Plot transformed fitted values for high errors ML – box plots across average MAE of time series</w:t>
+      </w:r>
+    </w:p>
+    <w:p>
+      <w:pPr>
+        <w:rPr>
+          <w:rFonts w:ascii="Arial" w:hAnsi="Arial" w:cs="Arial"/>
+          <w:sz w:val="20"/>
+          <w:szCs w:val="20"/>
+        </w:rPr>
+      </w:pPr>
+      <w:r>
+        <w:rPr>
+          <w:rFonts w:ascii="Arial" w:hAnsi="Arial" w:cs="Arial"/>
+          <w:sz w:val="20"/>
+          <w:szCs w:val="20"/>
+        </w:rPr>
+        <w:t>Summarise number of observations, no of rolling windows, no of time series and bottom level series, no of transformed inputs</w:t>
+      </w:r>
+    </w:p>
+    <w:p>
+      <w:pPr>
+        <w:rPr>
+          <w:rFonts w:ascii="Arial" w:hAnsi="Arial" w:cs="Arial"/>
+          <w:sz w:val="20"/>
+          <w:szCs w:val="20"/>
+        </w:rPr>
+      </w:pPr>
+      <w:r>
+        <w:rPr>
+          <w:rFonts w:ascii="Arial" w:hAnsi="Arial" w:cs="Arial"/>
+          <w:sz w:val="20"/>
+          <w:szCs w:val="20"/>
+        </w:rPr>
+        <w:t>Lambda ranges – suitable range</w:t>
+      </w:r>
+    </w:p>
+    <w:p>
+      <w:pPr>
+        <w:rPr>
+          <w:rFonts w:ascii="Arial" w:hAnsi="Arial" w:cs="Arial"/>
+          <w:sz w:val="20"/>
+          <w:szCs w:val="20"/>
+        </w:rPr>
+      </w:pPr>
+    </w:p>
+    <w:p>
+      <w:pPr>
+        <w:rPr>
+          <w:rFonts w:ascii="Arial" w:hAnsi="Arial" w:cs="Arial"/>
+          <w:sz w:val="20"/>
+          <w:szCs w:val="20"/>
+        </w:rPr>
+      </w:pPr>
+      <w:proofErr w:type="spellStart"/>
+      <w:r>
+        <w:rPr>
+          <w:rFonts w:ascii="Arial" w:hAnsi="Arial" w:cs="Arial"/>
+          <w:sz w:val="20"/>
+          <w:szCs w:val="20"/>
+        </w:rPr>
+        <w:t>DeepAR</w:t>
+      </w:r>
+      <w:proofErr w:type="spellEnd"/>
+      <w:r>
+        <w:rPr>
+          <w:rFonts w:ascii="Arial" w:hAnsi="Arial" w:cs="Arial"/>
+          <w:sz w:val="20"/>
+          <w:szCs w:val="20"/>
+        </w:rPr>
+        <w:t xml:space="preserve">, </w:t>
+      </w:r>
+      <w:proofErr w:type="spellStart"/>
+      <w:r>
+        <w:rPr>
+          <w:rFonts w:ascii="Arial" w:hAnsi="Arial" w:cs="Arial"/>
+          <w:sz w:val="20"/>
+          <w:szCs w:val="20"/>
+        </w:rPr>
+        <w:t>WaveNet</w:t>
+      </w:r>
+      <w:proofErr w:type="spellEnd"/>
+      <w:r>
+        <w:rPr>
+          <w:rFonts w:ascii="Arial" w:hAnsi="Arial" w:cs="Arial"/>
+          <w:sz w:val="20"/>
+          <w:szCs w:val="20"/>
+        </w:rPr>
+        <w:t xml:space="preserve"> – fitted values (clustering and prediction)</w:t>
       </w:r>
     </w:p>
     <w:p>
@@ -15668,6 +15834,7 @@
   <w:style w:type="character" w:default="1" w:styleId="DefaultParagraphFont">
     <w:name w:val="Default Paragraph Font"/>
     <w:uiPriority w:val="1"/>
+    <w:semiHidden/>
     <w:unhideWhenUsed/>
   </w:style>
   <w:style w:type="table" w:default="1" w:styleId="TableNormal">

</xml_diff>

<commit_message>
running deepAR for prison dataset
</commit_message>
<xml_diff>
--- a/src/data/Results-Nov.docx
+++ b/src/data/Results-Nov.docx
@@ -106,9 +106,19 @@
           <w:rFonts w:ascii="Arial" w:hAnsi="Arial" w:cs="Arial"/>
           <w:sz w:val="20"/>
           <w:szCs w:val="20"/>
+          <w:highlight w:val="green"/>
         </w:rPr>
         <w:t>MAE calculation</w:t>
       </w:r>
+    </w:p>
+    <w:p>
+      <w:pPr>
+        <w:rPr>
+          <w:rFonts w:ascii="Arial" w:hAnsi="Arial" w:cs="Arial"/>
+          <w:sz w:val="20"/>
+          <w:szCs w:val="20"/>
+        </w:rPr>
+      </w:pPr>
     </w:p>
     <w:p>
       <w:pPr>
@@ -123,42 +133,26 @@
           <w:rFonts w:ascii="Arial" w:hAnsi="Arial" w:cs="Arial"/>
           <w:sz w:val="20"/>
           <w:szCs w:val="20"/>
+          <w:highlight w:val="green"/>
         </w:rPr>
         <w:t>Best case 1 and best case 2</w:t>
       </w:r>
-    </w:p>
-    <w:p>
-      <w:pPr>
+      <w:r>
         <w:rPr>
           <w:rFonts w:ascii="Arial" w:hAnsi="Arial" w:cs="Arial"/>
           <w:sz w:val="20"/>
           <w:szCs w:val="20"/>
+          <w:highlight w:val="green"/>
         </w:rPr>
-      </w:pPr>
+        <w:t xml:space="preserve"> – we can easily pick Case 2 where the validation loss is calculated across the whole hierarchy</w:t>
+      </w:r>
       <w:r>
         <w:rPr>
           <w:rFonts w:ascii="Arial" w:hAnsi="Arial" w:cs="Arial"/>
           <w:sz w:val="20"/>
           <w:szCs w:val="20"/>
         </w:rPr>
-        <w:t>Plot transformed fitted values for high errors ML – box plots across average MAE of time series</w:t>
-      </w:r>
-    </w:p>
-    <w:p>
-      <w:pPr>
-        <w:rPr>
-          <w:rFonts w:ascii="Arial" w:hAnsi="Arial" w:cs="Arial"/>
-          <w:sz w:val="20"/>
-          <w:szCs w:val="20"/>
-        </w:rPr>
-      </w:pPr>
-      <w:r>
-        <w:rPr>
-          <w:rFonts w:ascii="Arial" w:hAnsi="Arial" w:cs="Arial"/>
-          <w:sz w:val="20"/>
-          <w:szCs w:val="20"/>
-        </w:rPr>
-        <w:t>Summarise number of observations, no of rolling windows, no of time series and bottom level series, no of transformed inputs</w:t>
+        <w:t xml:space="preserve"> </w:t>
       </w:r>
     </w:p>
     <w:p>
@@ -176,6 +170,77 @@
           <w:szCs w:val="20"/>
         </w:rPr>
         <w:t>Lambda ranges – suitable range</w:t>
+      </w:r>
+    </w:p>
+    <w:p>
+      <w:pPr>
+        <w:rPr>
+          <w:rFonts w:ascii="Arial" w:hAnsi="Arial" w:cs="Arial"/>
+          <w:sz w:val="20"/>
+          <w:szCs w:val="20"/>
+        </w:rPr>
+      </w:pPr>
+    </w:p>
+    <w:p>
+      <w:pPr>
+        <w:rPr>
+          <w:rFonts w:ascii="Arial" w:hAnsi="Arial" w:cs="Arial"/>
+          <w:sz w:val="20"/>
+          <w:szCs w:val="20"/>
+        </w:rPr>
+      </w:pPr>
+    </w:p>
+    <w:p>
+      <w:pPr>
+        <w:rPr>
+          <w:rFonts w:ascii="Arial" w:hAnsi="Arial" w:cs="Arial"/>
+          <w:sz w:val="20"/>
+          <w:szCs w:val="20"/>
+        </w:rPr>
+      </w:pPr>
+      <w:r>
+        <w:rPr>
+          <w:rFonts w:ascii="Arial" w:hAnsi="Arial" w:cs="Arial"/>
+          <w:sz w:val="20"/>
+          <w:szCs w:val="20"/>
+          <w:highlight w:val="green"/>
+        </w:rPr>
+        <w:t>Summarise number of observations, no of rolling windows, no of time series and bottom level series, no of transformed inputs</w:t>
+      </w:r>
+    </w:p>
+    <w:p>
+      <w:pPr>
+        <w:rPr>
+          <w:rFonts w:ascii="Arial" w:hAnsi="Arial" w:cs="Arial"/>
+          <w:sz w:val="20"/>
+          <w:szCs w:val="20"/>
+        </w:rPr>
+      </w:pPr>
+    </w:p>
+    <w:p>
+      <w:pPr>
+        <w:rPr>
+          <w:rFonts w:ascii="Arial" w:hAnsi="Arial" w:cs="Arial"/>
+          <w:sz w:val="20"/>
+          <w:szCs w:val="20"/>
+        </w:rPr>
+      </w:pPr>
+    </w:p>
+    <w:p>
+      <w:pPr>
+        <w:rPr>
+          <w:rFonts w:ascii="Arial" w:hAnsi="Arial" w:cs="Arial"/>
+          <w:sz w:val="20"/>
+          <w:szCs w:val="20"/>
+        </w:rPr>
+      </w:pPr>
+      <w:r>
+        <w:rPr>
+          <w:rFonts w:ascii="Arial" w:hAnsi="Arial" w:cs="Arial"/>
+          <w:sz w:val="20"/>
+          <w:szCs w:val="20"/>
+        </w:rPr>
+        <w:t>Plot transformed fitted values for high errors ML – box plots across average MAE of time series</w:t>
       </w:r>
     </w:p>
     <w:p>
@@ -230,6 +295,115 @@
           <w:szCs w:val="20"/>
         </w:rPr>
         <w:t xml:space="preserve"> – fitted values (clustering and prediction)</w:t>
+      </w:r>
+    </w:p>
+    <w:p>
+      <w:pPr>
+        <w:rPr>
+          <w:rFonts w:ascii="Arial" w:hAnsi="Arial" w:cs="Arial"/>
+          <w:sz w:val="20"/>
+          <w:szCs w:val="20"/>
+        </w:rPr>
+      </w:pPr>
+      <w:r>
+        <w:rPr>
+          <w:rFonts w:ascii="Arial" w:hAnsi="Arial" w:cs="Arial"/>
+          <w:sz w:val="20"/>
+          <w:szCs w:val="20"/>
+        </w:rPr>
+        <w:t>Number of samples</w:t>
+      </w:r>
+    </w:p>
+    <w:p>
+      <w:pPr>
+        <w:rPr>
+          <w:rFonts w:ascii="Arial" w:hAnsi="Arial" w:cs="Arial"/>
+          <w:sz w:val="20"/>
+          <w:szCs w:val="20"/>
+        </w:rPr>
+      </w:pPr>
+      <w:r>
+        <w:rPr>
+          <w:rFonts w:ascii="Arial" w:hAnsi="Arial" w:cs="Arial"/>
+          <w:sz w:val="20"/>
+          <w:szCs w:val="20"/>
+        </w:rPr>
+        <w:t xml:space="preserve">Prison </w:t>
+      </w:r>
+      <w:r>
+        <w:rPr>
+          <w:rFonts w:ascii="Arial" w:hAnsi="Arial" w:cs="Arial"/>
+          <w:sz w:val="20"/>
+          <w:szCs w:val="20"/>
+        </w:rPr>
+        <w:t>–</w:t>
+      </w:r>
+      <w:r>
+        <w:rPr>
+          <w:rFonts w:ascii="Arial" w:hAnsi="Arial" w:cs="Arial"/>
+          <w:sz w:val="20"/>
+          <w:szCs w:val="20"/>
+        </w:rPr>
+        <w:t xml:space="preserve"> </w:t>
+      </w:r>
+      <w:r>
+        <w:rPr>
+          <w:rFonts w:ascii="Arial" w:hAnsi="Arial" w:cs="Arial"/>
+          <w:sz w:val="20"/>
+          <w:szCs w:val="20"/>
+        </w:rPr>
+        <w:t>24</w:t>
+      </w:r>
+    </w:p>
+    <w:p>
+      <w:pPr>
+        <w:rPr>
+          <w:rFonts w:ascii="Arial" w:hAnsi="Arial" w:cs="Arial"/>
+          <w:sz w:val="20"/>
+          <w:szCs w:val="20"/>
+        </w:rPr>
+      </w:pPr>
+      <w:r>
+        <w:rPr>
+          <w:rFonts w:ascii="Arial" w:hAnsi="Arial" w:cs="Arial"/>
+          <w:sz w:val="20"/>
+          <w:szCs w:val="20"/>
+        </w:rPr>
+        <w:t>Tourism – 120</w:t>
+      </w:r>
+    </w:p>
+    <w:p>
+      <w:pPr>
+        <w:rPr>
+          <w:rFonts w:ascii="Arial" w:hAnsi="Arial" w:cs="Arial"/>
+          <w:sz w:val="20"/>
+          <w:szCs w:val="20"/>
+        </w:rPr>
+      </w:pPr>
+      <w:r>
+        <w:rPr>
+          <w:rFonts w:ascii="Arial" w:hAnsi="Arial" w:cs="Arial"/>
+          <w:sz w:val="20"/>
+          <w:szCs w:val="20"/>
+        </w:rPr>
+        <w:t>Labour – 60</w:t>
+      </w:r>
+    </w:p>
+    <w:p>
+      <w:pPr>
+        <w:rPr>
+          <w:rFonts w:ascii="Arial" w:hAnsi="Arial" w:cs="Arial"/>
+          <w:sz w:val="20"/>
+          <w:szCs w:val="20"/>
+        </w:rPr>
+      </w:pPr>
+      <w:r>
+        <w:rPr>
+          <w:rFonts w:ascii="Arial" w:hAnsi="Arial" w:cs="Arial"/>
+          <w:sz w:val="20"/>
+          <w:szCs w:val="20"/>
+        </w:rPr>
+        <w:t>Wikipedia - 70</w:t>
       </w:r>
     </w:p>
     <w:p>
@@ -3596,6 +3770,7 @@
                 <w:sz w:val="20"/>
                 <w:szCs w:val="20"/>
               </w:rPr>
+              <w:lastRenderedPageBreak/>
               <w:t>Purpose</w:t>
             </w:r>
           </w:p>

</xml_diff>